<commit_message>
Updated QueryParser report for iteration3 #98
</commit_message>
<xml_diff>
--- a/Report/TEAM05_Iteration3Report.docx
+++ b/Report/TEAM05_Iteration3Report.docx
@@ -435,27 +435,9 @@
             <w:vAlign w:val="center"/>
           </w:tcPr>
           <w:p>
-            <w:proofErr w:type="spellStart"/>
-            <w:r>
-              <w:t>Adinda</w:t>
-            </w:r>
-            <w:proofErr w:type="spellEnd"/>
-            <w:r>
-              <w:t xml:space="preserve"> </w:t>
-            </w:r>
-            <w:proofErr w:type="spellStart"/>
-            <w:r>
-              <w:t>Ayu</w:t>
-            </w:r>
-            <w:proofErr w:type="spellEnd"/>
-            <w:r>
-              <w:t xml:space="preserve"> </w:t>
-            </w:r>
-            <w:proofErr w:type="spellStart"/>
-            <w:r>
-              <w:t>Savitri</w:t>
-            </w:r>
-            <w:proofErr w:type="spellEnd"/>
+            <w:r>
+              <w:t>Adinda Ayu Savitri</w:t>
+            </w:r>
           </w:p>
         </w:tc>
         <w:tc>
@@ -515,27 +497,9 @@
                 <w:rFonts w:cs="Arial"/>
               </w:rPr>
             </w:pPr>
-            <w:proofErr w:type="spellStart"/>
-            <w:r>
-              <w:t>Hisyam</w:t>
-            </w:r>
-            <w:proofErr w:type="spellEnd"/>
-            <w:r>
-              <w:t xml:space="preserve"> </w:t>
-            </w:r>
-            <w:proofErr w:type="spellStart"/>
-            <w:r>
-              <w:t>Nursaid</w:t>
-            </w:r>
-            <w:proofErr w:type="spellEnd"/>
-            <w:r>
-              <w:t xml:space="preserve"> </w:t>
-            </w:r>
-            <w:proofErr w:type="spellStart"/>
-            <w:r>
-              <w:t>Indrakesuma</w:t>
-            </w:r>
-            <w:proofErr w:type="spellEnd"/>
+            <w:r>
+              <w:t>Hisyam Nursaid Indrakesuma</w:t>
+            </w:r>
           </w:p>
         </w:tc>
         <w:tc>
@@ -625,16 +589,8 @@
               <w:rPr>
                 <w:rFonts w:cs="Arial"/>
               </w:rPr>
-              <w:t xml:space="preserve"> Fan </w:t>
-            </w:r>
-            <w:proofErr w:type="spellStart"/>
-            <w:r>
-              <w:rPr>
-                <w:rFonts w:cs="Arial"/>
-              </w:rPr>
-              <w:t>Yuxin</w:t>
-            </w:r>
-            <w:proofErr w:type="spellEnd"/>
+              <w:t xml:space="preserve"> Fan Yuxin</w:t>
+            </w:r>
           </w:p>
         </w:tc>
         <w:tc>
@@ -747,28 +703,12 @@
                 <w:rFonts w:cs="Arial"/>
               </w:rPr>
             </w:pPr>
-            <w:proofErr w:type="spellStart"/>
             <w:r>
               <w:rPr>
                 <w:rFonts w:cs="Arial"/>
               </w:rPr>
-              <w:t>Ipsita</w:t>
-            </w:r>
-            <w:proofErr w:type="spellEnd"/>
-            <w:r>
-              <w:rPr>
-                <w:rFonts w:cs="Arial"/>
-              </w:rPr>
-              <w:t xml:space="preserve"> </w:t>
-            </w:r>
-            <w:proofErr w:type="spellStart"/>
-            <w:r>
-              <w:rPr>
-                <w:rFonts w:cs="Arial"/>
-              </w:rPr>
-              <w:t>Mohapatra</w:t>
-            </w:r>
-            <w:proofErr w:type="spellEnd"/>
+              <w:t>Ipsita Mohapatra</w:t>
+            </w:r>
           </w:p>
         </w:tc>
         <w:tc>
@@ -850,16 +790,8 @@
               <w:rPr>
                 <w:rFonts w:cs="Arial"/>
               </w:rPr>
-              <w:t xml:space="preserve">Steven Kester </w:t>
-            </w:r>
-            <w:proofErr w:type="spellStart"/>
-            <w:r>
-              <w:rPr>
-                <w:rFonts w:cs="Arial"/>
-              </w:rPr>
-              <w:t>Yuwono</w:t>
-            </w:r>
-            <w:proofErr w:type="spellEnd"/>
+              <w:t>Steven Kester Yuwono</w:t>
+            </w:r>
           </w:p>
         </w:tc>
         <w:tc>
@@ -937,19 +869,11 @@
                 <w:rFonts w:cs="Arial"/>
               </w:rPr>
             </w:pPr>
-            <w:proofErr w:type="spellStart"/>
             <w:r>
               <w:rPr>
                 <w:rFonts w:cs="Arial"/>
               </w:rPr>
-              <w:t>Yohanes</w:t>
-            </w:r>
-            <w:proofErr w:type="spellEnd"/>
-            <w:r>
-              <w:rPr>
-                <w:rFonts w:cs="Arial"/>
-              </w:rPr>
-              <w:t xml:space="preserve"> Lim</w:t>
+              <w:t>Yohanes Lim</w:t>
             </w:r>
           </w:p>
         </w:tc>
@@ -2779,14 +2703,12 @@
                 <w:szCs w:val="20"/>
               </w:rPr>
             </w:pPr>
-            <w:proofErr w:type="spellStart"/>
             <w:r>
               <w:rPr>
                 <w:szCs w:val="20"/>
               </w:rPr>
               <w:t>Adinda</w:t>
             </w:r>
-            <w:proofErr w:type="spellEnd"/>
           </w:p>
         </w:tc>
         <w:tc>
@@ -3043,14 +2965,12 @@
                 <w:szCs w:val="20"/>
               </w:rPr>
             </w:pPr>
-            <w:proofErr w:type="spellStart"/>
             <w:r>
               <w:rPr>
                 <w:szCs w:val="20"/>
               </w:rPr>
               <w:t>Hisyam</w:t>
             </w:r>
-            <w:proofErr w:type="spellEnd"/>
           </w:p>
         </w:tc>
         <w:tc>
@@ -3305,14 +3225,12 @@
                 <w:szCs w:val="20"/>
               </w:rPr>
             </w:pPr>
-            <w:proofErr w:type="spellStart"/>
             <w:r>
               <w:rPr>
                 <w:szCs w:val="20"/>
               </w:rPr>
               <w:t>Ipsita</w:t>
             </w:r>
-            <w:proofErr w:type="spellEnd"/>
           </w:p>
         </w:tc>
         <w:tc>
@@ -3438,14 +3356,12 @@
                 <w:szCs w:val="20"/>
               </w:rPr>
             </w:pPr>
-            <w:proofErr w:type="spellStart"/>
             <w:r>
               <w:rPr>
                 <w:szCs w:val="20"/>
               </w:rPr>
               <w:t>Yohanes</w:t>
             </w:r>
-            <w:proofErr w:type="spellEnd"/>
           </w:p>
         </w:tc>
         <w:tc>
@@ -3734,14 +3650,12 @@
                 <w:szCs w:val="20"/>
               </w:rPr>
             </w:pPr>
-            <w:proofErr w:type="spellStart"/>
             <w:r>
               <w:rPr>
                 <w:szCs w:val="20"/>
               </w:rPr>
               <w:t>Adinda</w:t>
             </w:r>
-            <w:proofErr w:type="spellEnd"/>
           </w:p>
         </w:tc>
         <w:tc>
@@ -3882,14 +3796,12 @@
                 <w:szCs w:val="20"/>
               </w:rPr>
             </w:pPr>
-            <w:proofErr w:type="spellStart"/>
             <w:r>
               <w:rPr>
                 <w:szCs w:val="20"/>
               </w:rPr>
               <w:t>Hisyam</w:t>
             </w:r>
-            <w:proofErr w:type="spellEnd"/>
           </w:p>
         </w:tc>
         <w:tc>
@@ -4028,14 +3940,12 @@
                 <w:szCs w:val="20"/>
               </w:rPr>
             </w:pPr>
-            <w:proofErr w:type="spellStart"/>
             <w:r>
               <w:rPr>
                 <w:szCs w:val="20"/>
               </w:rPr>
               <w:t>Ipsita</w:t>
             </w:r>
-            <w:proofErr w:type="spellEnd"/>
           </w:p>
         </w:tc>
         <w:tc>
@@ -4102,14 +4012,12 @@
                 <w:szCs w:val="20"/>
               </w:rPr>
             </w:pPr>
-            <w:proofErr w:type="spellStart"/>
             <w:r>
               <w:rPr>
                 <w:szCs w:val="20"/>
               </w:rPr>
               <w:t>Yohanes</w:t>
             </w:r>
-            <w:proofErr w:type="spellEnd"/>
           </w:p>
         </w:tc>
         <w:tc>
@@ -4574,44 +4482,2939 @@
     <w:p>
       <w:pPr>
         <w:pStyle w:val="Default"/>
-        <w:spacing w:after="15"/>
-        <w:ind w:left="720"/>
+        <w:spacing w:after="15" w:line="276" w:lineRule="auto"/>
+        <w:jc w:val="both"/>
+      </w:pPr>
+      <w:r>
+        <w:br w:type="page"/>
+      </w:r>
+    </w:p>
+    <w:p>
+      <w:pPr>
+        <w:pStyle w:val="Heading3"/>
+        <w:jc w:val="both"/>
+      </w:pPr>
+      <w:bookmarkStart w:id="17" w:name="_Toc400895581"/>
+      <w:r>
+        <w:lastRenderedPageBreak/>
+        <w:t>2</w:t>
+      </w:r>
+      <w:r>
+        <w:t>.4</w:t>
+      </w:r>
+      <w:r>
+        <w:t>.2</w:t>
+      </w:r>
+      <w:r>
+        <w:t>.</w:t>
+      </w:r>
+      <w:r>
+        <w:t xml:space="preserve"> Query Parser</w:t>
+      </w:r>
+      <w:bookmarkEnd w:id="17"/>
+    </w:p>
+    <w:p>
+      <w:pPr>
         <w:jc w:val="both"/>
         <w:rPr>
-          <w:sz w:val="23"/>
-          <w:szCs w:val="23"/>
+          <w:b/>
         </w:rPr>
       </w:pPr>
     </w:p>
     <w:p>
       <w:pPr>
-        <w:pStyle w:val="Heading3"/>
         <w:jc w:val="both"/>
-      </w:pPr>
-      <w:bookmarkStart w:id="17" w:name="_Toc400895581"/>
+        <w:rPr>
+          <w:b/>
+        </w:rPr>
+      </w:pPr>
+      <w:r>
+        <w:rPr>
+          <w:b/>
+        </w:rPr>
+        <w:t xml:space="preserve">Query </w:t>
+      </w:r>
+      <w:r>
+        <w:rPr>
+          <w:b/>
+        </w:rPr>
+        <w:t>Validation</w:t>
+      </w:r>
+    </w:p>
+    <w:p>
+      <w:pPr>
+        <w:rPr>
+          <w:b/>
+          <w:color w:val="00B050"/>
+        </w:rPr>
+      </w:pPr>
+      <w:r>
+        <w:rPr>
+          <w:color w:val="00B050"/>
+        </w:rPr>
+        <w:t>//no change from iteration 2 report</w:t>
+      </w:r>
+    </w:p>
+    <w:p>
+      <w:pPr>
+        <w:pStyle w:val="NoSpacing"/>
+      </w:pPr>
+      <w:r>
+        <w:t>….</w:t>
+      </w:r>
+    </w:p>
+    <w:p>
+      <w:pPr>
+        <w:pStyle w:val="NoSpacing"/>
+      </w:pPr>
+      <w:proofErr w:type="gramStart"/>
+      <w:r>
+        <w:t>assign</w:t>
+      </w:r>
+      <w:proofErr w:type="gramEnd"/>
+      <w:r>
+        <w:t xml:space="preserve"> a; while w; Select a such that Follows(w, a) pattern a (“x”, _”</w:t>
+      </w:r>
+      <w:proofErr w:type="spellStart"/>
+      <w:r>
+        <w:t>x+y</w:t>
+      </w:r>
+      <w:proofErr w:type="spellEnd"/>
+      <w:r>
+        <w:t>”_)</w:t>
+      </w:r>
+    </w:p>
+    <w:p>
+      <w:pPr>
+        <w:pStyle w:val="NoSpacing"/>
+      </w:pPr>
+      <w:r>
+        <w:t>….</w:t>
+      </w:r>
+    </w:p>
+    <w:p>
+      <w:pPr>
+        <w:pStyle w:val="NoSpacing"/>
+      </w:pPr>
+    </w:p>
+    <w:p>
+      <w:pPr>
+        <w:rPr>
+          <w:b/>
+        </w:rPr>
+      </w:pPr>
+      <w:r>
+        <w:rPr>
+          <w:b/>
+        </w:rPr>
+        <w:t>Query Parsing</w:t>
+      </w:r>
+    </w:p>
+    <w:p>
+      <w:pPr>
+        <w:jc w:val="both"/>
+      </w:pPr>
+      <w:r>
+        <w:t xml:space="preserve">The parser processes the </w:t>
+      </w:r>
+      <w:proofErr w:type="spellStart"/>
+      <w:r>
+        <w:rPr>
+          <w:i/>
+        </w:rPr>
+        <w:t>selectStatement</w:t>
+      </w:r>
+      <w:proofErr w:type="spellEnd"/>
+      <w:r>
+        <w:t xml:space="preserve"> vector from the earlier. The </w:t>
+      </w:r>
+      <w:proofErr w:type="spellStart"/>
+      <w:r>
+        <w:rPr>
+          <w:i/>
+        </w:rPr>
+        <w:t>selectStatement</w:t>
+      </w:r>
+      <w:proofErr w:type="spellEnd"/>
+      <w:r>
+        <w:t xml:space="preserve"> vector will be processed to construct a Query object with the following structure.</w:t>
+      </w:r>
+    </w:p>
+    <w:tbl>
+      <w:tblPr>
+        <w:tblStyle w:val="TableGrid"/>
+        <w:tblW w:w="0" w:type="auto"/>
+        <w:jc w:val="center"/>
+        <w:tblLook w:val="04A0" w:firstRow="1" w:lastRow="0" w:firstColumn="1" w:lastColumn="0" w:noHBand="0" w:noVBand="1"/>
+      </w:tblPr>
+      <w:tblGrid>
+        <w:gridCol w:w="5337"/>
+      </w:tblGrid>
+      <w:tr>
+        <w:trPr>
+          <w:trHeight w:val="295"/>
+          <w:jc w:val="center"/>
+        </w:trPr>
+        <w:tc>
+          <w:tcPr>
+            <w:tcW w:w="5337" w:type="dxa"/>
+            <w:tcBorders>
+              <w:top w:val="single" w:sz="4" w:space="0" w:color="auto"/>
+              <w:left w:val="single" w:sz="4" w:space="0" w:color="auto"/>
+              <w:bottom w:val="single" w:sz="4" w:space="0" w:color="auto"/>
+              <w:right w:val="single" w:sz="4" w:space="0" w:color="auto"/>
+            </w:tcBorders>
+            <w:vAlign w:val="center"/>
+            <w:hideMark/>
+          </w:tcPr>
+          <w:p>
+            <w:pPr>
+              <w:rPr>
+                <w:b/>
+              </w:rPr>
+            </w:pPr>
+            <w:r>
+              <w:rPr>
+                <w:b/>
+              </w:rPr>
+              <w:t>Query</w:t>
+            </w:r>
+          </w:p>
+        </w:tc>
+      </w:tr>
+      <w:tr>
+        <w:trPr>
+          <w:trHeight w:val="613"/>
+          <w:jc w:val="center"/>
+        </w:trPr>
+        <w:tc>
+          <w:tcPr>
+            <w:tcW w:w="5337" w:type="dxa"/>
+            <w:tcBorders>
+              <w:top w:val="single" w:sz="4" w:space="0" w:color="auto"/>
+              <w:left w:val="single" w:sz="4" w:space="0" w:color="auto"/>
+              <w:bottom w:val="single" w:sz="4" w:space="0" w:color="auto"/>
+              <w:right w:val="single" w:sz="4" w:space="0" w:color="auto"/>
+            </w:tcBorders>
+            <w:vAlign w:val="center"/>
+            <w:hideMark/>
+          </w:tcPr>
+          <w:p>
+            <w:pPr>
+              <w:tabs>
+                <w:tab w:val="left" w:pos="2897"/>
+              </w:tabs>
+            </w:pPr>
+            <w:r>
+              <w:rPr>
+                <w:i/>
+              </w:rPr>
+              <w:t>v</w:t>
+            </w:r>
+            <w:r>
+              <w:rPr>
+                <w:i/>
+              </w:rPr>
+              <w:t>ector&lt;string&gt;</w:t>
+            </w:r>
+            <w:r>
+              <w:rPr>
+                <w:i/>
+              </w:rPr>
+              <w:tab/>
+            </w:r>
+            <w:r>
+              <w:t>selected-synonym</w:t>
+            </w:r>
+          </w:p>
+          <w:p>
+            <w:pPr>
+              <w:tabs>
+                <w:tab w:val="left" w:pos="2897"/>
+              </w:tabs>
+              <w:rPr>
+                <w:b/>
+              </w:rPr>
+            </w:pPr>
+            <w:r>
+              <w:rPr>
+                <w:i/>
+              </w:rPr>
+              <w:t>vector&lt;Relationship&gt;</w:t>
+            </w:r>
+            <w:r>
+              <w:t xml:space="preserve"> </w:t>
+            </w:r>
+            <w:r>
+              <w:tab/>
+            </w:r>
+            <w:r>
+              <w:t>relationship-</w:t>
+            </w:r>
+            <w:r>
+              <w:t>vector</w:t>
+            </w:r>
+          </w:p>
+          <w:p>
+            <w:pPr>
+              <w:tabs>
+                <w:tab w:val="left" w:pos="2897"/>
+              </w:tabs>
+            </w:pPr>
+            <w:r>
+              <w:rPr>
+                <w:i/>
+              </w:rPr>
+              <w:t xml:space="preserve">map&lt;string, synonym-type&gt; </w:t>
+            </w:r>
+            <w:r>
+              <w:rPr>
+                <w:i/>
+              </w:rPr>
+              <w:tab/>
+            </w:r>
+            <w:r>
+              <w:t>synonym-</w:t>
+            </w:r>
+            <w:r>
+              <w:t>table</w:t>
+            </w:r>
+          </w:p>
+        </w:tc>
+      </w:tr>
+    </w:tbl>
+    <w:p>
+      <w:pPr>
+        <w:jc w:val="both"/>
+        <w:rPr>
+          <w:b/>
+        </w:rPr>
+      </w:pPr>
+    </w:p>
+    <w:p>
+      <w:pPr>
+        <w:jc w:val="both"/>
+      </w:pPr>
+      <w:r>
+        <w:t xml:space="preserve">Since each query can contain many select clauses, the selected synonyms and clauses are stored inside a vector for scalability purposes. All the synonyms present in the </w:t>
+      </w:r>
+      <w:r>
+        <w:rPr>
+          <w:i/>
+        </w:rPr>
+        <w:t>select</w:t>
+      </w:r>
+      <w:r>
+        <w:rPr>
+          <w:i/>
+        </w:rPr>
+        <w:t>ed-synonym</w:t>
+      </w:r>
+      <w:r>
+        <w:t xml:space="preserve"> vector will be detected and validated once again on whether they have been declared earlier. If it is not declared, the query is invalid and </w:t>
+      </w:r>
+      <w:proofErr w:type="spellStart"/>
+      <w:r>
+        <w:rPr>
+          <w:b/>
+        </w:rPr>
+        <w:t>QueryParser</w:t>
+      </w:r>
+      <w:proofErr w:type="spellEnd"/>
+      <w:r>
+        <w:t xml:space="preserve"> will indicate and return invalid. </w:t>
+      </w:r>
+      <w:r>
+        <w:t xml:space="preserve">The string vector will then be stored in a </w:t>
+      </w:r>
+      <w:r>
+        <w:rPr>
+          <w:b/>
+        </w:rPr>
+        <w:t>Query</w:t>
+      </w:r>
+      <w:r>
+        <w:t xml:space="preserve"> class.</w:t>
+      </w:r>
+    </w:p>
+    <w:p>
+      <w:pPr>
+        <w:jc w:val="both"/>
+      </w:pPr>
+      <w:r>
+        <w:t xml:space="preserve">The synonym map that was created earlier will also be included in the </w:t>
+      </w:r>
+      <w:r>
+        <w:rPr>
+          <w:b/>
+        </w:rPr>
+        <w:t>Query</w:t>
+      </w:r>
+      <w:r>
+        <w:t xml:space="preserve"> object. Both such-that and pattern clauses will be stored as another object, </w:t>
+      </w:r>
+      <w:r>
+        <w:rPr>
+          <w:b/>
+        </w:rPr>
+        <w:t>Relationship</w:t>
+      </w:r>
+      <w:r>
+        <w:t>, as the following.</w:t>
+      </w:r>
+    </w:p>
+    <w:tbl>
+      <w:tblPr>
+        <w:tblStyle w:val="TableGrid"/>
+        <w:tblW w:w="0" w:type="auto"/>
+        <w:jc w:val="center"/>
+        <w:tblLook w:val="04A0" w:firstRow="1" w:lastRow="0" w:firstColumn="1" w:lastColumn="0" w:noHBand="0" w:noVBand="1"/>
+      </w:tblPr>
+      <w:tblGrid>
+        <w:gridCol w:w="3733"/>
+      </w:tblGrid>
+      <w:tr>
+        <w:trPr>
+          <w:trHeight w:val="318"/>
+          <w:jc w:val="center"/>
+        </w:trPr>
+        <w:tc>
+          <w:tcPr>
+            <w:tcW w:w="3733" w:type="dxa"/>
+            <w:tcBorders>
+              <w:top w:val="single" w:sz="4" w:space="0" w:color="auto"/>
+              <w:left w:val="single" w:sz="4" w:space="0" w:color="auto"/>
+              <w:bottom w:val="single" w:sz="4" w:space="0" w:color="auto"/>
+              <w:right w:val="single" w:sz="4" w:space="0" w:color="auto"/>
+            </w:tcBorders>
+            <w:vAlign w:val="center"/>
+            <w:hideMark/>
+          </w:tcPr>
+          <w:p>
+            <w:pPr>
+              <w:rPr>
+                <w:b/>
+              </w:rPr>
+            </w:pPr>
+            <w:r>
+              <w:rPr>
+                <w:b/>
+              </w:rPr>
+              <w:t>Relationship</w:t>
+            </w:r>
+          </w:p>
+        </w:tc>
+      </w:tr>
+      <w:tr>
+        <w:trPr>
+          <w:trHeight w:val="651"/>
+          <w:jc w:val="center"/>
+        </w:trPr>
+        <w:tc>
+          <w:tcPr>
+            <w:tcW w:w="3733" w:type="dxa"/>
+            <w:tcBorders>
+              <w:top w:val="single" w:sz="4" w:space="0" w:color="auto"/>
+              <w:left w:val="single" w:sz="4" w:space="0" w:color="auto"/>
+              <w:bottom w:val="single" w:sz="4" w:space="0" w:color="auto"/>
+              <w:right w:val="single" w:sz="4" w:space="0" w:color="auto"/>
+            </w:tcBorders>
+            <w:vAlign w:val="center"/>
+            <w:hideMark/>
+          </w:tcPr>
+          <w:p>
+            <w:pPr>
+              <w:tabs>
+                <w:tab w:val="left" w:pos="1716"/>
+              </w:tabs>
+            </w:pPr>
+            <w:proofErr w:type="spellStart"/>
+            <w:r>
+              <w:rPr>
+                <w:i/>
+              </w:rPr>
+              <w:t>enum</w:t>
+            </w:r>
+            <w:proofErr w:type="spellEnd"/>
+            <w:r>
+              <w:tab/>
+            </w:r>
+            <w:r>
+              <w:t>relationship-type</w:t>
+            </w:r>
+          </w:p>
+          <w:p>
+            <w:pPr>
+              <w:tabs>
+                <w:tab w:val="left" w:pos="1716"/>
+              </w:tabs>
+            </w:pPr>
+            <w:proofErr w:type="spellStart"/>
+            <w:r>
+              <w:rPr>
+                <w:i/>
+              </w:rPr>
+              <w:t>enum</w:t>
+            </w:r>
+            <w:proofErr w:type="spellEnd"/>
+            <w:r>
+              <w:rPr>
+                <w:i/>
+              </w:rPr>
+              <w:tab/>
+            </w:r>
+            <w:r>
+              <w:t>token-type</w:t>
+            </w:r>
+          </w:p>
+          <w:p>
+            <w:pPr>
+              <w:tabs>
+                <w:tab w:val="left" w:pos="1716"/>
+              </w:tabs>
+            </w:pPr>
+            <w:r>
+              <w:rPr>
+                <w:i/>
+              </w:rPr>
+              <w:t>string</w:t>
+            </w:r>
+            <w:r>
+              <w:tab/>
+            </w:r>
+            <w:r>
+              <w:t>token</w:t>
+            </w:r>
+            <w:r>
+              <w:t>1</w:t>
+            </w:r>
+          </w:p>
+          <w:p>
+            <w:pPr>
+              <w:tabs>
+                <w:tab w:val="left" w:pos="1716"/>
+              </w:tabs>
+            </w:pPr>
+            <w:r>
+              <w:rPr>
+                <w:i/>
+              </w:rPr>
+              <w:t>string</w:t>
+            </w:r>
+            <w:r>
+              <w:tab/>
+            </w:r>
+            <w:r>
+              <w:t>token</w:t>
+            </w:r>
+            <w:r>
+              <w:t>2</w:t>
+            </w:r>
+          </w:p>
+          <w:p>
+            <w:pPr>
+              <w:tabs>
+                <w:tab w:val="left" w:pos="1716"/>
+              </w:tabs>
+            </w:pPr>
+            <w:proofErr w:type="spellStart"/>
+            <w:r>
+              <w:rPr>
+                <w:i/>
+              </w:rPr>
+              <w:t>TokenType</w:t>
+            </w:r>
+            <w:proofErr w:type="spellEnd"/>
+            <w:r>
+              <w:tab/>
+            </w:r>
+            <w:r>
+              <w:t>token1-type</w:t>
+            </w:r>
+          </w:p>
+          <w:p>
+            <w:pPr>
+              <w:tabs>
+                <w:tab w:val="left" w:pos="1716"/>
+              </w:tabs>
+            </w:pPr>
+            <w:proofErr w:type="spellStart"/>
+            <w:r>
+              <w:rPr>
+                <w:i/>
+              </w:rPr>
+              <w:t>TokenType</w:t>
+            </w:r>
+            <w:proofErr w:type="spellEnd"/>
+            <w:r>
+              <w:tab/>
+            </w:r>
+            <w:r>
+              <w:t>token2-type</w:t>
+            </w:r>
+          </w:p>
+          <w:p>
+            <w:pPr>
+              <w:tabs>
+                <w:tab w:val="left" w:pos="1716"/>
+              </w:tabs>
+            </w:pPr>
+            <w:r>
+              <w:rPr>
+                <w:i/>
+              </w:rPr>
+              <w:t>string</w:t>
+            </w:r>
+            <w:r>
+              <w:tab/>
+            </w:r>
+            <w:r>
+              <w:t>pattern-synonym</w:t>
+            </w:r>
+          </w:p>
+        </w:tc>
+      </w:tr>
+    </w:tbl>
+    <w:p/>
+    <w:p>
+      <w:pPr>
+        <w:jc w:val="both"/>
+      </w:pPr>
+      <w:r>
+        <w:rPr>
+          <w:b/>
+        </w:rPr>
+        <w:t>Relationship</w:t>
+      </w:r>
+      <w:r>
+        <w:t xml:space="preserve"> arguments will also be semantically checked whether they are valid. For example, both arguments in Follows clause have to be a statement (i.e. </w:t>
+      </w:r>
+      <w:proofErr w:type="spellStart"/>
+      <w:r>
+        <w:t>stmt</w:t>
+      </w:r>
+      <w:proofErr w:type="spellEnd"/>
+      <w:r>
+        <w:t xml:space="preserve">, while, if, assign, call). If the arguments contain a constant synonym (e.g. </w:t>
+      </w:r>
+      <w:proofErr w:type="spellStart"/>
+      <w:r>
+        <w:t>constanct</w:t>
+      </w:r>
+      <w:proofErr w:type="spellEnd"/>
+      <w:r>
+        <w:t xml:space="preserve"> c; while w; Select w such that Follows (</w:t>
+      </w:r>
+      <w:proofErr w:type="spellStart"/>
+      <w:r>
+        <w:t>c</w:t>
+      </w:r>
+      <w:proofErr w:type="gramStart"/>
+      <w:r>
+        <w:t>,w</w:t>
+      </w:r>
+      <w:proofErr w:type="spellEnd"/>
+      <w:proofErr w:type="gramEnd"/>
+      <w:r>
+        <w:t xml:space="preserve">), then </w:t>
+      </w:r>
+      <w:proofErr w:type="spellStart"/>
+      <w:r>
+        <w:rPr>
+          <w:b/>
+        </w:rPr>
+        <w:t>QueryParser</w:t>
+      </w:r>
+      <w:proofErr w:type="spellEnd"/>
+      <w:r>
+        <w:t xml:space="preserve"> will detect the error and return invalid</w:t>
+      </w:r>
+      <w:r>
+        <w:t>.</w:t>
+      </w:r>
+    </w:p>
+    <w:p>
+      <w:pPr>
+        <w:jc w:val="both"/>
+      </w:pPr>
+      <w:r>
+        <w:lastRenderedPageBreak/>
+        <w:t xml:space="preserve">The types of the tokens/arguments are detected by </w:t>
+      </w:r>
+      <w:proofErr w:type="spellStart"/>
+      <w:r>
+        <w:rPr>
+          <w:b/>
+        </w:rPr>
+        <w:t>QueryParser</w:t>
+      </w:r>
+      <w:proofErr w:type="spellEnd"/>
+      <w:r>
+        <w:t xml:space="preserve"> and store them in the </w:t>
+      </w:r>
+      <w:r>
+        <w:rPr>
+          <w:b/>
+        </w:rPr>
+        <w:t>Relationship</w:t>
+      </w:r>
+      <w:r>
+        <w:t xml:space="preserve"> class. For example, if the token is “</w:t>
+      </w:r>
+      <w:r>
+        <w:t>Second</w:t>
+      </w:r>
+      <w:r>
+        <w:t>”, then its type will be IDENTIFIER, if the token is 1, then its type will be INTEGER, and if the token is w, then its type will be SYNONYM.</w:t>
+      </w:r>
+    </w:p>
+    <w:p>
+      <w:pPr>
+        <w:jc w:val="both"/>
+      </w:pPr>
+      <w:r>
+        <w:t xml:space="preserve">From the </w:t>
+      </w:r>
+      <w:r>
+        <w:t xml:space="preserve">valid </w:t>
+      </w:r>
+      <w:r>
+        <w:t>example above, the select-statement vector will be processed to produce the following.</w:t>
+      </w:r>
+    </w:p>
+    <w:tbl>
+      <w:tblPr>
+        <w:tblStyle w:val="TableGrid"/>
+        <w:tblW w:w="0" w:type="auto"/>
+        <w:jc w:val="center"/>
+        <w:tblLook w:val="04A0" w:firstRow="1" w:lastRow="0" w:firstColumn="1" w:lastColumn="0" w:noHBand="0" w:noVBand="1"/>
+      </w:tblPr>
+      <w:tblGrid>
+        <w:gridCol w:w="2215"/>
+        <w:gridCol w:w="2215"/>
+      </w:tblGrid>
+      <w:tr>
+        <w:trPr>
+          <w:trHeight w:val="318"/>
+          <w:jc w:val="center"/>
+        </w:trPr>
+        <w:tc>
+          <w:tcPr>
+            <w:tcW w:w="4430" w:type="dxa"/>
+            <w:gridSpan w:val="2"/>
+            <w:tcBorders>
+              <w:top w:val="single" w:sz="4" w:space="0" w:color="auto"/>
+              <w:left w:val="single" w:sz="4" w:space="0" w:color="auto"/>
+              <w:bottom w:val="single" w:sz="4" w:space="0" w:color="auto"/>
+              <w:right w:val="single" w:sz="4" w:space="0" w:color="auto"/>
+            </w:tcBorders>
+            <w:vAlign w:val="center"/>
+            <w:hideMark/>
+          </w:tcPr>
+          <w:p>
+            <w:pPr>
+              <w:rPr>
+                <w:b/>
+              </w:rPr>
+            </w:pPr>
+            <w:r>
+              <w:rPr>
+                <w:b/>
+              </w:rPr>
+              <w:t>Query</w:t>
+            </w:r>
+          </w:p>
+        </w:tc>
+      </w:tr>
+      <w:tr>
+        <w:trPr>
+          <w:trHeight w:val="318"/>
+          <w:jc w:val="center"/>
+        </w:trPr>
+        <w:tc>
+          <w:tcPr>
+            <w:tcW w:w="2215" w:type="dxa"/>
+            <w:tcBorders>
+              <w:top w:val="single" w:sz="4" w:space="0" w:color="auto"/>
+              <w:left w:val="single" w:sz="4" w:space="0" w:color="auto"/>
+              <w:bottom w:val="single" w:sz="4" w:space="0" w:color="auto"/>
+              <w:right w:val="single" w:sz="4" w:space="0" w:color="auto"/>
+            </w:tcBorders>
+            <w:vAlign w:val="center"/>
+            <w:hideMark/>
+          </w:tcPr>
+          <w:p>
+            <w:r>
+              <w:t>selected-synonym</w:t>
+            </w:r>
+          </w:p>
+        </w:tc>
+        <w:tc>
+          <w:tcPr>
+            <w:tcW w:w="2215" w:type="dxa"/>
+            <w:tcBorders>
+              <w:top w:val="single" w:sz="4" w:space="0" w:color="auto"/>
+              <w:left w:val="single" w:sz="4" w:space="0" w:color="auto"/>
+              <w:bottom w:val="single" w:sz="4" w:space="0" w:color="auto"/>
+              <w:right w:val="single" w:sz="4" w:space="0" w:color="auto"/>
+            </w:tcBorders>
+            <w:vAlign w:val="center"/>
+            <w:hideMark/>
+          </w:tcPr>
+          <w:p>
+            <w:r>
+              <w:t>a</w:t>
+            </w:r>
+          </w:p>
+        </w:tc>
+      </w:tr>
+      <w:tr>
+        <w:trPr>
+          <w:trHeight w:val="318"/>
+          <w:jc w:val="center"/>
+        </w:trPr>
+        <w:tc>
+          <w:tcPr>
+            <w:tcW w:w="2215" w:type="dxa"/>
+            <w:tcBorders>
+              <w:top w:val="single" w:sz="4" w:space="0" w:color="auto"/>
+              <w:left w:val="single" w:sz="4" w:space="0" w:color="auto"/>
+              <w:bottom w:val="single" w:sz="4" w:space="0" w:color="auto"/>
+              <w:right w:val="single" w:sz="4" w:space="0" w:color="auto"/>
+            </w:tcBorders>
+            <w:vAlign w:val="center"/>
+            <w:hideMark/>
+          </w:tcPr>
+          <w:p>
+            <w:r>
+              <w:t>relationships</w:t>
+            </w:r>
+          </w:p>
+        </w:tc>
+        <w:tc>
+          <w:tcPr>
+            <w:tcW w:w="2215" w:type="dxa"/>
+            <w:tcBorders>
+              <w:top w:val="single" w:sz="4" w:space="0" w:color="auto"/>
+              <w:left w:val="single" w:sz="4" w:space="0" w:color="auto"/>
+              <w:bottom w:val="single" w:sz="4" w:space="0" w:color="auto"/>
+              <w:right w:val="single" w:sz="4" w:space="0" w:color="auto"/>
+            </w:tcBorders>
+            <w:vAlign w:val="center"/>
+            <w:hideMark/>
+          </w:tcPr>
+          <w:p>
+            <w:r>
+              <w:t xml:space="preserve"> [rel1, rel2]</w:t>
+            </w:r>
+          </w:p>
+        </w:tc>
+      </w:tr>
+      <w:tr>
+        <w:trPr>
+          <w:trHeight w:val="318"/>
+          <w:jc w:val="center"/>
+        </w:trPr>
+        <w:tc>
+          <w:tcPr>
+            <w:tcW w:w="2215" w:type="dxa"/>
+            <w:tcBorders>
+              <w:top w:val="single" w:sz="4" w:space="0" w:color="auto"/>
+              <w:left w:val="single" w:sz="4" w:space="0" w:color="auto"/>
+              <w:bottom w:val="single" w:sz="4" w:space="0" w:color="auto"/>
+              <w:right w:val="single" w:sz="4" w:space="0" w:color="auto"/>
+            </w:tcBorders>
+            <w:vAlign w:val="center"/>
+            <w:hideMark/>
+          </w:tcPr>
+          <w:p>
+            <w:r>
+              <w:t>synonym-table</w:t>
+            </w:r>
+          </w:p>
+        </w:tc>
+        <w:tc>
+          <w:tcPr>
+            <w:tcW w:w="2215" w:type="dxa"/>
+            <w:tcBorders>
+              <w:top w:val="single" w:sz="4" w:space="0" w:color="auto"/>
+              <w:left w:val="single" w:sz="4" w:space="0" w:color="auto"/>
+              <w:bottom w:val="single" w:sz="4" w:space="0" w:color="auto"/>
+              <w:right w:val="single" w:sz="4" w:space="0" w:color="auto"/>
+            </w:tcBorders>
+            <w:vAlign w:val="center"/>
+            <w:hideMark/>
+          </w:tcPr>
+          <w:p>
+            <w:r>
+              <w:t>map1</w:t>
+            </w:r>
+          </w:p>
+        </w:tc>
+      </w:tr>
+    </w:tbl>
+    <w:p/>
+    <w:tbl>
+      <w:tblPr>
+        <w:tblStyle w:val="TableGrid"/>
+        <w:tblW w:w="0" w:type="auto"/>
+        <w:jc w:val="center"/>
+        <w:tblLook w:val="04A0" w:firstRow="1" w:lastRow="0" w:firstColumn="1" w:lastColumn="0" w:noHBand="0" w:noVBand="1"/>
+      </w:tblPr>
+      <w:tblGrid>
+        <w:gridCol w:w="2289"/>
+        <w:gridCol w:w="2279"/>
+      </w:tblGrid>
+      <w:tr>
+        <w:trPr>
+          <w:trHeight w:val="172"/>
+          <w:jc w:val="center"/>
+        </w:trPr>
+        <w:tc>
+          <w:tcPr>
+            <w:tcW w:w="4568" w:type="dxa"/>
+            <w:gridSpan w:val="2"/>
+            <w:tcBorders>
+              <w:top w:val="single" w:sz="4" w:space="0" w:color="auto"/>
+              <w:left w:val="single" w:sz="4" w:space="0" w:color="auto"/>
+              <w:bottom w:val="single" w:sz="4" w:space="0" w:color="auto"/>
+              <w:right w:val="single" w:sz="4" w:space="0" w:color="auto"/>
+            </w:tcBorders>
+            <w:vAlign w:val="center"/>
+            <w:hideMark/>
+          </w:tcPr>
+          <w:p>
+            <w:pPr>
+              <w:rPr>
+                <w:b/>
+              </w:rPr>
+            </w:pPr>
+            <w:r>
+              <w:rPr>
+                <w:b/>
+              </w:rPr>
+              <w:t>rel1</w:t>
+            </w:r>
+          </w:p>
+        </w:tc>
+      </w:tr>
+      <w:tr>
+        <w:trPr>
+          <w:trHeight w:val="350"/>
+          <w:jc w:val="center"/>
+        </w:trPr>
+        <w:tc>
+          <w:tcPr>
+            <w:tcW w:w="2289" w:type="dxa"/>
+            <w:tcBorders>
+              <w:top w:val="single" w:sz="4" w:space="0" w:color="auto"/>
+              <w:left w:val="single" w:sz="4" w:space="0" w:color="auto"/>
+              <w:bottom w:val="single" w:sz="4" w:space="0" w:color="auto"/>
+              <w:right w:val="single" w:sz="4" w:space="0" w:color="auto"/>
+            </w:tcBorders>
+            <w:vAlign w:val="center"/>
+            <w:hideMark/>
+          </w:tcPr>
+          <w:p>
+            <w:r>
+              <w:t>relationship-type</w:t>
+            </w:r>
+          </w:p>
+        </w:tc>
+        <w:tc>
+          <w:tcPr>
+            <w:tcW w:w="2279" w:type="dxa"/>
+            <w:tcBorders>
+              <w:top w:val="single" w:sz="4" w:space="0" w:color="auto"/>
+              <w:left w:val="single" w:sz="4" w:space="0" w:color="auto"/>
+              <w:bottom w:val="single" w:sz="4" w:space="0" w:color="auto"/>
+              <w:right w:val="single" w:sz="4" w:space="0" w:color="auto"/>
+            </w:tcBorders>
+            <w:vAlign w:val="center"/>
+            <w:hideMark/>
+          </w:tcPr>
+          <w:p>
+            <w:r>
+              <w:t>FOLLOWS</w:t>
+            </w:r>
+          </w:p>
+        </w:tc>
+      </w:tr>
+      <w:tr>
+        <w:trPr>
+          <w:trHeight w:val="350"/>
+          <w:jc w:val="center"/>
+        </w:trPr>
+        <w:tc>
+          <w:tcPr>
+            <w:tcW w:w="2289" w:type="dxa"/>
+            <w:tcBorders>
+              <w:top w:val="single" w:sz="4" w:space="0" w:color="auto"/>
+              <w:left w:val="single" w:sz="4" w:space="0" w:color="auto"/>
+              <w:bottom w:val="single" w:sz="4" w:space="0" w:color="auto"/>
+              <w:right w:val="single" w:sz="4" w:space="0" w:color="auto"/>
+            </w:tcBorders>
+            <w:vAlign w:val="center"/>
+            <w:hideMark/>
+          </w:tcPr>
+          <w:p>
+            <w:r>
+              <w:t>token</w:t>
+            </w:r>
+            <w:r>
+              <w:t>1</w:t>
+            </w:r>
+          </w:p>
+        </w:tc>
+        <w:tc>
+          <w:tcPr>
+            <w:tcW w:w="2279" w:type="dxa"/>
+            <w:tcBorders>
+              <w:top w:val="single" w:sz="4" w:space="0" w:color="auto"/>
+              <w:left w:val="single" w:sz="4" w:space="0" w:color="auto"/>
+              <w:bottom w:val="single" w:sz="4" w:space="0" w:color="auto"/>
+              <w:right w:val="single" w:sz="4" w:space="0" w:color="auto"/>
+            </w:tcBorders>
+            <w:vAlign w:val="center"/>
+            <w:hideMark/>
+          </w:tcPr>
+          <w:p>
+            <w:r>
+              <w:t>w</w:t>
+            </w:r>
+          </w:p>
+        </w:tc>
+      </w:tr>
+      <w:tr>
+        <w:trPr>
+          <w:trHeight w:val="350"/>
+          <w:jc w:val="center"/>
+        </w:trPr>
+        <w:tc>
+          <w:tcPr>
+            <w:tcW w:w="2289" w:type="dxa"/>
+            <w:tcBorders>
+              <w:top w:val="single" w:sz="4" w:space="0" w:color="auto"/>
+              <w:left w:val="single" w:sz="4" w:space="0" w:color="auto"/>
+              <w:bottom w:val="single" w:sz="4" w:space="0" w:color="auto"/>
+              <w:right w:val="single" w:sz="4" w:space="0" w:color="auto"/>
+            </w:tcBorders>
+            <w:vAlign w:val="center"/>
+            <w:hideMark/>
+          </w:tcPr>
+          <w:p>
+            <w:r>
+              <w:t>token</w:t>
+            </w:r>
+            <w:r>
+              <w:t>2</w:t>
+            </w:r>
+          </w:p>
+        </w:tc>
+        <w:tc>
+          <w:tcPr>
+            <w:tcW w:w="2279" w:type="dxa"/>
+            <w:tcBorders>
+              <w:top w:val="single" w:sz="4" w:space="0" w:color="auto"/>
+              <w:left w:val="single" w:sz="4" w:space="0" w:color="auto"/>
+              <w:bottom w:val="single" w:sz="4" w:space="0" w:color="auto"/>
+              <w:right w:val="single" w:sz="4" w:space="0" w:color="auto"/>
+            </w:tcBorders>
+            <w:vAlign w:val="center"/>
+            <w:hideMark/>
+          </w:tcPr>
+          <w:p>
+            <w:r>
+              <w:t>a</w:t>
+            </w:r>
+          </w:p>
+        </w:tc>
+      </w:tr>
+      <w:tr>
+        <w:trPr>
+          <w:trHeight w:val="350"/>
+          <w:jc w:val="center"/>
+        </w:trPr>
+        <w:tc>
+          <w:tcPr>
+            <w:tcW w:w="2289" w:type="dxa"/>
+            <w:tcBorders>
+              <w:top w:val="single" w:sz="4" w:space="0" w:color="auto"/>
+              <w:left w:val="single" w:sz="4" w:space="0" w:color="auto"/>
+              <w:bottom w:val="single" w:sz="4" w:space="0" w:color="auto"/>
+              <w:right w:val="single" w:sz="4" w:space="0" w:color="auto"/>
+            </w:tcBorders>
+            <w:vAlign w:val="center"/>
+          </w:tcPr>
+          <w:p>
+            <w:r>
+              <w:t>token1-type</w:t>
+            </w:r>
+          </w:p>
+        </w:tc>
+        <w:tc>
+          <w:tcPr>
+            <w:tcW w:w="2279" w:type="dxa"/>
+            <w:tcBorders>
+              <w:top w:val="single" w:sz="4" w:space="0" w:color="auto"/>
+              <w:left w:val="single" w:sz="4" w:space="0" w:color="auto"/>
+              <w:bottom w:val="single" w:sz="4" w:space="0" w:color="auto"/>
+              <w:right w:val="single" w:sz="4" w:space="0" w:color="auto"/>
+            </w:tcBorders>
+            <w:vAlign w:val="center"/>
+          </w:tcPr>
+          <w:p>
+            <w:r>
+              <w:t>SYNONYM</w:t>
+            </w:r>
+          </w:p>
+        </w:tc>
+      </w:tr>
+      <w:tr>
+        <w:trPr>
+          <w:trHeight w:val="350"/>
+          <w:jc w:val="center"/>
+        </w:trPr>
+        <w:tc>
+          <w:tcPr>
+            <w:tcW w:w="2289" w:type="dxa"/>
+            <w:tcBorders>
+              <w:top w:val="single" w:sz="4" w:space="0" w:color="auto"/>
+              <w:left w:val="single" w:sz="4" w:space="0" w:color="auto"/>
+              <w:bottom w:val="single" w:sz="4" w:space="0" w:color="auto"/>
+              <w:right w:val="single" w:sz="4" w:space="0" w:color="auto"/>
+            </w:tcBorders>
+            <w:vAlign w:val="center"/>
+          </w:tcPr>
+          <w:p>
+            <w:r>
+              <w:t>t</w:t>
+            </w:r>
+            <w:r>
+              <w:t>oken</w:t>
+            </w:r>
+            <w:r>
+              <w:t>2</w:t>
+            </w:r>
+            <w:r>
+              <w:t>-type</w:t>
+            </w:r>
+          </w:p>
+        </w:tc>
+        <w:tc>
+          <w:tcPr>
+            <w:tcW w:w="2279" w:type="dxa"/>
+            <w:tcBorders>
+              <w:top w:val="single" w:sz="4" w:space="0" w:color="auto"/>
+              <w:left w:val="single" w:sz="4" w:space="0" w:color="auto"/>
+              <w:bottom w:val="single" w:sz="4" w:space="0" w:color="auto"/>
+              <w:right w:val="single" w:sz="4" w:space="0" w:color="auto"/>
+            </w:tcBorders>
+            <w:vAlign w:val="center"/>
+          </w:tcPr>
+          <w:p>
+            <w:r>
+              <w:t>SYNONYM</w:t>
+            </w:r>
+          </w:p>
+        </w:tc>
+      </w:tr>
+    </w:tbl>
+    <w:p/>
+    <w:tbl>
+      <w:tblPr>
+        <w:tblStyle w:val="TableGrid"/>
+        <w:tblW w:w="0" w:type="auto"/>
+        <w:jc w:val="center"/>
+        <w:tblLook w:val="04A0" w:firstRow="1" w:lastRow="0" w:firstColumn="1" w:lastColumn="0" w:noHBand="0" w:noVBand="1"/>
+      </w:tblPr>
+      <w:tblGrid>
+        <w:gridCol w:w="2289"/>
+        <w:gridCol w:w="2280"/>
+      </w:tblGrid>
+      <w:tr>
+        <w:trPr>
+          <w:trHeight w:val="148"/>
+          <w:jc w:val="center"/>
+        </w:trPr>
+        <w:tc>
+          <w:tcPr>
+            <w:tcW w:w="4569" w:type="dxa"/>
+            <w:gridSpan w:val="2"/>
+            <w:tcBorders>
+              <w:top w:val="single" w:sz="4" w:space="0" w:color="auto"/>
+              <w:left w:val="single" w:sz="4" w:space="0" w:color="auto"/>
+              <w:bottom w:val="single" w:sz="4" w:space="0" w:color="auto"/>
+              <w:right w:val="single" w:sz="4" w:space="0" w:color="auto"/>
+            </w:tcBorders>
+            <w:vAlign w:val="center"/>
+            <w:hideMark/>
+          </w:tcPr>
+          <w:p>
+            <w:pPr>
+              <w:rPr>
+                <w:b/>
+              </w:rPr>
+            </w:pPr>
+            <w:r>
+              <w:rPr>
+                <w:b/>
+              </w:rPr>
+              <w:t>rel2</w:t>
+            </w:r>
+          </w:p>
+        </w:tc>
+      </w:tr>
+      <w:tr>
+        <w:trPr>
+          <w:trHeight w:val="302"/>
+          <w:jc w:val="center"/>
+        </w:trPr>
+        <w:tc>
+          <w:tcPr>
+            <w:tcW w:w="2289" w:type="dxa"/>
+            <w:tcBorders>
+              <w:top w:val="single" w:sz="4" w:space="0" w:color="auto"/>
+              <w:left w:val="single" w:sz="4" w:space="0" w:color="auto"/>
+              <w:bottom w:val="single" w:sz="4" w:space="0" w:color="auto"/>
+              <w:right w:val="single" w:sz="4" w:space="0" w:color="auto"/>
+            </w:tcBorders>
+            <w:vAlign w:val="center"/>
+            <w:hideMark/>
+          </w:tcPr>
+          <w:p>
+            <w:r>
+              <w:t>relationship-type</w:t>
+            </w:r>
+          </w:p>
+        </w:tc>
+        <w:tc>
+          <w:tcPr>
+            <w:tcW w:w="2280" w:type="dxa"/>
+            <w:tcBorders>
+              <w:top w:val="single" w:sz="4" w:space="0" w:color="auto"/>
+              <w:left w:val="single" w:sz="4" w:space="0" w:color="auto"/>
+              <w:bottom w:val="single" w:sz="4" w:space="0" w:color="auto"/>
+              <w:right w:val="single" w:sz="4" w:space="0" w:color="auto"/>
+            </w:tcBorders>
+            <w:vAlign w:val="center"/>
+            <w:hideMark/>
+          </w:tcPr>
+          <w:p>
+            <w:r>
+              <w:t>PATTERN</w:t>
+            </w:r>
+          </w:p>
+        </w:tc>
+      </w:tr>
+      <w:tr>
+        <w:trPr>
+          <w:trHeight w:val="302"/>
+          <w:jc w:val="center"/>
+        </w:trPr>
+        <w:tc>
+          <w:tcPr>
+            <w:tcW w:w="2289" w:type="dxa"/>
+            <w:tcBorders>
+              <w:top w:val="single" w:sz="4" w:space="0" w:color="auto"/>
+              <w:left w:val="single" w:sz="4" w:space="0" w:color="auto"/>
+              <w:bottom w:val="single" w:sz="4" w:space="0" w:color="auto"/>
+              <w:right w:val="single" w:sz="4" w:space="0" w:color="auto"/>
+            </w:tcBorders>
+            <w:vAlign w:val="center"/>
+            <w:hideMark/>
+          </w:tcPr>
+          <w:p>
+            <w:r>
+              <w:t>token</w:t>
+            </w:r>
+            <w:r>
+              <w:t>1</w:t>
+            </w:r>
+          </w:p>
+        </w:tc>
+        <w:tc>
+          <w:tcPr>
+            <w:tcW w:w="2280" w:type="dxa"/>
+            <w:tcBorders>
+              <w:top w:val="single" w:sz="4" w:space="0" w:color="auto"/>
+              <w:left w:val="single" w:sz="4" w:space="0" w:color="auto"/>
+              <w:bottom w:val="single" w:sz="4" w:space="0" w:color="auto"/>
+              <w:right w:val="single" w:sz="4" w:space="0" w:color="auto"/>
+            </w:tcBorders>
+            <w:vAlign w:val="center"/>
+            <w:hideMark/>
+          </w:tcPr>
+          <w:p>
+            <w:r>
+              <w:t>“x”</w:t>
+            </w:r>
+          </w:p>
+        </w:tc>
+      </w:tr>
+      <w:tr>
+        <w:trPr>
+          <w:trHeight w:val="302"/>
+          <w:jc w:val="center"/>
+        </w:trPr>
+        <w:tc>
+          <w:tcPr>
+            <w:tcW w:w="2289" w:type="dxa"/>
+            <w:tcBorders>
+              <w:top w:val="single" w:sz="4" w:space="0" w:color="auto"/>
+              <w:left w:val="single" w:sz="4" w:space="0" w:color="auto"/>
+              <w:bottom w:val="single" w:sz="4" w:space="0" w:color="auto"/>
+              <w:right w:val="single" w:sz="4" w:space="0" w:color="auto"/>
+            </w:tcBorders>
+            <w:vAlign w:val="center"/>
+            <w:hideMark/>
+          </w:tcPr>
+          <w:p>
+            <w:r>
+              <w:t>token</w:t>
+            </w:r>
+            <w:r>
+              <w:t>2</w:t>
+            </w:r>
+          </w:p>
+        </w:tc>
+        <w:tc>
+          <w:tcPr>
+            <w:tcW w:w="2280" w:type="dxa"/>
+            <w:tcBorders>
+              <w:top w:val="single" w:sz="4" w:space="0" w:color="auto"/>
+              <w:left w:val="single" w:sz="4" w:space="0" w:color="auto"/>
+              <w:bottom w:val="single" w:sz="4" w:space="0" w:color="auto"/>
+              <w:right w:val="single" w:sz="4" w:space="0" w:color="auto"/>
+            </w:tcBorders>
+            <w:vAlign w:val="center"/>
+            <w:hideMark/>
+          </w:tcPr>
+          <w:p>
+            <w:r>
+              <w:t>_”</w:t>
+            </w:r>
+            <w:proofErr w:type="spellStart"/>
+            <w:r>
+              <w:t>x+y</w:t>
+            </w:r>
+            <w:proofErr w:type="spellEnd"/>
+            <w:r>
+              <w:t>”_</w:t>
+            </w:r>
+          </w:p>
+        </w:tc>
+      </w:tr>
+      <w:tr>
+        <w:trPr>
+          <w:trHeight w:val="302"/>
+          <w:jc w:val="center"/>
+        </w:trPr>
+        <w:tc>
+          <w:tcPr>
+            <w:tcW w:w="2289" w:type="dxa"/>
+            <w:tcBorders>
+              <w:top w:val="single" w:sz="4" w:space="0" w:color="auto"/>
+              <w:left w:val="single" w:sz="4" w:space="0" w:color="auto"/>
+              <w:bottom w:val="single" w:sz="4" w:space="0" w:color="auto"/>
+              <w:right w:val="single" w:sz="4" w:space="0" w:color="auto"/>
+            </w:tcBorders>
+            <w:vAlign w:val="center"/>
+          </w:tcPr>
+          <w:p>
+            <w:r>
+              <w:t>token1-type</w:t>
+            </w:r>
+          </w:p>
+        </w:tc>
+        <w:tc>
+          <w:tcPr>
+            <w:tcW w:w="2280" w:type="dxa"/>
+            <w:tcBorders>
+              <w:top w:val="single" w:sz="4" w:space="0" w:color="auto"/>
+              <w:left w:val="single" w:sz="4" w:space="0" w:color="auto"/>
+              <w:bottom w:val="single" w:sz="4" w:space="0" w:color="auto"/>
+              <w:right w:val="single" w:sz="4" w:space="0" w:color="auto"/>
+            </w:tcBorders>
+            <w:vAlign w:val="center"/>
+          </w:tcPr>
+          <w:p>
+            <w:r>
+              <w:t>IDENTIFIER</w:t>
+            </w:r>
+          </w:p>
+        </w:tc>
+      </w:tr>
+      <w:tr>
+        <w:trPr>
+          <w:trHeight w:val="302"/>
+          <w:jc w:val="center"/>
+        </w:trPr>
+        <w:tc>
+          <w:tcPr>
+            <w:tcW w:w="2289" w:type="dxa"/>
+            <w:tcBorders>
+              <w:top w:val="single" w:sz="4" w:space="0" w:color="auto"/>
+              <w:left w:val="single" w:sz="4" w:space="0" w:color="auto"/>
+              <w:bottom w:val="single" w:sz="4" w:space="0" w:color="auto"/>
+              <w:right w:val="single" w:sz="4" w:space="0" w:color="auto"/>
+            </w:tcBorders>
+            <w:vAlign w:val="center"/>
+          </w:tcPr>
+          <w:p>
+            <w:r>
+              <w:t>token2-type</w:t>
+            </w:r>
+          </w:p>
+        </w:tc>
+        <w:tc>
+          <w:tcPr>
+            <w:tcW w:w="2280" w:type="dxa"/>
+            <w:tcBorders>
+              <w:top w:val="single" w:sz="4" w:space="0" w:color="auto"/>
+              <w:left w:val="single" w:sz="4" w:space="0" w:color="auto"/>
+              <w:bottom w:val="single" w:sz="4" w:space="0" w:color="auto"/>
+              <w:right w:val="single" w:sz="4" w:space="0" w:color="auto"/>
+            </w:tcBorders>
+            <w:vAlign w:val="center"/>
+          </w:tcPr>
+          <w:p>
+            <w:r>
+              <w:t>UNDERSCOREEXPR</w:t>
+            </w:r>
+          </w:p>
+        </w:tc>
+      </w:tr>
+      <w:tr>
+        <w:trPr>
+          <w:trHeight w:val="302"/>
+          <w:jc w:val="center"/>
+        </w:trPr>
+        <w:tc>
+          <w:tcPr>
+            <w:tcW w:w="2289" w:type="dxa"/>
+            <w:tcBorders>
+              <w:top w:val="single" w:sz="4" w:space="0" w:color="auto"/>
+              <w:left w:val="single" w:sz="4" w:space="0" w:color="auto"/>
+              <w:bottom w:val="single" w:sz="4" w:space="0" w:color="auto"/>
+              <w:right w:val="single" w:sz="4" w:space="0" w:color="auto"/>
+            </w:tcBorders>
+            <w:vAlign w:val="center"/>
+          </w:tcPr>
+          <w:p>
+            <w:r>
+              <w:t>pattern-synonym</w:t>
+            </w:r>
+          </w:p>
+        </w:tc>
+        <w:tc>
+          <w:tcPr>
+            <w:tcW w:w="2280" w:type="dxa"/>
+            <w:tcBorders>
+              <w:top w:val="single" w:sz="4" w:space="0" w:color="auto"/>
+              <w:left w:val="single" w:sz="4" w:space="0" w:color="auto"/>
+              <w:bottom w:val="single" w:sz="4" w:space="0" w:color="auto"/>
+              <w:right w:val="single" w:sz="4" w:space="0" w:color="auto"/>
+            </w:tcBorders>
+            <w:vAlign w:val="center"/>
+          </w:tcPr>
+          <w:p>
+            <w:r>
+              <w:t>a</w:t>
+            </w:r>
+          </w:p>
+        </w:tc>
+      </w:tr>
+    </w:tbl>
+    <w:p/>
+    <w:tbl>
+      <w:tblPr>
+        <w:tblStyle w:val="TableGrid"/>
+        <w:tblpPr w:leftFromText="180" w:rightFromText="180" w:vertAnchor="text" w:tblpXSpec="center" w:tblpY="1"/>
+        <w:tblOverlap w:val="never"/>
+        <w:tblW w:w="0" w:type="auto"/>
+        <w:tblLook w:val="04A0" w:firstRow="1" w:lastRow="0" w:firstColumn="1" w:lastColumn="0" w:noHBand="0" w:noVBand="1"/>
+      </w:tblPr>
+      <w:tblGrid>
+        <w:gridCol w:w="1516"/>
+        <w:gridCol w:w="1516"/>
+      </w:tblGrid>
+      <w:tr>
+        <w:trPr>
+          <w:trHeight w:val="275"/>
+        </w:trPr>
+        <w:tc>
+          <w:tcPr>
+            <w:tcW w:w="3032" w:type="dxa"/>
+            <w:gridSpan w:val="2"/>
+            <w:tcBorders>
+              <w:top w:val="single" w:sz="4" w:space="0" w:color="auto"/>
+              <w:left w:val="single" w:sz="4" w:space="0" w:color="auto"/>
+              <w:bottom w:val="single" w:sz="4" w:space="0" w:color="auto"/>
+              <w:right w:val="single" w:sz="4" w:space="0" w:color="auto"/>
+            </w:tcBorders>
+            <w:vAlign w:val="center"/>
+            <w:hideMark/>
+          </w:tcPr>
+          <w:p>
+            <w:pPr>
+              <w:rPr>
+                <w:b/>
+              </w:rPr>
+            </w:pPr>
+            <w:r>
+              <w:rPr>
+                <w:b/>
+              </w:rPr>
+              <w:t>map</w:t>
+            </w:r>
+          </w:p>
+        </w:tc>
+      </w:tr>
+      <w:tr>
+        <w:trPr>
+          <w:trHeight w:val="275"/>
+        </w:trPr>
+        <w:tc>
+          <w:tcPr>
+            <w:tcW w:w="1516" w:type="dxa"/>
+            <w:tcBorders>
+              <w:top w:val="single" w:sz="4" w:space="0" w:color="auto"/>
+              <w:left w:val="single" w:sz="4" w:space="0" w:color="auto"/>
+              <w:bottom w:val="single" w:sz="4" w:space="0" w:color="auto"/>
+              <w:right w:val="single" w:sz="4" w:space="0" w:color="auto"/>
+            </w:tcBorders>
+            <w:vAlign w:val="center"/>
+            <w:hideMark/>
+          </w:tcPr>
+          <w:p>
+            <w:r>
+              <w:t>Synonym</w:t>
+            </w:r>
+          </w:p>
+        </w:tc>
+        <w:tc>
+          <w:tcPr>
+            <w:tcW w:w="1516" w:type="dxa"/>
+            <w:tcBorders>
+              <w:top w:val="single" w:sz="4" w:space="0" w:color="auto"/>
+              <w:left w:val="single" w:sz="4" w:space="0" w:color="auto"/>
+              <w:bottom w:val="single" w:sz="4" w:space="0" w:color="auto"/>
+              <w:right w:val="single" w:sz="4" w:space="0" w:color="auto"/>
+            </w:tcBorders>
+            <w:vAlign w:val="center"/>
+            <w:hideMark/>
+          </w:tcPr>
+          <w:p>
+            <w:r>
+              <w:t>Type</w:t>
+            </w:r>
+          </w:p>
+        </w:tc>
+      </w:tr>
+      <w:tr>
+        <w:trPr>
+          <w:trHeight w:val="275"/>
+        </w:trPr>
+        <w:tc>
+          <w:tcPr>
+            <w:tcW w:w="1516" w:type="dxa"/>
+            <w:tcBorders>
+              <w:top w:val="single" w:sz="4" w:space="0" w:color="auto"/>
+              <w:left w:val="single" w:sz="4" w:space="0" w:color="auto"/>
+              <w:bottom w:val="single" w:sz="4" w:space="0" w:color="auto"/>
+              <w:right w:val="single" w:sz="4" w:space="0" w:color="auto"/>
+            </w:tcBorders>
+            <w:vAlign w:val="center"/>
+            <w:hideMark/>
+          </w:tcPr>
+          <w:p>
+            <w:r>
+              <w:t>a</w:t>
+            </w:r>
+          </w:p>
+        </w:tc>
+        <w:tc>
+          <w:tcPr>
+            <w:tcW w:w="1516" w:type="dxa"/>
+            <w:tcBorders>
+              <w:top w:val="single" w:sz="4" w:space="0" w:color="auto"/>
+              <w:left w:val="single" w:sz="4" w:space="0" w:color="auto"/>
+              <w:bottom w:val="single" w:sz="4" w:space="0" w:color="auto"/>
+              <w:right w:val="single" w:sz="4" w:space="0" w:color="auto"/>
+            </w:tcBorders>
+            <w:vAlign w:val="center"/>
+            <w:hideMark/>
+          </w:tcPr>
+          <w:p>
+            <w:r>
+              <w:t>ASSIGN</w:t>
+            </w:r>
+          </w:p>
+        </w:tc>
+      </w:tr>
+      <w:tr>
+        <w:trPr>
+          <w:trHeight w:val="288"/>
+        </w:trPr>
+        <w:tc>
+          <w:tcPr>
+            <w:tcW w:w="1516" w:type="dxa"/>
+            <w:tcBorders>
+              <w:top w:val="single" w:sz="4" w:space="0" w:color="auto"/>
+              <w:left w:val="single" w:sz="4" w:space="0" w:color="auto"/>
+              <w:bottom w:val="single" w:sz="4" w:space="0" w:color="auto"/>
+              <w:right w:val="single" w:sz="4" w:space="0" w:color="auto"/>
+            </w:tcBorders>
+            <w:vAlign w:val="center"/>
+            <w:hideMark/>
+          </w:tcPr>
+          <w:p>
+            <w:r>
+              <w:t>w</w:t>
+            </w:r>
+          </w:p>
+        </w:tc>
+        <w:tc>
+          <w:tcPr>
+            <w:tcW w:w="1516" w:type="dxa"/>
+            <w:tcBorders>
+              <w:top w:val="single" w:sz="4" w:space="0" w:color="auto"/>
+              <w:left w:val="single" w:sz="4" w:space="0" w:color="auto"/>
+              <w:bottom w:val="single" w:sz="4" w:space="0" w:color="auto"/>
+              <w:right w:val="single" w:sz="4" w:space="0" w:color="auto"/>
+            </w:tcBorders>
+            <w:vAlign w:val="center"/>
+            <w:hideMark/>
+          </w:tcPr>
+          <w:p>
+            <w:r>
+              <w:t>WHILE</w:t>
+            </w:r>
+          </w:p>
+        </w:tc>
+      </w:tr>
+      <w:tr>
+        <w:trPr>
+          <w:trHeight w:val="288"/>
+        </w:trPr>
+        <w:tc>
+          <w:tcPr>
+            <w:tcW w:w="1516" w:type="dxa"/>
+            <w:tcBorders>
+              <w:top w:val="single" w:sz="4" w:space="0" w:color="auto"/>
+              <w:left w:val="single" w:sz="4" w:space="0" w:color="auto"/>
+              <w:bottom w:val="single" w:sz="4" w:space="0" w:color="auto"/>
+              <w:right w:val="single" w:sz="4" w:space="0" w:color="auto"/>
+            </w:tcBorders>
+            <w:vAlign w:val="center"/>
+            <w:hideMark/>
+          </w:tcPr>
+          <w:p>
+            <w:r>
+              <w:t>BOOLEAN</w:t>
+            </w:r>
+          </w:p>
+        </w:tc>
+        <w:tc>
+          <w:tcPr>
+            <w:tcW w:w="1516" w:type="dxa"/>
+            <w:tcBorders>
+              <w:top w:val="single" w:sz="4" w:space="0" w:color="auto"/>
+              <w:left w:val="single" w:sz="4" w:space="0" w:color="auto"/>
+              <w:bottom w:val="single" w:sz="4" w:space="0" w:color="auto"/>
+              <w:right w:val="single" w:sz="4" w:space="0" w:color="auto"/>
+            </w:tcBorders>
+            <w:vAlign w:val="center"/>
+            <w:hideMark/>
+          </w:tcPr>
+          <w:p>
+            <w:r>
+              <w:t>BOOLEAN</w:t>
+            </w:r>
+          </w:p>
+        </w:tc>
+      </w:tr>
+    </w:tbl>
+    <w:p>
+      <w:r>
+        <w:br w:type="textWrapping" w:clear="all"/>
+      </w:r>
+    </w:p>
+    <w:p>
+      <w:pPr>
+        <w:jc w:val="both"/>
+      </w:pPr>
+      <w:r>
+        <w:t>When the controller calls the parsing function, the function will return a query object. This object will then be passed to query evaluator.</w:t>
+      </w:r>
+    </w:p>
+    <w:p>
+      <w:pPr>
+        <w:jc w:val="both"/>
+      </w:pPr>
+      <w:r>
+        <w:br w:type="page"/>
+      </w:r>
+    </w:p>
+    <w:p>
+      <w:pPr>
+        <w:jc w:val="both"/>
+      </w:pPr>
+    </w:p>
+    <w:p>
+      <w:pPr>
+        <w:jc w:val="both"/>
+      </w:pPr>
+      <w:r>
+        <w:t>For with-clause, Query Parser with detect the conditions whether they are valid.</w:t>
+      </w:r>
+    </w:p>
+    <w:p>
+      <w:pPr>
+        <w:jc w:val="both"/>
+      </w:pPr>
+      <w:r>
+        <w:t>For example:</w:t>
+      </w:r>
+    </w:p>
+    <w:p>
+      <w:pPr>
+        <w:jc w:val="both"/>
+      </w:pPr>
+      <w:r>
+        <w:t xml:space="preserve">procedure </w:t>
+      </w:r>
+      <w:proofErr w:type="spellStart"/>
+      <w:r>
+        <w:t>p</w:t>
+      </w:r>
+      <w:proofErr w:type="gramStart"/>
+      <w:r>
+        <w:t>,q</w:t>
+      </w:r>
+      <w:proofErr w:type="spellEnd"/>
+      <w:proofErr w:type="gramEnd"/>
+      <w:r>
+        <w:t>; Select q such that Calls (</w:t>
+      </w:r>
+      <w:proofErr w:type="spellStart"/>
+      <w:r>
+        <w:t>p,q</w:t>
+      </w:r>
+      <w:proofErr w:type="spellEnd"/>
+      <w:r>
+        <w:t xml:space="preserve">) with </w:t>
+      </w:r>
+      <w:proofErr w:type="spellStart"/>
+      <w:r>
+        <w:t>p.procName</w:t>
+      </w:r>
+      <w:proofErr w:type="spellEnd"/>
+      <w:r>
+        <w:t>=”Second”</w:t>
+      </w:r>
+    </w:p>
+    <w:p>
+      <w:pPr>
+        <w:jc w:val="both"/>
+      </w:pPr>
+      <w:proofErr w:type="spellStart"/>
+      <w:r>
+        <w:t>p.procName</w:t>
+      </w:r>
+      <w:proofErr w:type="spellEnd"/>
+      <w:r>
+        <w:t xml:space="preserve"> </w:t>
+      </w:r>
+      <w:proofErr w:type="gramStart"/>
+      <w:r>
+        <w:t>= ”</w:t>
+      </w:r>
+      <w:proofErr w:type="gramEnd"/>
+      <w:r>
+        <w:t>Second” will be parsed into two parts, left-hand-side and right-hand-side.</w:t>
+      </w:r>
+      <w:r>
+        <w:t xml:space="preserve"> </w:t>
+      </w:r>
+      <w:r>
+        <w:t>Right-hand-side includes “Second” and will be stored in token</w:t>
+      </w:r>
       <w:r>
         <w:t>2</w:t>
       </w:r>
       <w:r>
-        <w:t>.4</w:t>
-      </w:r>
-      <w:r>
-        <w:t>.2</w:t>
-      </w:r>
+        <w:t>/argument-2 in a relationship object.</w:t>
+      </w:r>
+      <w:r>
+        <w:t xml:space="preserve"> </w:t>
+      </w:r>
+      <w:r>
+        <w:t xml:space="preserve">Left-hand-side includes </w:t>
+      </w:r>
+      <w:proofErr w:type="spellStart"/>
+      <w:r>
+        <w:t>p.procName</w:t>
+      </w:r>
+      <w:proofErr w:type="spellEnd"/>
+      <w:r>
+        <w:t xml:space="preserve"> and will be stored in token</w:t>
+      </w:r>
+      <w:r>
+        <w:t>1</w:t>
+      </w:r>
+      <w:r>
+        <w:t xml:space="preserve">/argument-1 if token is valid. Synonym p will be checked against the map whether it exists. Since the attribute name is </w:t>
+      </w:r>
+      <w:proofErr w:type="spellStart"/>
+      <w:r>
+        <w:t>procName</w:t>
+      </w:r>
+      <w:proofErr w:type="spellEnd"/>
+      <w:r>
+        <w:t xml:space="preserve">, it will also be checked on whether it is of type procedure. </w:t>
+      </w:r>
+    </w:p>
+    <w:p>
+      <w:pPr>
+        <w:jc w:val="both"/>
+      </w:pPr>
+      <w:r>
+        <w:t>Left-hand-side and right-hand-side will be checked on whether they are of the same type, either character strings or integers. If they are of different type, return invalid.</w:t>
+      </w:r>
+    </w:p>
+    <w:p>
+      <w:pPr>
+        <w:jc w:val="both"/>
+      </w:pPr>
+      <w:r>
+        <w:t>If it passes both validations, then the query is valid and stored in the relationship below:</w:t>
+      </w:r>
+    </w:p>
+    <w:tbl>
+      <w:tblPr>
+        <w:tblStyle w:val="TableGrid"/>
+        <w:tblW w:w="0" w:type="auto"/>
+        <w:jc w:val="center"/>
+        <w:tblLook w:val="04A0" w:firstRow="1" w:lastRow="0" w:firstColumn="1" w:lastColumn="0" w:noHBand="0" w:noVBand="1"/>
+      </w:tblPr>
+      <w:tblGrid>
+        <w:gridCol w:w="2289"/>
+        <w:gridCol w:w="2280"/>
+      </w:tblGrid>
+      <w:tr>
+        <w:trPr>
+          <w:trHeight w:val="148"/>
+          <w:jc w:val="center"/>
+        </w:trPr>
+        <w:tc>
+          <w:tcPr>
+            <w:tcW w:w="4569" w:type="dxa"/>
+            <w:gridSpan w:val="2"/>
+            <w:tcBorders>
+              <w:top w:val="single" w:sz="4" w:space="0" w:color="auto"/>
+              <w:left w:val="single" w:sz="4" w:space="0" w:color="auto"/>
+              <w:bottom w:val="single" w:sz="4" w:space="0" w:color="auto"/>
+              <w:right w:val="single" w:sz="4" w:space="0" w:color="auto"/>
+            </w:tcBorders>
+            <w:vAlign w:val="center"/>
+            <w:hideMark/>
+          </w:tcPr>
+          <w:p>
+            <w:pPr>
+              <w:jc w:val="both"/>
+              <w:rPr>
+                <w:b/>
+              </w:rPr>
+            </w:pPr>
+            <w:r>
+              <w:rPr>
+                <w:b/>
+              </w:rPr>
+              <w:t>rel2</w:t>
+            </w:r>
+          </w:p>
+        </w:tc>
+      </w:tr>
+      <w:tr>
+        <w:trPr>
+          <w:trHeight w:val="302"/>
+          <w:jc w:val="center"/>
+        </w:trPr>
+        <w:tc>
+          <w:tcPr>
+            <w:tcW w:w="2289" w:type="dxa"/>
+            <w:tcBorders>
+              <w:top w:val="single" w:sz="4" w:space="0" w:color="auto"/>
+              <w:left w:val="single" w:sz="4" w:space="0" w:color="auto"/>
+              <w:bottom w:val="single" w:sz="4" w:space="0" w:color="auto"/>
+              <w:right w:val="single" w:sz="4" w:space="0" w:color="auto"/>
+            </w:tcBorders>
+            <w:vAlign w:val="center"/>
+            <w:hideMark/>
+          </w:tcPr>
+          <w:p>
+            <w:pPr>
+              <w:jc w:val="both"/>
+            </w:pPr>
+            <w:r>
+              <w:t>relationship-type</w:t>
+            </w:r>
+          </w:p>
+        </w:tc>
+        <w:tc>
+          <w:tcPr>
+            <w:tcW w:w="2280" w:type="dxa"/>
+            <w:tcBorders>
+              <w:top w:val="single" w:sz="4" w:space="0" w:color="auto"/>
+              <w:left w:val="single" w:sz="4" w:space="0" w:color="auto"/>
+              <w:bottom w:val="single" w:sz="4" w:space="0" w:color="auto"/>
+              <w:right w:val="single" w:sz="4" w:space="0" w:color="auto"/>
+            </w:tcBorders>
+            <w:vAlign w:val="center"/>
+            <w:hideMark/>
+          </w:tcPr>
+          <w:p>
+            <w:pPr>
+              <w:jc w:val="both"/>
+            </w:pPr>
+            <w:r>
+              <w:t>WITH</w:t>
+            </w:r>
+          </w:p>
+        </w:tc>
+      </w:tr>
+      <w:tr>
+        <w:trPr>
+          <w:trHeight w:val="302"/>
+          <w:jc w:val="center"/>
+        </w:trPr>
+        <w:tc>
+          <w:tcPr>
+            <w:tcW w:w="2289" w:type="dxa"/>
+            <w:tcBorders>
+              <w:top w:val="single" w:sz="4" w:space="0" w:color="auto"/>
+              <w:left w:val="single" w:sz="4" w:space="0" w:color="auto"/>
+              <w:bottom w:val="single" w:sz="4" w:space="0" w:color="auto"/>
+              <w:right w:val="single" w:sz="4" w:space="0" w:color="auto"/>
+            </w:tcBorders>
+            <w:vAlign w:val="center"/>
+            <w:hideMark/>
+          </w:tcPr>
+          <w:p>
+            <w:pPr>
+              <w:jc w:val="both"/>
+            </w:pPr>
+            <w:r>
+              <w:t>token</w:t>
+            </w:r>
+            <w:r>
+              <w:t>1</w:t>
+            </w:r>
+          </w:p>
+        </w:tc>
+        <w:tc>
+          <w:tcPr>
+            <w:tcW w:w="2280" w:type="dxa"/>
+            <w:tcBorders>
+              <w:top w:val="single" w:sz="4" w:space="0" w:color="auto"/>
+              <w:left w:val="single" w:sz="4" w:space="0" w:color="auto"/>
+              <w:bottom w:val="single" w:sz="4" w:space="0" w:color="auto"/>
+              <w:right w:val="single" w:sz="4" w:space="0" w:color="auto"/>
+            </w:tcBorders>
+            <w:vAlign w:val="center"/>
+            <w:hideMark/>
+          </w:tcPr>
+          <w:p>
+            <w:pPr>
+              <w:jc w:val="both"/>
+            </w:pPr>
+            <w:r>
+              <w:t>p</w:t>
+            </w:r>
+          </w:p>
+        </w:tc>
+      </w:tr>
+      <w:tr>
+        <w:trPr>
+          <w:trHeight w:val="302"/>
+          <w:jc w:val="center"/>
+        </w:trPr>
+        <w:tc>
+          <w:tcPr>
+            <w:tcW w:w="2289" w:type="dxa"/>
+            <w:tcBorders>
+              <w:top w:val="single" w:sz="4" w:space="0" w:color="auto"/>
+              <w:left w:val="single" w:sz="4" w:space="0" w:color="auto"/>
+              <w:bottom w:val="single" w:sz="4" w:space="0" w:color="auto"/>
+              <w:right w:val="single" w:sz="4" w:space="0" w:color="auto"/>
+            </w:tcBorders>
+            <w:vAlign w:val="center"/>
+            <w:hideMark/>
+          </w:tcPr>
+          <w:p>
+            <w:pPr>
+              <w:jc w:val="both"/>
+            </w:pPr>
+            <w:r>
+              <w:t>token</w:t>
+            </w:r>
+            <w:r>
+              <w:t>2</w:t>
+            </w:r>
+          </w:p>
+        </w:tc>
+        <w:tc>
+          <w:tcPr>
+            <w:tcW w:w="2280" w:type="dxa"/>
+            <w:tcBorders>
+              <w:top w:val="single" w:sz="4" w:space="0" w:color="auto"/>
+              <w:left w:val="single" w:sz="4" w:space="0" w:color="auto"/>
+              <w:bottom w:val="single" w:sz="4" w:space="0" w:color="auto"/>
+              <w:right w:val="single" w:sz="4" w:space="0" w:color="auto"/>
+            </w:tcBorders>
+            <w:vAlign w:val="center"/>
+            <w:hideMark/>
+          </w:tcPr>
+          <w:p>
+            <w:pPr>
+              <w:jc w:val="both"/>
+            </w:pPr>
+            <w:r>
+              <w:t>“Second”</w:t>
+            </w:r>
+          </w:p>
+        </w:tc>
+      </w:tr>
+      <w:tr>
+        <w:trPr>
+          <w:trHeight w:val="302"/>
+          <w:jc w:val="center"/>
+        </w:trPr>
+        <w:tc>
+          <w:tcPr>
+            <w:tcW w:w="2289" w:type="dxa"/>
+            <w:tcBorders>
+              <w:top w:val="single" w:sz="4" w:space="0" w:color="auto"/>
+              <w:left w:val="single" w:sz="4" w:space="0" w:color="auto"/>
+              <w:bottom w:val="single" w:sz="4" w:space="0" w:color="auto"/>
+              <w:right w:val="single" w:sz="4" w:space="0" w:color="auto"/>
+            </w:tcBorders>
+            <w:vAlign w:val="center"/>
+          </w:tcPr>
+          <w:p>
+            <w:pPr>
+              <w:jc w:val="both"/>
+            </w:pPr>
+            <w:r>
+              <w:t>token1-type</w:t>
+            </w:r>
+          </w:p>
+        </w:tc>
+        <w:tc>
+          <w:tcPr>
+            <w:tcW w:w="2280" w:type="dxa"/>
+            <w:tcBorders>
+              <w:top w:val="single" w:sz="4" w:space="0" w:color="auto"/>
+              <w:left w:val="single" w:sz="4" w:space="0" w:color="auto"/>
+              <w:bottom w:val="single" w:sz="4" w:space="0" w:color="auto"/>
+              <w:right w:val="single" w:sz="4" w:space="0" w:color="auto"/>
+            </w:tcBorders>
+            <w:vAlign w:val="center"/>
+          </w:tcPr>
+          <w:p>
+            <w:pPr>
+              <w:jc w:val="both"/>
+            </w:pPr>
+            <w:r>
+              <w:t>SYNONYM</w:t>
+            </w:r>
+          </w:p>
+        </w:tc>
+      </w:tr>
+      <w:tr>
+        <w:trPr>
+          <w:trHeight w:val="302"/>
+          <w:jc w:val="center"/>
+        </w:trPr>
+        <w:tc>
+          <w:tcPr>
+            <w:tcW w:w="2289" w:type="dxa"/>
+            <w:tcBorders>
+              <w:top w:val="single" w:sz="4" w:space="0" w:color="auto"/>
+              <w:left w:val="single" w:sz="4" w:space="0" w:color="auto"/>
+              <w:bottom w:val="single" w:sz="4" w:space="0" w:color="auto"/>
+              <w:right w:val="single" w:sz="4" w:space="0" w:color="auto"/>
+            </w:tcBorders>
+            <w:vAlign w:val="center"/>
+          </w:tcPr>
+          <w:p>
+            <w:pPr>
+              <w:jc w:val="both"/>
+            </w:pPr>
+            <w:r>
+              <w:t>token2-type</w:t>
+            </w:r>
+          </w:p>
+        </w:tc>
+        <w:tc>
+          <w:tcPr>
+            <w:tcW w:w="2280" w:type="dxa"/>
+            <w:tcBorders>
+              <w:top w:val="single" w:sz="4" w:space="0" w:color="auto"/>
+              <w:left w:val="single" w:sz="4" w:space="0" w:color="auto"/>
+              <w:bottom w:val="single" w:sz="4" w:space="0" w:color="auto"/>
+              <w:right w:val="single" w:sz="4" w:space="0" w:color="auto"/>
+            </w:tcBorders>
+            <w:vAlign w:val="center"/>
+          </w:tcPr>
+          <w:p>
+            <w:pPr>
+              <w:jc w:val="both"/>
+            </w:pPr>
+            <w:r>
+              <w:t>IDENTIFIER</w:t>
+            </w:r>
+          </w:p>
+        </w:tc>
+      </w:tr>
+    </w:tbl>
+    <w:p>
+      <w:pPr>
+        <w:jc w:val="both"/>
+      </w:pPr>
+    </w:p>
+    <w:p>
+      <w:pPr>
+        <w:jc w:val="both"/>
+      </w:pPr>
+      <w:r>
+        <w:t>“</w:t>
+      </w:r>
+      <w:proofErr w:type="spellStart"/>
+      <w:proofErr w:type="gramStart"/>
+      <w:r>
+        <w:t>procName</w:t>
+      </w:r>
+      <w:proofErr w:type="spellEnd"/>
+      <w:proofErr w:type="gramEnd"/>
+      <w:r>
+        <w:t>” is not stored because it is known that a synonym of type procedure can only have “</w:t>
+      </w:r>
+      <w:proofErr w:type="spellStart"/>
+      <w:r>
+        <w:t>procName</w:t>
+      </w:r>
+      <w:proofErr w:type="spellEnd"/>
+      <w:r>
+        <w:t>” as its attribute name.</w:t>
+      </w:r>
+      <w:r>
+        <w:br w:type="page"/>
+      </w:r>
+    </w:p>
+    <w:p>
+      <w:pPr>
+        <w:jc w:val="both"/>
+      </w:pPr>
+      <w:r>
+        <w:lastRenderedPageBreak/>
+        <w:t>For multiple clauses (such that, pattern, with), Query Parser works by keeping the previous clause keyword (e.g. “pattern”, or “with”), and use it to detect the clause type when it encounters “and”.</w:t>
+      </w:r>
+    </w:p>
+    <w:p>
+      <w:pPr>
+        <w:jc w:val="both"/>
+      </w:pPr>
+      <w:r>
+        <w:t>For example:</w:t>
+      </w:r>
+    </w:p>
+    <w:p>
+      <w:pPr>
+        <w:jc w:val="both"/>
+      </w:pPr>
+      <w:proofErr w:type="gramStart"/>
+      <w:r>
+        <w:t>assign</w:t>
+      </w:r>
+      <w:proofErr w:type="gramEnd"/>
+      <w:r>
+        <w:t xml:space="preserve"> a; Select a pattern a(_,_) and a(“x”,_”</w:t>
+      </w:r>
+      <w:proofErr w:type="spellStart"/>
+      <w:r>
+        <w:t>x+y</w:t>
+      </w:r>
+      <w:proofErr w:type="spellEnd"/>
+      <w:r>
+        <w:t>”_);</w:t>
+      </w:r>
+    </w:p>
+    <w:p>
+      <w:pPr>
+        <w:jc w:val="both"/>
+      </w:pPr>
+      <w:r>
+        <w:t>Parser will detect the first clause and store in the relationship class accordingly</w:t>
+      </w:r>
+    </w:p>
+    <w:tbl>
+      <w:tblPr>
+        <w:tblStyle w:val="TableGrid"/>
+        <w:tblW w:w="0" w:type="auto"/>
+        <w:jc w:val="center"/>
+        <w:tblLook w:val="04A0" w:firstRow="1" w:lastRow="0" w:firstColumn="1" w:lastColumn="0" w:noHBand="0" w:noVBand="1"/>
+      </w:tblPr>
+      <w:tblGrid>
+        <w:gridCol w:w="2289"/>
+        <w:gridCol w:w="2280"/>
+      </w:tblGrid>
+      <w:tr>
+        <w:trPr>
+          <w:trHeight w:val="148"/>
+          <w:jc w:val="center"/>
+        </w:trPr>
+        <w:tc>
+          <w:tcPr>
+            <w:tcW w:w="4569" w:type="dxa"/>
+            <w:gridSpan w:val="2"/>
+            <w:tcBorders>
+              <w:top w:val="single" w:sz="4" w:space="0" w:color="auto"/>
+              <w:left w:val="single" w:sz="4" w:space="0" w:color="auto"/>
+              <w:bottom w:val="single" w:sz="4" w:space="0" w:color="auto"/>
+              <w:right w:val="single" w:sz="4" w:space="0" w:color="auto"/>
+            </w:tcBorders>
+            <w:vAlign w:val="center"/>
+            <w:hideMark/>
+          </w:tcPr>
+          <w:p>
+            <w:pPr>
+              <w:jc w:val="both"/>
+              <w:rPr>
+                <w:b/>
+              </w:rPr>
+            </w:pPr>
+            <w:r>
+              <w:rPr>
+                <w:b/>
+              </w:rPr>
+              <w:t>rel1</w:t>
+            </w:r>
+          </w:p>
+        </w:tc>
+      </w:tr>
+      <w:tr>
+        <w:trPr>
+          <w:trHeight w:val="302"/>
+          <w:jc w:val="center"/>
+        </w:trPr>
+        <w:tc>
+          <w:tcPr>
+            <w:tcW w:w="2289" w:type="dxa"/>
+            <w:tcBorders>
+              <w:top w:val="single" w:sz="4" w:space="0" w:color="auto"/>
+              <w:left w:val="single" w:sz="4" w:space="0" w:color="auto"/>
+              <w:bottom w:val="single" w:sz="4" w:space="0" w:color="auto"/>
+              <w:right w:val="single" w:sz="4" w:space="0" w:color="auto"/>
+            </w:tcBorders>
+            <w:vAlign w:val="center"/>
+            <w:hideMark/>
+          </w:tcPr>
+          <w:p>
+            <w:pPr>
+              <w:jc w:val="both"/>
+            </w:pPr>
+            <w:r>
+              <w:t>relationship-type</w:t>
+            </w:r>
+          </w:p>
+        </w:tc>
+        <w:tc>
+          <w:tcPr>
+            <w:tcW w:w="2280" w:type="dxa"/>
+            <w:tcBorders>
+              <w:top w:val="single" w:sz="4" w:space="0" w:color="auto"/>
+              <w:left w:val="single" w:sz="4" w:space="0" w:color="auto"/>
+              <w:bottom w:val="single" w:sz="4" w:space="0" w:color="auto"/>
+              <w:right w:val="single" w:sz="4" w:space="0" w:color="auto"/>
+            </w:tcBorders>
+            <w:vAlign w:val="center"/>
+            <w:hideMark/>
+          </w:tcPr>
+          <w:p>
+            <w:pPr>
+              <w:jc w:val="both"/>
+            </w:pPr>
+            <w:r>
+              <w:t>PATTERN</w:t>
+            </w:r>
+          </w:p>
+        </w:tc>
+      </w:tr>
+      <w:tr>
+        <w:trPr>
+          <w:trHeight w:val="302"/>
+          <w:jc w:val="center"/>
+        </w:trPr>
+        <w:tc>
+          <w:tcPr>
+            <w:tcW w:w="2289" w:type="dxa"/>
+            <w:tcBorders>
+              <w:top w:val="single" w:sz="4" w:space="0" w:color="auto"/>
+              <w:left w:val="single" w:sz="4" w:space="0" w:color="auto"/>
+              <w:bottom w:val="single" w:sz="4" w:space="0" w:color="auto"/>
+              <w:right w:val="single" w:sz="4" w:space="0" w:color="auto"/>
+            </w:tcBorders>
+            <w:vAlign w:val="center"/>
+            <w:hideMark/>
+          </w:tcPr>
+          <w:p>
+            <w:pPr>
+              <w:jc w:val="both"/>
+            </w:pPr>
+            <w:r>
+              <w:t>token</w:t>
+            </w:r>
+            <w:r>
+              <w:t>1</w:t>
+            </w:r>
+          </w:p>
+        </w:tc>
+        <w:tc>
+          <w:tcPr>
+            <w:tcW w:w="2280" w:type="dxa"/>
+            <w:tcBorders>
+              <w:top w:val="single" w:sz="4" w:space="0" w:color="auto"/>
+              <w:left w:val="single" w:sz="4" w:space="0" w:color="auto"/>
+              <w:bottom w:val="single" w:sz="4" w:space="0" w:color="auto"/>
+              <w:right w:val="single" w:sz="4" w:space="0" w:color="auto"/>
+            </w:tcBorders>
+            <w:vAlign w:val="center"/>
+            <w:hideMark/>
+          </w:tcPr>
+          <w:p>
+            <w:pPr>
+              <w:jc w:val="both"/>
+            </w:pPr>
+            <w:r>
+              <w:t>_</w:t>
+            </w:r>
+          </w:p>
+        </w:tc>
+      </w:tr>
+      <w:tr>
+        <w:trPr>
+          <w:trHeight w:val="302"/>
+          <w:jc w:val="center"/>
+        </w:trPr>
+        <w:tc>
+          <w:tcPr>
+            <w:tcW w:w="2289" w:type="dxa"/>
+            <w:tcBorders>
+              <w:top w:val="single" w:sz="4" w:space="0" w:color="auto"/>
+              <w:left w:val="single" w:sz="4" w:space="0" w:color="auto"/>
+              <w:bottom w:val="single" w:sz="4" w:space="0" w:color="auto"/>
+              <w:right w:val="single" w:sz="4" w:space="0" w:color="auto"/>
+            </w:tcBorders>
+            <w:vAlign w:val="center"/>
+            <w:hideMark/>
+          </w:tcPr>
+          <w:p>
+            <w:pPr>
+              <w:jc w:val="both"/>
+            </w:pPr>
+            <w:r>
+              <w:t>token</w:t>
+            </w:r>
+            <w:r>
+              <w:t>2</w:t>
+            </w:r>
+          </w:p>
+        </w:tc>
+        <w:tc>
+          <w:tcPr>
+            <w:tcW w:w="2280" w:type="dxa"/>
+            <w:tcBorders>
+              <w:top w:val="single" w:sz="4" w:space="0" w:color="auto"/>
+              <w:left w:val="single" w:sz="4" w:space="0" w:color="auto"/>
+              <w:bottom w:val="single" w:sz="4" w:space="0" w:color="auto"/>
+              <w:right w:val="single" w:sz="4" w:space="0" w:color="auto"/>
+            </w:tcBorders>
+            <w:vAlign w:val="center"/>
+            <w:hideMark/>
+          </w:tcPr>
+          <w:p>
+            <w:pPr>
+              <w:jc w:val="both"/>
+            </w:pPr>
+            <w:r>
+              <w:t>_</w:t>
+            </w:r>
+          </w:p>
+        </w:tc>
+      </w:tr>
+      <w:tr>
+        <w:trPr>
+          <w:trHeight w:val="302"/>
+          <w:jc w:val="center"/>
+        </w:trPr>
+        <w:tc>
+          <w:tcPr>
+            <w:tcW w:w="2289" w:type="dxa"/>
+            <w:tcBorders>
+              <w:top w:val="single" w:sz="4" w:space="0" w:color="auto"/>
+              <w:left w:val="single" w:sz="4" w:space="0" w:color="auto"/>
+              <w:bottom w:val="single" w:sz="4" w:space="0" w:color="auto"/>
+              <w:right w:val="single" w:sz="4" w:space="0" w:color="auto"/>
+            </w:tcBorders>
+            <w:vAlign w:val="center"/>
+          </w:tcPr>
+          <w:p>
+            <w:pPr>
+              <w:jc w:val="both"/>
+            </w:pPr>
+            <w:r>
+              <w:t>token1-type</w:t>
+            </w:r>
+          </w:p>
+        </w:tc>
+        <w:tc>
+          <w:tcPr>
+            <w:tcW w:w="2280" w:type="dxa"/>
+            <w:tcBorders>
+              <w:top w:val="single" w:sz="4" w:space="0" w:color="auto"/>
+              <w:left w:val="single" w:sz="4" w:space="0" w:color="auto"/>
+              <w:bottom w:val="single" w:sz="4" w:space="0" w:color="auto"/>
+              <w:right w:val="single" w:sz="4" w:space="0" w:color="auto"/>
+            </w:tcBorders>
+            <w:vAlign w:val="center"/>
+          </w:tcPr>
+          <w:p>
+            <w:pPr>
+              <w:jc w:val="both"/>
+            </w:pPr>
+            <w:r>
+              <w:t>UNDERSCORE</w:t>
+            </w:r>
+          </w:p>
+        </w:tc>
+      </w:tr>
+      <w:tr>
+        <w:trPr>
+          <w:trHeight w:val="302"/>
+          <w:jc w:val="center"/>
+        </w:trPr>
+        <w:tc>
+          <w:tcPr>
+            <w:tcW w:w="2289" w:type="dxa"/>
+            <w:tcBorders>
+              <w:top w:val="single" w:sz="4" w:space="0" w:color="auto"/>
+              <w:left w:val="single" w:sz="4" w:space="0" w:color="auto"/>
+              <w:bottom w:val="single" w:sz="4" w:space="0" w:color="auto"/>
+              <w:right w:val="single" w:sz="4" w:space="0" w:color="auto"/>
+            </w:tcBorders>
+            <w:vAlign w:val="center"/>
+          </w:tcPr>
+          <w:p>
+            <w:pPr>
+              <w:jc w:val="both"/>
+            </w:pPr>
+            <w:r>
+              <w:t>token2-type</w:t>
+            </w:r>
+          </w:p>
+        </w:tc>
+        <w:tc>
+          <w:tcPr>
+            <w:tcW w:w="2280" w:type="dxa"/>
+            <w:tcBorders>
+              <w:top w:val="single" w:sz="4" w:space="0" w:color="auto"/>
+              <w:left w:val="single" w:sz="4" w:space="0" w:color="auto"/>
+              <w:bottom w:val="single" w:sz="4" w:space="0" w:color="auto"/>
+              <w:right w:val="single" w:sz="4" w:space="0" w:color="auto"/>
+            </w:tcBorders>
+            <w:vAlign w:val="center"/>
+          </w:tcPr>
+          <w:p>
+            <w:pPr>
+              <w:jc w:val="both"/>
+            </w:pPr>
+            <w:r>
+              <w:t>UNDERSCORE</w:t>
+            </w:r>
+          </w:p>
+        </w:tc>
+      </w:tr>
+      <w:tr>
+        <w:trPr>
+          <w:trHeight w:val="302"/>
+          <w:jc w:val="center"/>
+        </w:trPr>
+        <w:tc>
+          <w:tcPr>
+            <w:tcW w:w="2289" w:type="dxa"/>
+            <w:tcBorders>
+              <w:top w:val="single" w:sz="4" w:space="0" w:color="auto"/>
+              <w:left w:val="single" w:sz="4" w:space="0" w:color="auto"/>
+              <w:bottom w:val="single" w:sz="4" w:space="0" w:color="auto"/>
+              <w:right w:val="single" w:sz="4" w:space="0" w:color="auto"/>
+            </w:tcBorders>
+            <w:vAlign w:val="center"/>
+          </w:tcPr>
+          <w:p>
+            <w:pPr>
+              <w:jc w:val="both"/>
+            </w:pPr>
+            <w:r>
+              <w:t>pattern-synonym</w:t>
+            </w:r>
+          </w:p>
+        </w:tc>
+        <w:tc>
+          <w:tcPr>
+            <w:tcW w:w="2280" w:type="dxa"/>
+            <w:tcBorders>
+              <w:top w:val="single" w:sz="4" w:space="0" w:color="auto"/>
+              <w:left w:val="single" w:sz="4" w:space="0" w:color="auto"/>
+              <w:bottom w:val="single" w:sz="4" w:space="0" w:color="auto"/>
+              <w:right w:val="single" w:sz="4" w:space="0" w:color="auto"/>
+            </w:tcBorders>
+            <w:vAlign w:val="center"/>
+          </w:tcPr>
+          <w:p>
+            <w:pPr>
+              <w:jc w:val="both"/>
+            </w:pPr>
+            <w:r>
+              <w:t>a</w:t>
+            </w:r>
+          </w:p>
+        </w:tc>
+      </w:tr>
+    </w:tbl>
+    <w:p>
+      <w:pPr>
+        <w:jc w:val="both"/>
+      </w:pPr>
+    </w:p>
+    <w:p>
+      <w:pPr>
+        <w:jc w:val="both"/>
+      </w:pPr>
+      <w:r>
+        <w:t xml:space="preserve">It also keeps track of the last relationship-type. Therefore, when Query Parser reaches the word “and”, it knows that it will be parsing a pattern clause again, translating the “and” keyword into “pattern”. Query Parser will then validate and parse accordingly with respect of the clause </w:t>
+      </w:r>
+      <w:proofErr w:type="gramStart"/>
+      <w:r>
+        <w:t>type,</w:t>
+      </w:r>
+      <w:proofErr w:type="gramEnd"/>
+      <w:r>
+        <w:t xml:space="preserve"> in this case it is “pattern”.</w:t>
+      </w:r>
+    </w:p>
+    <w:tbl>
+      <w:tblPr>
+        <w:tblStyle w:val="TableGrid"/>
+        <w:tblW w:w="0" w:type="auto"/>
+        <w:jc w:val="center"/>
+        <w:tblLook w:val="04A0" w:firstRow="1" w:lastRow="0" w:firstColumn="1" w:lastColumn="0" w:noHBand="0" w:noVBand="1"/>
+      </w:tblPr>
+      <w:tblGrid>
+        <w:gridCol w:w="2289"/>
+        <w:gridCol w:w="2280"/>
+      </w:tblGrid>
+      <w:tr>
+        <w:trPr>
+          <w:trHeight w:val="148"/>
+          <w:jc w:val="center"/>
+        </w:trPr>
+        <w:tc>
+          <w:tcPr>
+            <w:tcW w:w="4569" w:type="dxa"/>
+            <w:gridSpan w:val="2"/>
+            <w:tcBorders>
+              <w:top w:val="single" w:sz="4" w:space="0" w:color="auto"/>
+              <w:left w:val="single" w:sz="4" w:space="0" w:color="auto"/>
+              <w:bottom w:val="single" w:sz="4" w:space="0" w:color="auto"/>
+              <w:right w:val="single" w:sz="4" w:space="0" w:color="auto"/>
+            </w:tcBorders>
+            <w:vAlign w:val="center"/>
+            <w:hideMark/>
+          </w:tcPr>
+          <w:p>
+            <w:pPr>
+              <w:jc w:val="both"/>
+              <w:rPr>
+                <w:b/>
+              </w:rPr>
+            </w:pPr>
+            <w:r>
+              <w:rPr>
+                <w:b/>
+              </w:rPr>
+              <w:t>rel2</w:t>
+            </w:r>
+          </w:p>
+        </w:tc>
+      </w:tr>
+      <w:tr>
+        <w:trPr>
+          <w:trHeight w:val="302"/>
+          <w:jc w:val="center"/>
+        </w:trPr>
+        <w:tc>
+          <w:tcPr>
+            <w:tcW w:w="2289" w:type="dxa"/>
+            <w:tcBorders>
+              <w:top w:val="single" w:sz="4" w:space="0" w:color="auto"/>
+              <w:left w:val="single" w:sz="4" w:space="0" w:color="auto"/>
+              <w:bottom w:val="single" w:sz="4" w:space="0" w:color="auto"/>
+              <w:right w:val="single" w:sz="4" w:space="0" w:color="auto"/>
+            </w:tcBorders>
+            <w:vAlign w:val="center"/>
+            <w:hideMark/>
+          </w:tcPr>
+          <w:p>
+            <w:pPr>
+              <w:jc w:val="both"/>
+            </w:pPr>
+            <w:r>
+              <w:t>relationship-type</w:t>
+            </w:r>
+          </w:p>
+        </w:tc>
+        <w:tc>
+          <w:tcPr>
+            <w:tcW w:w="2280" w:type="dxa"/>
+            <w:tcBorders>
+              <w:top w:val="single" w:sz="4" w:space="0" w:color="auto"/>
+              <w:left w:val="single" w:sz="4" w:space="0" w:color="auto"/>
+              <w:bottom w:val="single" w:sz="4" w:space="0" w:color="auto"/>
+              <w:right w:val="single" w:sz="4" w:space="0" w:color="auto"/>
+            </w:tcBorders>
+            <w:vAlign w:val="center"/>
+            <w:hideMark/>
+          </w:tcPr>
+          <w:p>
+            <w:pPr>
+              <w:jc w:val="both"/>
+            </w:pPr>
+            <w:r>
+              <w:t>PATTERN</w:t>
+            </w:r>
+          </w:p>
+        </w:tc>
+      </w:tr>
+      <w:tr>
+        <w:trPr>
+          <w:trHeight w:val="302"/>
+          <w:jc w:val="center"/>
+        </w:trPr>
+        <w:tc>
+          <w:tcPr>
+            <w:tcW w:w="2289" w:type="dxa"/>
+            <w:tcBorders>
+              <w:top w:val="single" w:sz="4" w:space="0" w:color="auto"/>
+              <w:left w:val="single" w:sz="4" w:space="0" w:color="auto"/>
+              <w:bottom w:val="single" w:sz="4" w:space="0" w:color="auto"/>
+              <w:right w:val="single" w:sz="4" w:space="0" w:color="auto"/>
+            </w:tcBorders>
+            <w:vAlign w:val="center"/>
+            <w:hideMark/>
+          </w:tcPr>
+          <w:p>
+            <w:pPr>
+              <w:jc w:val="both"/>
+            </w:pPr>
+            <w:r>
+              <w:t>token</w:t>
+            </w:r>
+            <w:r>
+              <w:t>1</w:t>
+            </w:r>
+          </w:p>
+        </w:tc>
+        <w:tc>
+          <w:tcPr>
+            <w:tcW w:w="2280" w:type="dxa"/>
+            <w:tcBorders>
+              <w:top w:val="single" w:sz="4" w:space="0" w:color="auto"/>
+              <w:left w:val="single" w:sz="4" w:space="0" w:color="auto"/>
+              <w:bottom w:val="single" w:sz="4" w:space="0" w:color="auto"/>
+              <w:right w:val="single" w:sz="4" w:space="0" w:color="auto"/>
+            </w:tcBorders>
+            <w:vAlign w:val="center"/>
+            <w:hideMark/>
+          </w:tcPr>
+          <w:p>
+            <w:pPr>
+              <w:jc w:val="both"/>
+            </w:pPr>
+            <w:r>
+              <w:t>“x”</w:t>
+            </w:r>
+          </w:p>
+        </w:tc>
+      </w:tr>
+      <w:tr>
+        <w:trPr>
+          <w:trHeight w:val="302"/>
+          <w:jc w:val="center"/>
+        </w:trPr>
+        <w:tc>
+          <w:tcPr>
+            <w:tcW w:w="2289" w:type="dxa"/>
+            <w:tcBorders>
+              <w:top w:val="single" w:sz="4" w:space="0" w:color="auto"/>
+              <w:left w:val="single" w:sz="4" w:space="0" w:color="auto"/>
+              <w:bottom w:val="single" w:sz="4" w:space="0" w:color="auto"/>
+              <w:right w:val="single" w:sz="4" w:space="0" w:color="auto"/>
+            </w:tcBorders>
+            <w:vAlign w:val="center"/>
+            <w:hideMark/>
+          </w:tcPr>
+          <w:p>
+            <w:pPr>
+              <w:jc w:val="both"/>
+            </w:pPr>
+            <w:r>
+              <w:t>token</w:t>
+            </w:r>
+            <w:r>
+              <w:t>2</w:t>
+            </w:r>
+          </w:p>
+        </w:tc>
+        <w:tc>
+          <w:tcPr>
+            <w:tcW w:w="2280" w:type="dxa"/>
+            <w:tcBorders>
+              <w:top w:val="single" w:sz="4" w:space="0" w:color="auto"/>
+              <w:left w:val="single" w:sz="4" w:space="0" w:color="auto"/>
+              <w:bottom w:val="single" w:sz="4" w:space="0" w:color="auto"/>
+              <w:right w:val="single" w:sz="4" w:space="0" w:color="auto"/>
+            </w:tcBorders>
+            <w:vAlign w:val="center"/>
+            <w:hideMark/>
+          </w:tcPr>
+          <w:p>
+            <w:pPr>
+              <w:jc w:val="both"/>
+            </w:pPr>
+            <w:r>
+              <w:t>_”</w:t>
+            </w:r>
+            <w:proofErr w:type="spellStart"/>
+            <w:r>
+              <w:t>x+y</w:t>
+            </w:r>
+            <w:proofErr w:type="spellEnd"/>
+            <w:r>
+              <w:t>”_</w:t>
+            </w:r>
+          </w:p>
+        </w:tc>
+      </w:tr>
+      <w:tr>
+        <w:trPr>
+          <w:trHeight w:val="302"/>
+          <w:jc w:val="center"/>
+        </w:trPr>
+        <w:tc>
+          <w:tcPr>
+            <w:tcW w:w="2289" w:type="dxa"/>
+            <w:tcBorders>
+              <w:top w:val="single" w:sz="4" w:space="0" w:color="auto"/>
+              <w:left w:val="single" w:sz="4" w:space="0" w:color="auto"/>
+              <w:bottom w:val="single" w:sz="4" w:space="0" w:color="auto"/>
+              <w:right w:val="single" w:sz="4" w:space="0" w:color="auto"/>
+            </w:tcBorders>
+            <w:vAlign w:val="center"/>
+          </w:tcPr>
+          <w:p>
+            <w:pPr>
+              <w:jc w:val="both"/>
+            </w:pPr>
+            <w:r>
+              <w:t>token1-type</w:t>
+            </w:r>
+          </w:p>
+        </w:tc>
+        <w:tc>
+          <w:tcPr>
+            <w:tcW w:w="2280" w:type="dxa"/>
+            <w:tcBorders>
+              <w:top w:val="single" w:sz="4" w:space="0" w:color="auto"/>
+              <w:left w:val="single" w:sz="4" w:space="0" w:color="auto"/>
+              <w:bottom w:val="single" w:sz="4" w:space="0" w:color="auto"/>
+              <w:right w:val="single" w:sz="4" w:space="0" w:color="auto"/>
+            </w:tcBorders>
+            <w:vAlign w:val="center"/>
+          </w:tcPr>
+          <w:p>
+            <w:pPr>
+              <w:jc w:val="both"/>
+            </w:pPr>
+            <w:r>
+              <w:t>IDENTIFIER</w:t>
+            </w:r>
+          </w:p>
+        </w:tc>
+      </w:tr>
+      <w:tr>
+        <w:trPr>
+          <w:trHeight w:val="302"/>
+          <w:jc w:val="center"/>
+        </w:trPr>
+        <w:tc>
+          <w:tcPr>
+            <w:tcW w:w="2289" w:type="dxa"/>
+            <w:tcBorders>
+              <w:top w:val="single" w:sz="4" w:space="0" w:color="auto"/>
+              <w:left w:val="single" w:sz="4" w:space="0" w:color="auto"/>
+              <w:bottom w:val="single" w:sz="4" w:space="0" w:color="auto"/>
+              <w:right w:val="single" w:sz="4" w:space="0" w:color="auto"/>
+            </w:tcBorders>
+            <w:vAlign w:val="center"/>
+          </w:tcPr>
+          <w:p>
+            <w:pPr>
+              <w:jc w:val="both"/>
+            </w:pPr>
+            <w:r>
+              <w:t>token2-type</w:t>
+            </w:r>
+          </w:p>
+        </w:tc>
+        <w:tc>
+          <w:tcPr>
+            <w:tcW w:w="2280" w:type="dxa"/>
+            <w:tcBorders>
+              <w:top w:val="single" w:sz="4" w:space="0" w:color="auto"/>
+              <w:left w:val="single" w:sz="4" w:space="0" w:color="auto"/>
+              <w:bottom w:val="single" w:sz="4" w:space="0" w:color="auto"/>
+              <w:right w:val="single" w:sz="4" w:space="0" w:color="auto"/>
+            </w:tcBorders>
+            <w:vAlign w:val="center"/>
+          </w:tcPr>
+          <w:p>
+            <w:pPr>
+              <w:jc w:val="both"/>
+            </w:pPr>
+            <w:r>
+              <w:t>UNDERSCOREEXPR</w:t>
+            </w:r>
+          </w:p>
+        </w:tc>
+      </w:tr>
+      <w:tr>
+        <w:trPr>
+          <w:trHeight w:val="302"/>
+          <w:jc w:val="center"/>
+        </w:trPr>
+        <w:tc>
+          <w:tcPr>
+            <w:tcW w:w="2289" w:type="dxa"/>
+            <w:tcBorders>
+              <w:top w:val="single" w:sz="4" w:space="0" w:color="auto"/>
+              <w:left w:val="single" w:sz="4" w:space="0" w:color="auto"/>
+              <w:bottom w:val="single" w:sz="4" w:space="0" w:color="auto"/>
+              <w:right w:val="single" w:sz="4" w:space="0" w:color="auto"/>
+            </w:tcBorders>
+            <w:vAlign w:val="center"/>
+          </w:tcPr>
+          <w:p>
+            <w:pPr>
+              <w:jc w:val="both"/>
+            </w:pPr>
+            <w:r>
+              <w:t>pattern-synonym</w:t>
+            </w:r>
+          </w:p>
+        </w:tc>
+        <w:tc>
+          <w:tcPr>
+            <w:tcW w:w="2280" w:type="dxa"/>
+            <w:tcBorders>
+              <w:top w:val="single" w:sz="4" w:space="0" w:color="auto"/>
+              <w:left w:val="single" w:sz="4" w:space="0" w:color="auto"/>
+              <w:bottom w:val="single" w:sz="4" w:space="0" w:color="auto"/>
+              <w:right w:val="single" w:sz="4" w:space="0" w:color="auto"/>
+            </w:tcBorders>
+            <w:vAlign w:val="center"/>
+          </w:tcPr>
+          <w:p>
+            <w:pPr>
+              <w:jc w:val="both"/>
+            </w:pPr>
+            <w:r>
+              <w:t>a</w:t>
+            </w:r>
+          </w:p>
+        </w:tc>
+      </w:tr>
+    </w:tbl>
+    <w:p>
+      <w:pPr>
+        <w:jc w:val="both"/>
+        <w:rPr>
+          <w:b/>
+        </w:rPr>
+      </w:pPr>
+    </w:p>
+    <w:p>
+      <w:r>
+        <w:t xml:space="preserve">Both </w:t>
+      </w:r>
+      <w:r>
+        <w:t>relationships</w:t>
+      </w:r>
+      <w:r>
+        <w:t xml:space="preserve"> will then be stored in a </w:t>
+      </w:r>
+      <w:r>
+        <w:rPr>
+          <w:b/>
+        </w:rPr>
+        <w:t>Query</w:t>
+      </w:r>
+      <w:r>
+        <w:t xml:space="preserve"> class and passed to </w:t>
+      </w:r>
+      <w:proofErr w:type="spellStart"/>
+      <w:r>
+        <w:rPr>
+          <w:b/>
+        </w:rPr>
+        <w:t>Query</w:t>
+      </w:r>
+      <w:r>
+        <w:rPr>
+          <w:b/>
+        </w:rPr>
+        <w:t>Evaluator</w:t>
+      </w:r>
+      <w:proofErr w:type="spellEnd"/>
       <w:r>
         <w:t>.</w:t>
       </w:r>
-      <w:r>
-        <w:t xml:space="preserve"> Query Parser</w:t>
-      </w:r>
-      <w:bookmarkEnd w:id="17"/>
+    </w:p>
+    <w:p>
+      <w:r>
+        <w:br w:type="page"/>
+      </w:r>
+      <w:bookmarkStart w:id="18" w:name="_GoBack"/>
+      <w:bookmarkEnd w:id="18"/>
     </w:p>
     <w:p/>
     <w:p>
       <w:pPr>
         <w:pStyle w:val="Heading3"/>
       </w:pPr>
-      <w:bookmarkStart w:id="18" w:name="_Toc400895582"/>
+      <w:bookmarkStart w:id="19" w:name="_Toc400895582"/>
       <w:r>
         <w:t>2.4.3</w:t>
       </w:r>
@@ -4627,7 +7430,7 @@
         </w:rPr>
         <w:t>Query Evaluator</w:t>
       </w:r>
-      <w:bookmarkEnd w:id="18"/>
+      <w:bookmarkEnd w:id="19"/>
     </w:p>
     <w:p>
       <w:pPr>
@@ -4655,8 +7458,8 @@
         <w:pStyle w:val="Heading1"/>
         <w:jc w:val="center"/>
       </w:pPr>
-      <w:bookmarkStart w:id="19" w:name="_Toc385276381"/>
-      <w:bookmarkStart w:id="20" w:name="_Toc400895583"/>
+      <w:bookmarkStart w:id="20" w:name="_Toc385276381"/>
+      <w:bookmarkStart w:id="21" w:name="_Toc400895583"/>
       <w:r>
         <w:lastRenderedPageBreak/>
         <w:t>3</w:t>
@@ -4664,12 +7467,12 @@
       <w:r>
         <w:t>. Testing</w:t>
       </w:r>
-      <w:bookmarkEnd w:id="19"/>
       <w:bookmarkEnd w:id="20"/>
+      <w:bookmarkEnd w:id="21"/>
     </w:p>
     <w:p/>
     <w:p>
-      <w:bookmarkStart w:id="21" w:name="_Toc384845076"/>
+      <w:bookmarkStart w:id="22" w:name="_Toc384845076"/>
       <w:r>
         <w:t xml:space="preserve">We did testing on 3 different levels, namely unit testing (using </w:t>
       </w:r>
@@ -4711,8 +7514,8 @@
         <w:pStyle w:val="Heading2"/>
         <w:ind w:left="709" w:hanging="709"/>
       </w:pPr>
-      <w:bookmarkStart w:id="22" w:name="_Toc385275810"/>
-      <w:bookmarkStart w:id="23" w:name="_Toc385276383"/>
+      <w:bookmarkStart w:id="23" w:name="_Toc385275810"/>
+      <w:bookmarkStart w:id="24" w:name="_Toc385276383"/>
     </w:p>
     <w:p>
       <w:pPr>
@@ -4738,7 +7541,7 @@
           <w:numId w:val="33"/>
         </w:numPr>
       </w:pPr>
-      <w:bookmarkStart w:id="24" w:name="_Toc400895584"/>
+      <w:bookmarkStart w:id="25" w:name="_Toc400895584"/>
       <w:r>
         <w:lastRenderedPageBreak/>
         <w:t xml:space="preserve">Testing Plan For Iteration </w:t>
@@ -4746,11 +7549,11 @@
       <w:r>
         <w:t>3</w:t>
       </w:r>
-      <w:bookmarkEnd w:id="24"/>
+      <w:bookmarkEnd w:id="25"/>
     </w:p>
-    <w:bookmarkEnd w:id="21"/>
     <w:bookmarkEnd w:id="22"/>
     <w:bookmarkEnd w:id="23"/>
+    <w:bookmarkEnd w:id="24"/>
     <w:p>
       <w:pPr>
         <w:jc w:val="both"/>
@@ -4764,11 +7567,11 @@
           <w:numId w:val="33"/>
         </w:numPr>
       </w:pPr>
-      <w:bookmarkStart w:id="25" w:name="_Toc400895585"/>
+      <w:bookmarkStart w:id="26" w:name="_Toc400895585"/>
       <w:r>
         <w:t>System Testing</w:t>
       </w:r>
-      <w:bookmarkEnd w:id="25"/>
+      <w:bookmarkEnd w:id="26"/>
       <w:r>
         <w:t xml:space="preserve"> </w:t>
       </w:r>
@@ -4864,8 +7667,6 @@
         <w:pStyle w:val="Heading1"/>
         <w:jc w:val="center"/>
       </w:pPr>
-      <w:bookmarkStart w:id="26" w:name="_GoBack"/>
-      <w:bookmarkEnd w:id="26"/>
     </w:p>
     <w:p>
       <w:pPr>
@@ -5003,7 +7804,7 @@
           <w:rPr>
             <w:noProof/>
           </w:rPr>
-          <w:t>11</w:t>
+          <w:t>14</w:t>
         </w:r>
         <w:r>
           <w:rPr>
@@ -9356,6 +12157,7 @@
       <w:spacing w:after="0" w:line="240" w:lineRule="auto"/>
     </w:pPr>
     <w:tblPr>
+      <w:tblInd w:w="0" w:type="dxa"/>
       <w:tblBorders>
         <w:top w:val="single" w:sz="4" w:space="0" w:color="auto"/>
         <w:left w:val="single" w:sz="4" w:space="0" w:color="auto"/>
@@ -9364,6 +12166,12 @@
         <w:insideH w:val="single" w:sz="4" w:space="0" w:color="auto"/>
         <w:insideV w:val="single" w:sz="4" w:space="0" w:color="auto"/>
       </w:tblBorders>
+      <w:tblCellMar>
+        <w:top w:w="0" w:type="dxa"/>
+        <w:left w:w="108" w:type="dxa"/>
+        <w:bottom w:w="0" w:type="dxa"/>
+        <w:right w:w="108" w:type="dxa"/>
+      </w:tblCellMar>
     </w:tblPr>
   </w:style>
   <w:style w:type="character" w:styleId="CommentReference">
@@ -9597,6 +12405,7 @@
     <w:tblPr>
       <w:tblStyleRowBandSize w:val="1"/>
       <w:tblStyleColBandSize w:val="1"/>
+      <w:tblInd w:w="0" w:type="dxa"/>
       <w:tblBorders>
         <w:top w:val="single" w:sz="4" w:space="0" w:color="B8CCE4" w:themeColor="accent1" w:themeTint="66"/>
         <w:left w:val="single" w:sz="4" w:space="0" w:color="B8CCE4" w:themeColor="accent1" w:themeTint="66"/>
@@ -9605,6 +12414,12 @@
         <w:insideH w:val="single" w:sz="4" w:space="0" w:color="B8CCE4" w:themeColor="accent1" w:themeTint="66"/>
         <w:insideV w:val="single" w:sz="4" w:space="0" w:color="B8CCE4" w:themeColor="accent1" w:themeTint="66"/>
       </w:tblBorders>
+      <w:tblCellMar>
+        <w:top w:w="0" w:type="dxa"/>
+        <w:left w:w="108" w:type="dxa"/>
+        <w:bottom w:w="0" w:type="dxa"/>
+        <w:right w:w="108" w:type="dxa"/>
+      </w:tblCellMar>
     </w:tblPr>
     <w:tblStylePr w:type="firstRow">
       <w:rPr>
@@ -10608,6 +13423,7 @@
       <w:spacing w:after="0" w:line="240" w:lineRule="auto"/>
     </w:pPr>
     <w:tblPr>
+      <w:tblInd w:w="0" w:type="dxa"/>
       <w:tblBorders>
         <w:top w:val="single" w:sz="4" w:space="0" w:color="auto"/>
         <w:left w:val="single" w:sz="4" w:space="0" w:color="auto"/>
@@ -10616,6 +13432,12 @@
         <w:insideH w:val="single" w:sz="4" w:space="0" w:color="auto"/>
         <w:insideV w:val="single" w:sz="4" w:space="0" w:color="auto"/>
       </w:tblBorders>
+      <w:tblCellMar>
+        <w:top w:w="0" w:type="dxa"/>
+        <w:left w:w="108" w:type="dxa"/>
+        <w:bottom w:w="0" w:type="dxa"/>
+        <w:right w:w="108" w:type="dxa"/>
+      </w:tblCellMar>
     </w:tblPr>
   </w:style>
   <w:style w:type="character" w:styleId="CommentReference">
@@ -11150,7 +13972,7 @@
 </file>
 
 <file path=customXml/itemProps2.xml><?xml version="1.0" encoding="utf-8"?>
-<ds:datastoreItem xmlns:ds="http://schemas.openxmlformats.org/officeDocument/2006/customXml" ds:itemID="{107E4CC3-8C00-4FA0-A1D9-BF0527BD6B7D}">
+<ds:datastoreItem xmlns:ds="http://schemas.openxmlformats.org/officeDocument/2006/customXml" ds:itemID="{93D52664-5680-4E1F-B606-12C29C1DE43E}">
   <ds:schemaRefs>
     <ds:schemaRef ds:uri="http://schemas.openxmlformats.org/officeDocument/2006/bibliography"/>
   </ds:schemaRefs>

</xml_diff>

<commit_message>
Updated Iteration 3 report DE part.
</commit_message>
<xml_diff>
--- a/Report/TEAM05_Iteration3Report.docx
+++ b/Report/TEAM05_Iteration3Report.docx
@@ -589,8 +589,16 @@
               <w:rPr>
                 <w:rFonts w:cs="Arial"/>
               </w:rPr>
-              <w:t xml:space="preserve"> Fan Yuxin</w:t>
-            </w:r>
+              <w:t xml:space="preserve"> Fan </w:t>
+            </w:r>
+            <w:proofErr w:type="spellStart"/>
+            <w:r>
+              <w:rPr>
+                <w:rFonts w:cs="Arial"/>
+              </w:rPr>
+              <w:t>Yuxin</w:t>
+            </w:r>
+            <w:proofErr w:type="spellEnd"/>
           </w:p>
         </w:tc>
         <w:tc>
@@ -4147,190 +4155,307 @@
       <w:pPr>
         <w:pStyle w:val="Heading2"/>
       </w:pPr>
-      <w:bookmarkStart w:id="6" w:name="_Toc384845072"/>
-      <w:bookmarkStart w:id="7" w:name="_Toc385275806"/>
-      <w:bookmarkStart w:id="8" w:name="_Toc400895576"/>
-      <w:r>
-        <w:t>2</w:t>
-      </w:r>
-      <w:r>
-        <w:t>.1</w:t>
-      </w:r>
-      <w:r>
-        <w:t>.</w:t>
-      </w:r>
-      <w:r>
-        <w:t xml:space="preserve"> </w:t>
-      </w:r>
-      <w:r>
-        <w:t>Code P</w:t>
-      </w:r>
-      <w:r>
-        <w:t>arser</w:t>
-      </w:r>
-      <w:bookmarkEnd w:id="6"/>
-      <w:bookmarkEnd w:id="7"/>
+      <w:bookmarkStart w:id="6" w:name="_Toc384845073"/>
+      <w:bookmarkStart w:id="7" w:name="_Toc385275807"/>
+      <w:bookmarkStart w:id="8" w:name="_Toc384845072"/>
+      <w:bookmarkStart w:id="9" w:name="_Toc385275806"/>
+      <w:bookmarkStart w:id="10" w:name="_Toc401349983"/>
+      <w:r>
+        <w:t>2.1. Code Parser</w:t>
+      </w:r>
       <w:bookmarkEnd w:id="8"/>
+      <w:bookmarkEnd w:id="9"/>
+      <w:bookmarkEnd w:id="10"/>
       <w:r>
         <w:br/>
       </w:r>
     </w:p>
     <w:p>
-      <w:pPr>
-        <w:ind w:left="2160"/>
-        <w:rPr>
-          <w:rFonts w:asciiTheme="majorHAnsi" w:eastAsiaTheme="majorEastAsia" w:hAnsiTheme="majorHAnsi" w:cstheme="majorBidi"/>
-          <w:smallCaps/>
-          <w:color w:val="17365D" w:themeColor="text2" w:themeShade="BF"/>
-          <w:spacing w:val="20"/>
-          <w:sz w:val="28"/>
-          <w:szCs w:val="28"/>
-        </w:rPr>
-      </w:pPr>
-      <w:bookmarkStart w:id="9" w:name="_Toc384845073"/>
-      <w:bookmarkStart w:id="10" w:name="_Toc385275807"/>
-      <w:r>
-        <w:br w:type="page"/>
-      </w:r>
-    </w:p>
-    <w:p>
-      <w:pPr>
-        <w:pStyle w:val="Heading2"/>
-      </w:pPr>
-      <w:bookmarkStart w:id="11" w:name="_Toc400895577"/>
-      <w:r>
-        <w:lastRenderedPageBreak/>
-        <w:t>2</w:t>
-      </w:r>
-      <w:r>
-        <w:t>.2</w:t>
-      </w:r>
-      <w:r>
-        <w:t>.</w:t>
-      </w:r>
-      <w:r>
-        <w:t xml:space="preserve"> P</w:t>
-      </w:r>
-      <w:bookmarkEnd w:id="9"/>
-      <w:bookmarkEnd w:id="10"/>
-      <w:r>
-        <w:t>KB</w:t>
-      </w:r>
+      <w:r>
+        <w:t>(Same as Before)</w:t>
+      </w:r>
+      <w:bookmarkStart w:id="11" w:name="_GoBack"/>
       <w:bookmarkEnd w:id="11"/>
     </w:p>
     <w:p>
       <w:pPr>
-        <w:rPr>
-          <w:color w:val="auto"/>
-        </w:rPr>
-      </w:pPr>
-      <w:bookmarkStart w:id="12" w:name="_Toc384845074"/>
-      <w:bookmarkStart w:id="13" w:name="_Toc385275808"/>
+        <w:pStyle w:val="Heading2"/>
+      </w:pPr>
+      <w:bookmarkStart w:id="12" w:name="_Toc401349984"/>
+      <w:r>
+        <w:t>2.2. PKB</w:t>
+      </w:r>
+      <w:bookmarkEnd w:id="12"/>
+      <w:r>
+        <w:br/>
+      </w:r>
     </w:p>
     <w:p>
-      <w:pPr>
-        <w:ind w:left="2160"/>
-        <w:rPr>
-          <w:rFonts w:asciiTheme="majorHAnsi" w:eastAsiaTheme="majorEastAsia" w:hAnsiTheme="majorHAnsi" w:cstheme="majorBidi"/>
-          <w:smallCaps/>
-          <w:color w:val="17365D" w:themeColor="text2" w:themeShade="BF"/>
-          <w:spacing w:val="20"/>
-          <w:sz w:val="28"/>
-          <w:szCs w:val="28"/>
-        </w:rPr>
-      </w:pPr>
-      <w:r>
-        <w:br w:type="page"/>
+      <w:r>
+        <w:t>(Same as Before)</w:t>
       </w:r>
     </w:p>
     <w:p>
       <w:pPr>
         <w:pStyle w:val="Heading2"/>
       </w:pPr>
-      <w:bookmarkStart w:id="14" w:name="_Toc400895578"/>
-      <w:r>
-        <w:lastRenderedPageBreak/>
+      <w:bookmarkStart w:id="13" w:name="_Toc401349985"/>
+      <w:r>
         <w:t>2.3. Design Extractor</w:t>
       </w:r>
-      <w:bookmarkEnd w:id="14"/>
+      <w:bookmarkEnd w:id="13"/>
     </w:p>
     <w:p>
       <w:r>
-        <w:t>The main role of the design extractor is to extract relationships about the SIMPLE program that could not be extracted in the one-time parsing done by</w:t>
-      </w:r>
-      <w:r>
-        <w:t xml:space="preserve"> the Code Parser. This includes: </w:t>
+        <w:t>(Iteration 3 Work)</w:t>
       </w:r>
     </w:p>
     <w:p>
-      <w:pPr>
-        <w:pStyle w:val="ListParagraph"/>
-        <w:numPr>
-          <w:ilvl w:val="1"/>
-          <w:numId w:val="12"/>
-        </w:numPr>
-        <w:ind w:left="709" w:hanging="425"/>
-      </w:pPr>
-      <w:r>
-        <w:t>E</w:t>
-      </w:r>
-      <w:r>
-        <w:t>xtracting information about Modifies and U</w:t>
-      </w:r>
-      <w:r>
-        <w:t>ses for procedures and for program lines that are calls statements</w:t>
+      <w:r>
+        <w:t xml:space="preserve">The Design Extractor extracts the </w:t>
+      </w:r>
+      <w:proofErr w:type="spellStart"/>
+      <w:r>
+        <w:t>nextPair</w:t>
+      </w:r>
+      <w:proofErr w:type="spellEnd"/>
+      <w:r>
+        <w:t xml:space="preserve"> relationships using the Next relationships stored in PKB. It then stores these </w:t>
+      </w:r>
+      <w:proofErr w:type="spellStart"/>
+      <w:r>
+        <w:t>nextPair</w:t>
+      </w:r>
+      <w:proofErr w:type="spellEnd"/>
+      <w:r>
+        <w:t xml:space="preserve"> relationships in the PKB for future use by the Query Evaluator. By implementing a </w:t>
+      </w:r>
+      <w:proofErr w:type="spellStart"/>
+      <w:r>
+        <w:t>nextPair</w:t>
+      </w:r>
+      <w:proofErr w:type="spellEnd"/>
+      <w:r>
+        <w:t xml:space="preserve"> relationship, we are able to do the </w:t>
+      </w:r>
+      <w:proofErr w:type="spellStart"/>
+      <w:r>
+        <w:t>NextStar</w:t>
+      </w:r>
+      <w:proofErr w:type="spellEnd"/>
+      <w:r>
+        <w:t xml:space="preserve"> query faster in the Query Evaluator, without having to call the </w:t>
+      </w:r>
+      <w:proofErr w:type="spellStart"/>
+      <w:r>
+        <w:t>getNext</w:t>
+      </w:r>
+      <w:proofErr w:type="spellEnd"/>
+      <w:r>
+        <w:t xml:space="preserve">() relationship multiple times when the program lines are sequentially connected in the CFG. </w:t>
+      </w:r>
+      <w:r>
+        <w:br/>
+      </w:r>
+      <w:r>
+        <w:br/>
+      </w:r>
+      <w:r>
+        <w:rPr>
+          <w:b/>
+        </w:rPr>
+        <w:t>Extracting “</w:t>
+      </w:r>
+      <w:proofErr w:type="spellStart"/>
+      <w:r>
+        <w:rPr>
+          <w:b/>
+        </w:rPr>
+        <w:t>NextPair</w:t>
+      </w:r>
+      <w:proofErr w:type="spellEnd"/>
+      <w:r>
+        <w:rPr>
+          <w:b/>
+        </w:rPr>
+        <w:t>” relationship</w:t>
       </w:r>
     </w:p>
     <w:p>
-      <w:pPr>
-        <w:pStyle w:val="ListParagraph"/>
-        <w:numPr>
-          <w:ilvl w:val="1"/>
-          <w:numId w:val="12"/>
-        </w:numPr>
-        <w:ind w:left="709" w:hanging="425"/>
-      </w:pPr>
-      <w:r>
-        <w:t>B</w:t>
-      </w:r>
-      <w:r>
-        <w:t>uilding the Control Flow Graph (CFG) from the AST and subsequently storing it in</w:t>
-      </w:r>
-      <w:r>
-        <w:t xml:space="preserve"> the PKB</w:t>
-      </w:r>
-      <w:r>
-        <w:t xml:space="preserve"> and storing the Next</w:t>
-      </w:r>
-      <w:r>
-        <w:t xml:space="preserve"> relationship in the PKB</w:t>
-      </w:r>
-      <w:r>
-        <w:t>.</w:t>
+      <w:proofErr w:type="spellStart"/>
+      <w:r>
+        <w:t>NextPair</w:t>
+      </w:r>
+      <w:proofErr w:type="spellEnd"/>
+      <w:r>
+        <w:t xml:space="preserve"> relationship is defined as a follows</w:t>
+      </w:r>
+      <w:proofErr w:type="gramStart"/>
+      <w:r>
+        <w:t>:</w:t>
+      </w:r>
+      <w:proofErr w:type="gramEnd"/>
+      <w:r>
+        <w:br/>
+      </w:r>
+      <w:proofErr w:type="spellStart"/>
+      <w:r>
+        <w:t>getNextPair</w:t>
+      </w:r>
+      <w:proofErr w:type="spellEnd"/>
+      <w:r>
+        <w:t xml:space="preserve">() should return a vector of pairs where each pair denotes a range of program lines. So if </w:t>
+      </w:r>
+      <w:proofErr w:type="spellStart"/>
+      <w:r>
+        <w:t>getNextPair</w:t>
+      </w:r>
+      <w:proofErr w:type="spellEnd"/>
+      <w:r>
+        <w:t xml:space="preserve">(x) returns [(a, b), (c, d)], then there is a path in the CFG from x to any program line between </w:t>
+      </w:r>
+      <w:proofErr w:type="gramStart"/>
+      <w:r>
+        <w:t>a and</w:t>
+      </w:r>
+      <w:proofErr w:type="gramEnd"/>
+      <w:r>
+        <w:t xml:space="preserve"> b (inclusive). There is also a path in the CFG from x to any program line between c and d (inclusive).</w:t>
       </w:r>
     </w:p>
     <w:p>
-      <w:pPr>
-        <w:ind w:left="2160"/>
-        <w:rPr>
-          <w:rFonts w:asciiTheme="majorHAnsi" w:eastAsiaTheme="majorEastAsia" w:hAnsiTheme="majorHAnsi" w:cstheme="majorBidi"/>
-          <w:smallCaps/>
-          <w:color w:val="17365D" w:themeColor="text2" w:themeShade="BF"/>
-          <w:spacing w:val="20"/>
-          <w:sz w:val="28"/>
-          <w:szCs w:val="28"/>
-        </w:rPr>
-      </w:pPr>
-      <w:r>
-        <w:br w:type="page"/>
+      <w:r>
+        <w:t>E.g. if the Next table is as follows</w:t>
+      </w:r>
+      <w:proofErr w:type="gramStart"/>
+      <w:r>
+        <w:t>:</w:t>
+      </w:r>
+      <w:r>
+        <w:br/>
+        <w:t>…</w:t>
+      </w:r>
+      <w:proofErr w:type="gramEnd"/>
+      <w:r>
+        <w:br/>
+        <w:t xml:space="preserve">3 </w:t>
+      </w:r>
+      <w:r>
+        <w:sym w:font="Wingdings" w:char="F0E0"/>
+      </w:r>
+      <w:r>
+        <w:t xml:space="preserve"> 4</w:t>
+      </w:r>
+      <w:r>
+        <w:br/>
+        <w:t xml:space="preserve">4 </w:t>
+      </w:r>
+      <w:r>
+        <w:sym w:font="Wingdings" w:char="F0E0"/>
+      </w:r>
+      <w:r>
+        <w:t xml:space="preserve"> 5, 7</w:t>
+      </w:r>
+      <w:r>
+        <w:br/>
+        <w:t xml:space="preserve">5 </w:t>
+      </w:r>
+      <w:r>
+        <w:sym w:font="Wingdings" w:char="F0E0"/>
+      </w:r>
+      <w:r>
+        <w:t xml:space="preserve"> 6</w:t>
+      </w:r>
+      <w:r>
+        <w:br/>
+        <w:t xml:space="preserve">6 </w:t>
+      </w:r>
+      <w:r>
+        <w:sym w:font="Wingdings" w:char="F0E0"/>
+      </w:r>
+      <w:r>
+        <w:t xml:space="preserve"> 9</w:t>
+      </w:r>
+      <w:r>
+        <w:br/>
+        <w:t>…</w:t>
       </w:r>
     </w:p>
     <w:p>
+      <w:r>
+        <w:t xml:space="preserve">Then, the following </w:t>
+      </w:r>
+      <w:proofErr w:type="spellStart"/>
+      <w:r>
+        <w:t>nextPair</w:t>
+      </w:r>
+      <w:proofErr w:type="spellEnd"/>
+      <w:r>
+        <w:t xml:space="preserve"> relationships should be returned. </w:t>
+      </w:r>
+      <w:r>
+        <w:br/>
+      </w:r>
+      <w:proofErr w:type="spellStart"/>
+      <w:proofErr w:type="gramStart"/>
+      <w:r>
+        <w:t>getNext</w:t>
+      </w:r>
+      <w:proofErr w:type="spellEnd"/>
+      <w:r>
+        <w:t>(</w:t>
+      </w:r>
+      <w:proofErr w:type="gramEnd"/>
+      <w:r>
+        <w:t>3): [(4, 6)]</w:t>
+      </w:r>
+      <w:r>
+        <w:br/>
+      </w:r>
+      <w:proofErr w:type="spellStart"/>
+      <w:r>
+        <w:t>getNext</w:t>
+      </w:r>
+      <w:proofErr w:type="spellEnd"/>
+      <w:r>
+        <w:t>(4): [(5, 6), (7, 12)]</w:t>
+      </w:r>
+      <w:r>
+        <w:br/>
+      </w:r>
+      <w:proofErr w:type="spellStart"/>
+      <w:r>
+        <w:t>getNext</w:t>
+      </w:r>
+      <w:proofErr w:type="spellEnd"/>
+      <w:r>
+        <w:t>(5): [(6, 6)]</w:t>
+      </w:r>
+      <w:r>
+        <w:br/>
+      </w:r>
+      <w:proofErr w:type="spellStart"/>
+      <w:r>
+        <w:t>getNext</w:t>
+      </w:r>
+      <w:proofErr w:type="spellEnd"/>
+      <w:r>
+        <w:t>(6): [(9, 12)]</w:t>
+      </w:r>
+      <w:bookmarkStart w:id="14" w:name="_Toc384845074"/>
+      <w:bookmarkStart w:id="15" w:name="_Toc385275808"/>
+      <w:bookmarkEnd w:id="6"/>
+      <w:bookmarkEnd w:id="7"/>
+      <w:r>
+        <w:br w:type="page"/>
+      </w:r>
+    </w:p>
+    <w:p>
       <w:pPr>
         <w:pStyle w:val="Heading2"/>
         <w:jc w:val="both"/>
       </w:pPr>
-      <w:bookmarkStart w:id="15" w:name="_Toc400895579"/>
+      <w:bookmarkStart w:id="16" w:name="_Toc400895579"/>
       <w:r>
         <w:lastRenderedPageBreak/>
         <w:t>2.4</w:t>
@@ -4341,9 +4466,9 @@
       <w:r>
         <w:t xml:space="preserve"> Query Processor</w:t>
       </w:r>
-      <w:bookmarkEnd w:id="12"/>
-      <w:bookmarkEnd w:id="13"/>
+      <w:bookmarkEnd w:id="14"/>
       <w:bookmarkEnd w:id="15"/>
+      <w:bookmarkEnd w:id="16"/>
     </w:p>
     <w:p>
       <w:pPr>
@@ -4370,7 +4495,7 @@
         <w:pStyle w:val="Heading3"/>
         <w:jc w:val="both"/>
       </w:pPr>
-      <w:bookmarkStart w:id="16" w:name="_Toc400895580"/>
+      <w:bookmarkStart w:id="17" w:name="_Toc400895580"/>
       <w:r>
         <w:t>2</w:t>
       </w:r>
@@ -4392,7 +4517,7 @@
       <w:r>
         <w:t>rocessor</w:t>
       </w:r>
-      <w:bookmarkEnd w:id="16"/>
+      <w:bookmarkEnd w:id="17"/>
     </w:p>
     <w:p>
       <w:pPr>
@@ -4494,7 +4619,7 @@
         <w:pStyle w:val="Heading3"/>
         <w:jc w:val="both"/>
       </w:pPr>
-      <w:bookmarkStart w:id="17" w:name="_Toc400895581"/>
+      <w:bookmarkStart w:id="18" w:name="_Toc400895581"/>
       <w:r>
         <w:lastRenderedPageBreak/>
         <w:t>2</w:t>
@@ -4511,7 +4636,7 @@
       <w:r>
         <w:t xml:space="preserve"> Query Parser</w:t>
       </w:r>
-      <w:bookmarkEnd w:id="17"/>
+      <w:bookmarkEnd w:id="18"/>
     </w:p>
     <w:p>
       <w:pPr>
@@ -5588,16 +5713,7 @@
           </w:tcPr>
           <w:p>
             <w:r>
-              <w:t>t</w:t>
-            </w:r>
-            <w:r>
-              <w:t>oken</w:t>
-            </w:r>
-            <w:r>
-              <w:t>2</w:t>
-            </w:r>
-            <w:r>
-              <w:t>-type</w:t>
+              <w:t>token2-type</w:t>
             </w:r>
           </w:p>
         </w:tc>
@@ -7406,8 +7522,6 @@
       <w:r>
         <w:br w:type="page"/>
       </w:r>
-      <w:bookmarkStart w:id="18" w:name="_GoBack"/>
-      <w:bookmarkEnd w:id="18"/>
     </w:p>
     <w:p/>
     <w:p>
@@ -7804,7 +7918,7 @@
           <w:rPr>
             <w:noProof/>
           </w:rPr>
-          <w:t>14</w:t>
+          <w:t>7</w:t>
         </w:r>
         <w:r>
           <w:rPr>
@@ -12157,7 +12271,6 @@
       <w:spacing w:after="0" w:line="240" w:lineRule="auto"/>
     </w:pPr>
     <w:tblPr>
-      <w:tblInd w:w="0" w:type="dxa"/>
       <w:tblBorders>
         <w:top w:val="single" w:sz="4" w:space="0" w:color="auto"/>
         <w:left w:val="single" w:sz="4" w:space="0" w:color="auto"/>
@@ -12166,12 +12279,6 @@
         <w:insideH w:val="single" w:sz="4" w:space="0" w:color="auto"/>
         <w:insideV w:val="single" w:sz="4" w:space="0" w:color="auto"/>
       </w:tblBorders>
-      <w:tblCellMar>
-        <w:top w:w="0" w:type="dxa"/>
-        <w:left w:w="108" w:type="dxa"/>
-        <w:bottom w:w="0" w:type="dxa"/>
-        <w:right w:w="108" w:type="dxa"/>
-      </w:tblCellMar>
     </w:tblPr>
   </w:style>
   <w:style w:type="character" w:styleId="CommentReference">
@@ -12405,7 +12512,6 @@
     <w:tblPr>
       <w:tblStyleRowBandSize w:val="1"/>
       <w:tblStyleColBandSize w:val="1"/>
-      <w:tblInd w:w="0" w:type="dxa"/>
       <w:tblBorders>
         <w:top w:val="single" w:sz="4" w:space="0" w:color="B8CCE4" w:themeColor="accent1" w:themeTint="66"/>
         <w:left w:val="single" w:sz="4" w:space="0" w:color="B8CCE4" w:themeColor="accent1" w:themeTint="66"/>
@@ -12414,12 +12520,6 @@
         <w:insideH w:val="single" w:sz="4" w:space="0" w:color="B8CCE4" w:themeColor="accent1" w:themeTint="66"/>
         <w:insideV w:val="single" w:sz="4" w:space="0" w:color="B8CCE4" w:themeColor="accent1" w:themeTint="66"/>
       </w:tblBorders>
-      <w:tblCellMar>
-        <w:top w:w="0" w:type="dxa"/>
-        <w:left w:w="108" w:type="dxa"/>
-        <w:bottom w:w="0" w:type="dxa"/>
-        <w:right w:w="108" w:type="dxa"/>
-      </w:tblCellMar>
     </w:tblPr>
     <w:tblStylePr w:type="firstRow">
       <w:rPr>
@@ -13423,7 +13523,6 @@
       <w:spacing w:after="0" w:line="240" w:lineRule="auto"/>
     </w:pPr>
     <w:tblPr>
-      <w:tblInd w:w="0" w:type="dxa"/>
       <w:tblBorders>
         <w:top w:val="single" w:sz="4" w:space="0" w:color="auto"/>
         <w:left w:val="single" w:sz="4" w:space="0" w:color="auto"/>
@@ -13432,12 +13531,6 @@
         <w:insideH w:val="single" w:sz="4" w:space="0" w:color="auto"/>
         <w:insideV w:val="single" w:sz="4" w:space="0" w:color="auto"/>
       </w:tblBorders>
-      <w:tblCellMar>
-        <w:top w:w="0" w:type="dxa"/>
-        <w:left w:w="108" w:type="dxa"/>
-        <w:bottom w:w="0" w:type="dxa"/>
-        <w:right w:w="108" w:type="dxa"/>
-      </w:tblCellMar>
     </w:tblPr>
   </w:style>
   <w:style w:type="character" w:styleId="CommentReference">
@@ -13972,7 +14065,7 @@
 </file>
 
 <file path=customXml/itemProps2.xml><?xml version="1.0" encoding="utf-8"?>
-<ds:datastoreItem xmlns:ds="http://schemas.openxmlformats.org/officeDocument/2006/customXml" ds:itemID="{93D52664-5680-4E1F-B606-12C29C1DE43E}">
+<ds:datastoreItem xmlns:ds="http://schemas.openxmlformats.org/officeDocument/2006/customXml" ds:itemID="{71BE0F1A-64DC-4EAE-B90E-E2F6D9A5AC80}">
   <ds:schemaRefs>
     <ds:schemaRef ds:uri="http://schemas.openxmlformats.org/officeDocument/2006/bibliography"/>
   </ds:schemaRefs>

</xml_diff>

<commit_message>
Added QueryParser Report again #98
</commit_message>
<xml_diff>
--- a/Report/TEAM05_Iteration3Report.docx
+++ b/Report/TEAM05_Iteration3Report.docx
@@ -435,27 +435,9 @@
             <w:vAlign w:val="center"/>
           </w:tcPr>
           <w:p>
-            <w:proofErr w:type="spellStart"/>
-            <w:r>
-              <w:t>Adinda</w:t>
-            </w:r>
-            <w:proofErr w:type="spellEnd"/>
-            <w:r>
-              <w:t xml:space="preserve"> </w:t>
-            </w:r>
-            <w:proofErr w:type="spellStart"/>
-            <w:r>
-              <w:t>Ayu</w:t>
-            </w:r>
-            <w:proofErr w:type="spellEnd"/>
-            <w:r>
-              <w:t xml:space="preserve"> </w:t>
-            </w:r>
-            <w:proofErr w:type="spellStart"/>
-            <w:r>
-              <w:t>Savitri</w:t>
-            </w:r>
-            <w:proofErr w:type="spellEnd"/>
+            <w:r>
+              <w:t>Adinda Ayu Savitri</w:t>
+            </w:r>
           </w:p>
         </w:tc>
         <w:tc>
@@ -515,27 +497,9 @@
                 <w:rFonts w:cs="Arial"/>
               </w:rPr>
             </w:pPr>
-            <w:proofErr w:type="spellStart"/>
-            <w:r>
-              <w:t>Hisyam</w:t>
-            </w:r>
-            <w:proofErr w:type="spellEnd"/>
-            <w:r>
-              <w:t xml:space="preserve"> </w:t>
-            </w:r>
-            <w:proofErr w:type="spellStart"/>
-            <w:r>
-              <w:t>Nursaid</w:t>
-            </w:r>
-            <w:proofErr w:type="spellEnd"/>
-            <w:r>
-              <w:t xml:space="preserve"> </w:t>
-            </w:r>
-            <w:proofErr w:type="spellStart"/>
-            <w:r>
-              <w:t>Indrakesuma</w:t>
-            </w:r>
-            <w:proofErr w:type="spellEnd"/>
+            <w:r>
+              <w:t>Hisyam Nursaid Indrakesuma</w:t>
+            </w:r>
           </w:p>
         </w:tc>
         <w:tc>
@@ -625,16 +589,8 @@
               <w:rPr>
                 <w:rFonts w:cs="Arial"/>
               </w:rPr>
-              <w:t xml:space="preserve"> Fan </w:t>
-            </w:r>
-            <w:proofErr w:type="spellStart"/>
-            <w:r>
-              <w:rPr>
-                <w:rFonts w:cs="Arial"/>
-              </w:rPr>
-              <w:t>Yuxin</w:t>
-            </w:r>
-            <w:proofErr w:type="spellEnd"/>
+              <w:t xml:space="preserve"> Fan Yuxin</w:t>
+            </w:r>
           </w:p>
         </w:tc>
         <w:tc>
@@ -747,28 +703,12 @@
                 <w:rFonts w:cs="Arial"/>
               </w:rPr>
             </w:pPr>
-            <w:proofErr w:type="spellStart"/>
             <w:r>
               <w:rPr>
                 <w:rFonts w:cs="Arial"/>
               </w:rPr>
-              <w:t>Ipsita</w:t>
-            </w:r>
-            <w:proofErr w:type="spellEnd"/>
-            <w:r>
-              <w:rPr>
-                <w:rFonts w:cs="Arial"/>
-              </w:rPr>
-              <w:t xml:space="preserve"> </w:t>
-            </w:r>
-            <w:proofErr w:type="spellStart"/>
-            <w:r>
-              <w:rPr>
-                <w:rFonts w:cs="Arial"/>
-              </w:rPr>
-              <w:t>Mohapatra</w:t>
-            </w:r>
-            <w:proofErr w:type="spellEnd"/>
+              <w:t>Ipsita Mohapatra</w:t>
+            </w:r>
           </w:p>
         </w:tc>
         <w:tc>
@@ -850,16 +790,8 @@
               <w:rPr>
                 <w:rFonts w:cs="Arial"/>
               </w:rPr>
-              <w:t xml:space="preserve">Steven Kester </w:t>
-            </w:r>
-            <w:proofErr w:type="spellStart"/>
-            <w:r>
-              <w:rPr>
-                <w:rFonts w:cs="Arial"/>
-              </w:rPr>
-              <w:t>Yuwono</w:t>
-            </w:r>
-            <w:proofErr w:type="spellEnd"/>
+              <w:t>Steven Kester Yuwono</w:t>
+            </w:r>
           </w:p>
         </w:tc>
         <w:tc>
@@ -937,19 +869,11 @@
                 <w:rFonts w:cs="Arial"/>
               </w:rPr>
             </w:pPr>
-            <w:proofErr w:type="spellStart"/>
             <w:r>
               <w:rPr>
                 <w:rFonts w:cs="Arial"/>
               </w:rPr>
-              <w:t>Yohanes</w:t>
-            </w:r>
-            <w:proofErr w:type="spellEnd"/>
-            <w:r>
-              <w:rPr>
-                <w:rFonts w:cs="Arial"/>
-              </w:rPr>
-              <w:t xml:space="preserve"> Lim</w:t>
+              <w:t>Yohanes Lim</w:t>
             </w:r>
           </w:p>
         </w:tc>
@@ -1904,21 +1828,7 @@
                 <w:rStyle w:val="Hyperlink"/>
                 <w:noProof/>
               </w:rPr>
-              <w:t>2.4.2. Query</w:t>
-            </w:r>
-            <w:r>
-              <w:rPr>
-                <w:rStyle w:val="Hyperlink"/>
-                <w:noProof/>
-              </w:rPr>
-              <w:t xml:space="preserve"> </w:t>
-            </w:r>
-            <w:r>
-              <w:rPr>
-                <w:rStyle w:val="Hyperlink"/>
-                <w:noProof/>
-              </w:rPr>
-              <w:t>Parser</w:t>
+              <w:t>2.4.2. Query Parser</w:t>
             </w:r>
             <w:r>
               <w:rPr>
@@ -2757,14 +2667,12 @@
                 <w:szCs w:val="20"/>
               </w:rPr>
             </w:pPr>
-            <w:proofErr w:type="spellStart"/>
             <w:r>
               <w:rPr>
                 <w:szCs w:val="20"/>
               </w:rPr>
               <w:t>Adinda</w:t>
             </w:r>
-            <w:proofErr w:type="spellEnd"/>
           </w:p>
         </w:tc>
         <w:tc>
@@ -3021,14 +2929,12 @@
                 <w:szCs w:val="20"/>
               </w:rPr>
             </w:pPr>
-            <w:proofErr w:type="spellStart"/>
             <w:r>
               <w:rPr>
                 <w:szCs w:val="20"/>
               </w:rPr>
               <w:t>Hisyam</w:t>
             </w:r>
-            <w:proofErr w:type="spellEnd"/>
           </w:p>
         </w:tc>
         <w:tc>
@@ -3283,14 +3189,12 @@
                 <w:szCs w:val="20"/>
               </w:rPr>
             </w:pPr>
-            <w:proofErr w:type="spellStart"/>
             <w:r>
               <w:rPr>
                 <w:szCs w:val="20"/>
               </w:rPr>
               <w:t>Ipsita</w:t>
             </w:r>
-            <w:proofErr w:type="spellEnd"/>
           </w:p>
         </w:tc>
         <w:tc>
@@ -3416,14 +3320,12 @@
                 <w:szCs w:val="20"/>
               </w:rPr>
             </w:pPr>
-            <w:proofErr w:type="spellStart"/>
             <w:r>
               <w:rPr>
                 <w:szCs w:val="20"/>
               </w:rPr>
               <w:t>Yohanes</w:t>
             </w:r>
-            <w:proofErr w:type="spellEnd"/>
           </w:p>
         </w:tc>
         <w:tc>
@@ -3712,14 +3614,12 @@
                 <w:szCs w:val="20"/>
               </w:rPr>
             </w:pPr>
-            <w:proofErr w:type="spellStart"/>
             <w:r>
               <w:rPr>
                 <w:szCs w:val="20"/>
               </w:rPr>
               <w:t>Adinda</w:t>
             </w:r>
-            <w:proofErr w:type="spellEnd"/>
           </w:p>
         </w:tc>
         <w:tc>
@@ -3860,14 +3760,12 @@
                 <w:szCs w:val="20"/>
               </w:rPr>
             </w:pPr>
-            <w:proofErr w:type="spellStart"/>
             <w:r>
               <w:rPr>
                 <w:szCs w:val="20"/>
               </w:rPr>
               <w:t>Hisyam</w:t>
             </w:r>
-            <w:proofErr w:type="spellEnd"/>
           </w:p>
         </w:tc>
         <w:tc>
@@ -4006,14 +3904,12 @@
                 <w:szCs w:val="20"/>
               </w:rPr>
             </w:pPr>
-            <w:proofErr w:type="spellStart"/>
             <w:r>
               <w:rPr>
                 <w:szCs w:val="20"/>
               </w:rPr>
               <w:t>Ipsita</w:t>
             </w:r>
-            <w:proofErr w:type="spellEnd"/>
           </w:p>
         </w:tc>
         <w:tc>
@@ -4080,14 +3976,12 @@
                 <w:szCs w:val="20"/>
               </w:rPr>
             </w:pPr>
-            <w:proofErr w:type="spellStart"/>
             <w:r>
               <w:rPr>
                 <w:szCs w:val="20"/>
               </w:rPr>
               <w:t>Yohanes</w:t>
             </w:r>
-            <w:proofErr w:type="spellEnd"/>
           </w:p>
         </w:tc>
         <w:tc>
@@ -4434,11 +4328,9 @@
             <w:tcW w:w="946" w:type="dxa"/>
           </w:tcPr>
           <w:p>
-            <w:proofErr w:type="spellStart"/>
             <w:r>
               <w:t>Adinda</w:t>
             </w:r>
-            <w:proofErr w:type="spellEnd"/>
           </w:p>
         </w:tc>
         <w:tc>
@@ -4573,11 +4465,9 @@
             <w:tcW w:w="946" w:type="dxa"/>
           </w:tcPr>
           <w:p>
-            <w:proofErr w:type="spellStart"/>
             <w:r>
               <w:t>Hisyam</w:t>
             </w:r>
-            <w:proofErr w:type="spellEnd"/>
           </w:p>
         </w:tc>
         <w:tc>
@@ -4713,11 +4603,9 @@
             <w:tcW w:w="946" w:type="dxa"/>
           </w:tcPr>
           <w:p>
-            <w:proofErr w:type="spellStart"/>
             <w:r>
               <w:t>Ipsita</w:t>
             </w:r>
-            <w:proofErr w:type="spellEnd"/>
           </w:p>
         </w:tc>
         <w:tc>
@@ -4785,11 +4673,9 @@
             <w:tcW w:w="946" w:type="dxa"/>
           </w:tcPr>
           <w:p>
-            <w:proofErr w:type="spellStart"/>
             <w:r>
               <w:t>Yohanes</w:t>
             </w:r>
-            <w:proofErr w:type="spellEnd"/>
           </w:p>
         </w:tc>
         <w:tc>
@@ -6251,13 +6137,34 @@
           <w:szCs w:val="23"/>
         </w:rPr>
       </w:pPr>
+      <w:r>
+        <w:rPr>
+          <w:sz w:val="23"/>
+          <w:szCs w:val="23"/>
+        </w:rPr>
+        <w:br w:type="page"/>
+      </w:r>
     </w:p>
     <w:p>
       <w:pPr>
+        <w:pStyle w:val="Default"/>
+        <w:spacing w:after="15"/>
+        <w:ind w:left="720"/>
+        <w:jc w:val="both"/>
+        <w:rPr>
+          <w:sz w:val="23"/>
+          <w:szCs w:val="23"/>
+        </w:rPr>
+      </w:pPr>
+      <w:bookmarkStart w:id="19" w:name="_GoBack"/>
+      <w:bookmarkEnd w:id="19"/>
+    </w:p>
+    <w:p>
+      <w:pPr>
         <w:pStyle w:val="Heading3"/>
         <w:jc w:val="both"/>
       </w:pPr>
-      <w:bookmarkStart w:id="19" w:name="_Toc401493837"/>
+      <w:bookmarkStart w:id="20" w:name="_Toc401493837"/>
       <w:r>
         <w:t>2</w:t>
       </w:r>
@@ -6273,14 +6180,2775 @@
       <w:r>
         <w:t xml:space="preserve"> Query Parser</w:t>
       </w:r>
-      <w:bookmarkEnd w:id="19"/>
+      <w:bookmarkEnd w:id="20"/>
+    </w:p>
+    <w:p>
+      <w:pPr>
+        <w:jc w:val="both"/>
+        <w:rPr>
+          <w:b/>
+        </w:rPr>
+      </w:pPr>
+      <w:r>
+        <w:rPr>
+          <w:b/>
+        </w:rPr>
+        <w:t xml:space="preserve">Query </w:t>
+      </w:r>
+      <w:r>
+        <w:rPr>
+          <w:b/>
+        </w:rPr>
+        <w:t>Validation</w:t>
+      </w:r>
+    </w:p>
+    <w:p>
+      <w:pPr>
+        <w:rPr>
+          <w:b/>
+          <w:color w:val="00B050"/>
+        </w:rPr>
+      </w:pPr>
+      <w:r>
+        <w:rPr>
+          <w:color w:val="00B050"/>
+        </w:rPr>
+        <w:t>//no change from iteration 2 report</w:t>
+      </w:r>
+    </w:p>
+    <w:p>
+      <w:pPr>
+        <w:pStyle w:val="NoSpacing"/>
+      </w:pPr>
+      <w:r>
+        <w:t>….</w:t>
+      </w:r>
+    </w:p>
+    <w:p>
+      <w:pPr>
+        <w:pStyle w:val="NoSpacing"/>
+      </w:pPr>
+      <w:proofErr w:type="gramStart"/>
+      <w:r>
+        <w:t>assign</w:t>
+      </w:r>
+      <w:proofErr w:type="gramEnd"/>
+      <w:r>
+        <w:t xml:space="preserve"> a; while w; Select a such that Follows(w, a) pattern a (“x”, _”</w:t>
+      </w:r>
+      <w:proofErr w:type="spellStart"/>
+      <w:r>
+        <w:t>x+y</w:t>
+      </w:r>
+      <w:proofErr w:type="spellEnd"/>
+      <w:r>
+        <w:t>”_)</w:t>
+      </w:r>
+    </w:p>
+    <w:p>
+      <w:pPr>
+        <w:pStyle w:val="NoSpacing"/>
+      </w:pPr>
+      <w:r>
+        <w:t>….</w:t>
+      </w:r>
+    </w:p>
+    <w:p>
+      <w:pPr>
+        <w:pStyle w:val="NoSpacing"/>
+      </w:pPr>
+    </w:p>
+    <w:p>
+      <w:pPr>
+        <w:rPr>
+          <w:b/>
+        </w:rPr>
+      </w:pPr>
+      <w:r>
+        <w:rPr>
+          <w:b/>
+        </w:rPr>
+        <w:t>Query Parsing</w:t>
+      </w:r>
+    </w:p>
+    <w:p>
+      <w:pPr>
+        <w:jc w:val="both"/>
+      </w:pPr>
+      <w:r>
+        <w:t xml:space="preserve">The parser processes the </w:t>
+      </w:r>
+      <w:proofErr w:type="spellStart"/>
+      <w:r>
+        <w:rPr>
+          <w:i/>
+        </w:rPr>
+        <w:t>selectStatement</w:t>
+      </w:r>
+      <w:proofErr w:type="spellEnd"/>
+      <w:r>
+        <w:t xml:space="preserve"> vector from the earlier. The </w:t>
+      </w:r>
+      <w:proofErr w:type="spellStart"/>
+      <w:r>
+        <w:rPr>
+          <w:i/>
+        </w:rPr>
+        <w:t>selectStatement</w:t>
+      </w:r>
+      <w:proofErr w:type="spellEnd"/>
+      <w:r>
+        <w:t xml:space="preserve"> vector will be processed to construct a Query object with the following structure.</w:t>
+      </w:r>
+    </w:p>
+    <w:tbl>
+      <w:tblPr>
+        <w:tblStyle w:val="TableGrid"/>
+        <w:tblW w:w="0" w:type="auto"/>
+        <w:jc w:val="center"/>
+        <w:tblLook w:val="04A0" w:firstRow="1" w:lastRow="0" w:firstColumn="1" w:lastColumn="0" w:noHBand="0" w:noVBand="1"/>
+      </w:tblPr>
+      <w:tblGrid>
+        <w:gridCol w:w="5337"/>
+      </w:tblGrid>
+      <w:tr>
+        <w:trPr>
+          <w:trHeight w:val="295"/>
+          <w:jc w:val="center"/>
+        </w:trPr>
+        <w:tc>
+          <w:tcPr>
+            <w:tcW w:w="5337" w:type="dxa"/>
+            <w:tcBorders>
+              <w:top w:val="single" w:sz="4" w:space="0" w:color="auto"/>
+              <w:left w:val="single" w:sz="4" w:space="0" w:color="auto"/>
+              <w:bottom w:val="single" w:sz="4" w:space="0" w:color="auto"/>
+              <w:right w:val="single" w:sz="4" w:space="0" w:color="auto"/>
+            </w:tcBorders>
+            <w:vAlign w:val="center"/>
+            <w:hideMark/>
+          </w:tcPr>
+          <w:p>
+            <w:pPr>
+              <w:rPr>
+                <w:b/>
+              </w:rPr>
+            </w:pPr>
+            <w:r>
+              <w:rPr>
+                <w:b/>
+              </w:rPr>
+              <w:t>Query</w:t>
+            </w:r>
+          </w:p>
+        </w:tc>
+      </w:tr>
+      <w:tr>
+        <w:trPr>
+          <w:trHeight w:val="613"/>
+          <w:jc w:val="center"/>
+        </w:trPr>
+        <w:tc>
+          <w:tcPr>
+            <w:tcW w:w="5337" w:type="dxa"/>
+            <w:tcBorders>
+              <w:top w:val="single" w:sz="4" w:space="0" w:color="auto"/>
+              <w:left w:val="single" w:sz="4" w:space="0" w:color="auto"/>
+              <w:bottom w:val="single" w:sz="4" w:space="0" w:color="auto"/>
+              <w:right w:val="single" w:sz="4" w:space="0" w:color="auto"/>
+            </w:tcBorders>
+            <w:vAlign w:val="center"/>
+            <w:hideMark/>
+          </w:tcPr>
+          <w:p>
+            <w:pPr>
+              <w:tabs>
+                <w:tab w:val="left" w:pos="2897"/>
+              </w:tabs>
+            </w:pPr>
+            <w:r>
+              <w:rPr>
+                <w:i/>
+              </w:rPr>
+              <w:t>vector&lt;string&gt;</w:t>
+            </w:r>
+            <w:r>
+              <w:rPr>
+                <w:i/>
+              </w:rPr>
+              <w:tab/>
+            </w:r>
+            <w:r>
+              <w:t>selected-synonym</w:t>
+            </w:r>
+          </w:p>
+          <w:p>
+            <w:pPr>
+              <w:tabs>
+                <w:tab w:val="left" w:pos="2897"/>
+              </w:tabs>
+              <w:rPr>
+                <w:b/>
+              </w:rPr>
+            </w:pPr>
+            <w:r>
+              <w:rPr>
+                <w:i/>
+              </w:rPr>
+              <w:t>vector&lt;Relationship&gt;</w:t>
+            </w:r>
+            <w:r>
+              <w:t xml:space="preserve"> </w:t>
+            </w:r>
+            <w:r>
+              <w:tab/>
+              <w:t>relationship-vector</w:t>
+            </w:r>
+          </w:p>
+          <w:p>
+            <w:pPr>
+              <w:tabs>
+                <w:tab w:val="left" w:pos="2897"/>
+              </w:tabs>
+            </w:pPr>
+            <w:r>
+              <w:rPr>
+                <w:i/>
+              </w:rPr>
+              <w:t xml:space="preserve">map&lt;string, synonym-type&gt; </w:t>
+            </w:r>
+            <w:r>
+              <w:rPr>
+                <w:i/>
+              </w:rPr>
+              <w:tab/>
+            </w:r>
+            <w:r>
+              <w:t>synonym-table</w:t>
+            </w:r>
+          </w:p>
+        </w:tc>
+      </w:tr>
+    </w:tbl>
+    <w:p>
+      <w:pPr>
+        <w:jc w:val="both"/>
+        <w:rPr>
+          <w:b/>
+        </w:rPr>
+      </w:pPr>
+    </w:p>
+    <w:p>
+      <w:pPr>
+        <w:jc w:val="both"/>
+      </w:pPr>
+      <w:r>
+        <w:t xml:space="preserve">Since each query can contain many select clauses, the selected synonyms and clauses are stored inside a vector for scalability purposes. All the synonyms present in the </w:t>
+      </w:r>
+      <w:r>
+        <w:rPr>
+          <w:i/>
+        </w:rPr>
+        <w:t>select</w:t>
+      </w:r>
+      <w:r>
+        <w:rPr>
+          <w:i/>
+        </w:rPr>
+        <w:t>ed-synonym</w:t>
+      </w:r>
+      <w:r>
+        <w:t xml:space="preserve"> vector will be detected and validated once again on whether they have been declared earlier. If it is not declared, the query is invalid and </w:t>
+      </w:r>
+      <w:proofErr w:type="spellStart"/>
+      <w:r>
+        <w:rPr>
+          <w:b/>
+        </w:rPr>
+        <w:t>QueryParser</w:t>
+      </w:r>
+      <w:proofErr w:type="spellEnd"/>
+      <w:r>
+        <w:t xml:space="preserve"> will indicate and return invalid. The string vector will then be stored in a </w:t>
+      </w:r>
+      <w:r>
+        <w:rPr>
+          <w:b/>
+        </w:rPr>
+        <w:t>Query</w:t>
+      </w:r>
+      <w:r>
+        <w:t xml:space="preserve"> class.</w:t>
+      </w:r>
+    </w:p>
+    <w:p>
+      <w:pPr>
+        <w:jc w:val="both"/>
+      </w:pPr>
+      <w:r>
+        <w:t xml:space="preserve">The synonym map that was created earlier will also be included in the </w:t>
+      </w:r>
+      <w:r>
+        <w:rPr>
+          <w:b/>
+        </w:rPr>
+        <w:t>Query</w:t>
+      </w:r>
+      <w:r>
+        <w:t xml:space="preserve"> object. Both such-that and pattern clauses will be stored as another object, </w:t>
+      </w:r>
+      <w:r>
+        <w:rPr>
+          <w:b/>
+        </w:rPr>
+        <w:t>Relationship</w:t>
+      </w:r>
+      <w:r>
+        <w:t>, as the following.</w:t>
+      </w:r>
+    </w:p>
+    <w:tbl>
+      <w:tblPr>
+        <w:tblStyle w:val="TableGrid"/>
+        <w:tblW w:w="0" w:type="auto"/>
+        <w:jc w:val="center"/>
+        <w:tblLook w:val="04A0" w:firstRow="1" w:lastRow="0" w:firstColumn="1" w:lastColumn="0" w:noHBand="0" w:noVBand="1"/>
+      </w:tblPr>
+      <w:tblGrid>
+        <w:gridCol w:w="3733"/>
+      </w:tblGrid>
+      <w:tr>
+        <w:trPr>
+          <w:trHeight w:val="318"/>
+          <w:jc w:val="center"/>
+        </w:trPr>
+        <w:tc>
+          <w:tcPr>
+            <w:tcW w:w="3733" w:type="dxa"/>
+            <w:tcBorders>
+              <w:top w:val="single" w:sz="4" w:space="0" w:color="auto"/>
+              <w:left w:val="single" w:sz="4" w:space="0" w:color="auto"/>
+              <w:bottom w:val="single" w:sz="4" w:space="0" w:color="auto"/>
+              <w:right w:val="single" w:sz="4" w:space="0" w:color="auto"/>
+            </w:tcBorders>
+            <w:vAlign w:val="center"/>
+            <w:hideMark/>
+          </w:tcPr>
+          <w:p>
+            <w:pPr>
+              <w:rPr>
+                <w:b/>
+              </w:rPr>
+            </w:pPr>
+            <w:r>
+              <w:rPr>
+                <w:b/>
+              </w:rPr>
+              <w:t>Relationship</w:t>
+            </w:r>
+          </w:p>
+        </w:tc>
+      </w:tr>
+      <w:tr>
+        <w:trPr>
+          <w:trHeight w:val="651"/>
+          <w:jc w:val="center"/>
+        </w:trPr>
+        <w:tc>
+          <w:tcPr>
+            <w:tcW w:w="3733" w:type="dxa"/>
+            <w:tcBorders>
+              <w:top w:val="single" w:sz="4" w:space="0" w:color="auto"/>
+              <w:left w:val="single" w:sz="4" w:space="0" w:color="auto"/>
+              <w:bottom w:val="single" w:sz="4" w:space="0" w:color="auto"/>
+              <w:right w:val="single" w:sz="4" w:space="0" w:color="auto"/>
+            </w:tcBorders>
+            <w:vAlign w:val="center"/>
+            <w:hideMark/>
+          </w:tcPr>
+          <w:p>
+            <w:pPr>
+              <w:tabs>
+                <w:tab w:val="left" w:pos="1716"/>
+              </w:tabs>
+            </w:pPr>
+            <w:proofErr w:type="spellStart"/>
+            <w:r>
+              <w:rPr>
+                <w:i/>
+              </w:rPr>
+              <w:t>enum</w:t>
+            </w:r>
+            <w:proofErr w:type="spellEnd"/>
+            <w:r>
+              <w:tab/>
+              <w:t>relationship-type</w:t>
+            </w:r>
+          </w:p>
+          <w:p>
+            <w:pPr>
+              <w:tabs>
+                <w:tab w:val="left" w:pos="1716"/>
+              </w:tabs>
+            </w:pPr>
+            <w:proofErr w:type="spellStart"/>
+            <w:r>
+              <w:rPr>
+                <w:i/>
+              </w:rPr>
+              <w:t>enum</w:t>
+            </w:r>
+            <w:proofErr w:type="spellEnd"/>
+            <w:r>
+              <w:rPr>
+                <w:i/>
+              </w:rPr>
+              <w:tab/>
+            </w:r>
+            <w:r>
+              <w:t>token-type</w:t>
+            </w:r>
+          </w:p>
+          <w:p>
+            <w:pPr>
+              <w:tabs>
+                <w:tab w:val="left" w:pos="1716"/>
+              </w:tabs>
+            </w:pPr>
+            <w:r>
+              <w:rPr>
+                <w:i/>
+              </w:rPr>
+              <w:t>string</w:t>
+            </w:r>
+            <w:r>
+              <w:tab/>
+              <w:t>token1</w:t>
+            </w:r>
+          </w:p>
+          <w:p>
+            <w:pPr>
+              <w:tabs>
+                <w:tab w:val="left" w:pos="1716"/>
+              </w:tabs>
+            </w:pPr>
+            <w:r>
+              <w:rPr>
+                <w:i/>
+              </w:rPr>
+              <w:t>string</w:t>
+            </w:r>
+            <w:r>
+              <w:tab/>
+              <w:t>token2</w:t>
+            </w:r>
+          </w:p>
+          <w:p>
+            <w:pPr>
+              <w:tabs>
+                <w:tab w:val="left" w:pos="1716"/>
+              </w:tabs>
+            </w:pPr>
+            <w:proofErr w:type="spellStart"/>
+            <w:r>
+              <w:rPr>
+                <w:i/>
+              </w:rPr>
+              <w:t>TokenType</w:t>
+            </w:r>
+            <w:proofErr w:type="spellEnd"/>
+            <w:r>
+              <w:tab/>
+              <w:t>token1-type</w:t>
+            </w:r>
+          </w:p>
+          <w:p>
+            <w:pPr>
+              <w:tabs>
+                <w:tab w:val="left" w:pos="1716"/>
+              </w:tabs>
+            </w:pPr>
+            <w:proofErr w:type="spellStart"/>
+            <w:r>
+              <w:rPr>
+                <w:i/>
+              </w:rPr>
+              <w:t>TokenType</w:t>
+            </w:r>
+            <w:proofErr w:type="spellEnd"/>
+            <w:r>
+              <w:tab/>
+              <w:t>token2-type</w:t>
+            </w:r>
+          </w:p>
+          <w:p>
+            <w:pPr>
+              <w:tabs>
+                <w:tab w:val="left" w:pos="1716"/>
+              </w:tabs>
+            </w:pPr>
+            <w:r>
+              <w:rPr>
+                <w:i/>
+              </w:rPr>
+              <w:t>string</w:t>
+            </w:r>
+            <w:r>
+              <w:tab/>
+              <w:t>pattern-synonym</w:t>
+            </w:r>
+          </w:p>
+        </w:tc>
+      </w:tr>
+    </w:tbl>
+    <w:p/>
+    <w:p>
+      <w:pPr>
+        <w:jc w:val="both"/>
+      </w:pPr>
+      <w:r>
+        <w:rPr>
+          <w:b/>
+        </w:rPr>
+        <w:t>Relationship</w:t>
+      </w:r>
+      <w:r>
+        <w:t xml:space="preserve"> arguments will also be semantically checked whether they are valid. For example, both arguments in Follows clause have to be a statement (i.e. </w:t>
+      </w:r>
+      <w:proofErr w:type="spellStart"/>
+      <w:r>
+        <w:t>stmt</w:t>
+      </w:r>
+      <w:proofErr w:type="spellEnd"/>
+      <w:r>
+        <w:t xml:space="preserve">, while, if, assign, call). If the arguments contain a constant synonym (e.g. </w:t>
+      </w:r>
+      <w:proofErr w:type="spellStart"/>
+      <w:r>
+        <w:t>constanct</w:t>
+      </w:r>
+      <w:proofErr w:type="spellEnd"/>
+      <w:r>
+        <w:t xml:space="preserve"> c; while w; Select w such that Follows (</w:t>
+      </w:r>
+      <w:proofErr w:type="spellStart"/>
+      <w:r>
+        <w:t>c</w:t>
+      </w:r>
+      <w:proofErr w:type="gramStart"/>
+      <w:r>
+        <w:t>,w</w:t>
+      </w:r>
+      <w:proofErr w:type="spellEnd"/>
+      <w:proofErr w:type="gramEnd"/>
+      <w:r>
+        <w:t xml:space="preserve">), then </w:t>
+      </w:r>
+      <w:proofErr w:type="spellStart"/>
+      <w:r>
+        <w:rPr>
+          <w:b/>
+        </w:rPr>
+        <w:t>QueryParser</w:t>
+      </w:r>
+      <w:proofErr w:type="spellEnd"/>
+      <w:r>
+        <w:t xml:space="preserve"> will detect the error and return invalid.</w:t>
+      </w:r>
+    </w:p>
+    <w:p>
+      <w:pPr>
+        <w:jc w:val="both"/>
+      </w:pPr>
+      <w:r>
+        <w:lastRenderedPageBreak/>
+        <w:t xml:space="preserve">The types of the tokens/arguments are detected by </w:t>
+      </w:r>
+      <w:proofErr w:type="spellStart"/>
+      <w:r>
+        <w:rPr>
+          <w:b/>
+        </w:rPr>
+        <w:t>QueryParser</w:t>
+      </w:r>
+      <w:proofErr w:type="spellEnd"/>
+      <w:r>
+        <w:t xml:space="preserve"> and store them in the </w:t>
+      </w:r>
+      <w:r>
+        <w:rPr>
+          <w:b/>
+        </w:rPr>
+        <w:t>Relationship</w:t>
+      </w:r>
+      <w:r>
+        <w:t xml:space="preserve"> class. For example, if the token is “Second”, then its type will be IDENTIFIER, if the token is 1, then its type will be INTEGER, and if the token is w, then its type will be SYNONYM.</w:t>
+      </w:r>
+    </w:p>
+    <w:p>
+      <w:pPr>
+        <w:jc w:val="both"/>
+      </w:pPr>
+      <w:r>
+        <w:t>From the valid example above, the select-statement vector will be processed to produce the following.</w:t>
+      </w:r>
+    </w:p>
+    <w:tbl>
+      <w:tblPr>
+        <w:tblStyle w:val="TableGrid"/>
+        <w:tblW w:w="0" w:type="auto"/>
+        <w:jc w:val="center"/>
+        <w:tblLook w:val="04A0" w:firstRow="1" w:lastRow="0" w:firstColumn="1" w:lastColumn="0" w:noHBand="0" w:noVBand="1"/>
+      </w:tblPr>
+      <w:tblGrid>
+        <w:gridCol w:w="2215"/>
+        <w:gridCol w:w="2215"/>
+      </w:tblGrid>
+      <w:tr>
+        <w:trPr>
+          <w:trHeight w:val="318"/>
+          <w:jc w:val="center"/>
+        </w:trPr>
+        <w:tc>
+          <w:tcPr>
+            <w:tcW w:w="4430" w:type="dxa"/>
+            <w:gridSpan w:val="2"/>
+            <w:tcBorders>
+              <w:top w:val="single" w:sz="4" w:space="0" w:color="auto"/>
+              <w:left w:val="single" w:sz="4" w:space="0" w:color="auto"/>
+              <w:bottom w:val="single" w:sz="4" w:space="0" w:color="auto"/>
+              <w:right w:val="single" w:sz="4" w:space="0" w:color="auto"/>
+            </w:tcBorders>
+            <w:vAlign w:val="center"/>
+            <w:hideMark/>
+          </w:tcPr>
+          <w:p>
+            <w:pPr>
+              <w:rPr>
+                <w:b/>
+              </w:rPr>
+            </w:pPr>
+            <w:r>
+              <w:rPr>
+                <w:b/>
+              </w:rPr>
+              <w:t>Query</w:t>
+            </w:r>
+          </w:p>
+        </w:tc>
+      </w:tr>
+      <w:tr>
+        <w:trPr>
+          <w:trHeight w:val="318"/>
+          <w:jc w:val="center"/>
+        </w:trPr>
+        <w:tc>
+          <w:tcPr>
+            <w:tcW w:w="2215" w:type="dxa"/>
+            <w:tcBorders>
+              <w:top w:val="single" w:sz="4" w:space="0" w:color="auto"/>
+              <w:left w:val="single" w:sz="4" w:space="0" w:color="auto"/>
+              <w:bottom w:val="single" w:sz="4" w:space="0" w:color="auto"/>
+              <w:right w:val="single" w:sz="4" w:space="0" w:color="auto"/>
+            </w:tcBorders>
+            <w:vAlign w:val="center"/>
+            <w:hideMark/>
+          </w:tcPr>
+          <w:p>
+            <w:r>
+              <w:t>selected-synonym</w:t>
+            </w:r>
+          </w:p>
+        </w:tc>
+        <w:tc>
+          <w:tcPr>
+            <w:tcW w:w="2215" w:type="dxa"/>
+            <w:tcBorders>
+              <w:top w:val="single" w:sz="4" w:space="0" w:color="auto"/>
+              <w:left w:val="single" w:sz="4" w:space="0" w:color="auto"/>
+              <w:bottom w:val="single" w:sz="4" w:space="0" w:color="auto"/>
+              <w:right w:val="single" w:sz="4" w:space="0" w:color="auto"/>
+            </w:tcBorders>
+            <w:vAlign w:val="center"/>
+            <w:hideMark/>
+          </w:tcPr>
+          <w:p>
+            <w:r>
+              <w:t>a</w:t>
+            </w:r>
+          </w:p>
+        </w:tc>
+      </w:tr>
+      <w:tr>
+        <w:trPr>
+          <w:trHeight w:val="318"/>
+          <w:jc w:val="center"/>
+        </w:trPr>
+        <w:tc>
+          <w:tcPr>
+            <w:tcW w:w="2215" w:type="dxa"/>
+            <w:tcBorders>
+              <w:top w:val="single" w:sz="4" w:space="0" w:color="auto"/>
+              <w:left w:val="single" w:sz="4" w:space="0" w:color="auto"/>
+              <w:bottom w:val="single" w:sz="4" w:space="0" w:color="auto"/>
+              <w:right w:val="single" w:sz="4" w:space="0" w:color="auto"/>
+            </w:tcBorders>
+            <w:vAlign w:val="center"/>
+            <w:hideMark/>
+          </w:tcPr>
+          <w:p>
+            <w:r>
+              <w:t>relationships</w:t>
+            </w:r>
+          </w:p>
+        </w:tc>
+        <w:tc>
+          <w:tcPr>
+            <w:tcW w:w="2215" w:type="dxa"/>
+            <w:tcBorders>
+              <w:top w:val="single" w:sz="4" w:space="0" w:color="auto"/>
+              <w:left w:val="single" w:sz="4" w:space="0" w:color="auto"/>
+              <w:bottom w:val="single" w:sz="4" w:space="0" w:color="auto"/>
+              <w:right w:val="single" w:sz="4" w:space="0" w:color="auto"/>
+            </w:tcBorders>
+            <w:vAlign w:val="center"/>
+            <w:hideMark/>
+          </w:tcPr>
+          <w:p>
+            <w:r>
+              <w:t xml:space="preserve"> [rel1, rel2]</w:t>
+            </w:r>
+          </w:p>
+        </w:tc>
+      </w:tr>
+      <w:tr>
+        <w:trPr>
+          <w:trHeight w:val="318"/>
+          <w:jc w:val="center"/>
+        </w:trPr>
+        <w:tc>
+          <w:tcPr>
+            <w:tcW w:w="2215" w:type="dxa"/>
+            <w:tcBorders>
+              <w:top w:val="single" w:sz="4" w:space="0" w:color="auto"/>
+              <w:left w:val="single" w:sz="4" w:space="0" w:color="auto"/>
+              <w:bottom w:val="single" w:sz="4" w:space="0" w:color="auto"/>
+              <w:right w:val="single" w:sz="4" w:space="0" w:color="auto"/>
+            </w:tcBorders>
+            <w:vAlign w:val="center"/>
+            <w:hideMark/>
+          </w:tcPr>
+          <w:p>
+            <w:r>
+              <w:t>synonym-table</w:t>
+            </w:r>
+          </w:p>
+        </w:tc>
+        <w:tc>
+          <w:tcPr>
+            <w:tcW w:w="2215" w:type="dxa"/>
+            <w:tcBorders>
+              <w:top w:val="single" w:sz="4" w:space="0" w:color="auto"/>
+              <w:left w:val="single" w:sz="4" w:space="0" w:color="auto"/>
+              <w:bottom w:val="single" w:sz="4" w:space="0" w:color="auto"/>
+              <w:right w:val="single" w:sz="4" w:space="0" w:color="auto"/>
+            </w:tcBorders>
+            <w:vAlign w:val="center"/>
+            <w:hideMark/>
+          </w:tcPr>
+          <w:p>
+            <w:r>
+              <w:t>map1</w:t>
+            </w:r>
+          </w:p>
+        </w:tc>
+      </w:tr>
+    </w:tbl>
+    <w:p/>
+    <w:tbl>
+      <w:tblPr>
+        <w:tblStyle w:val="TableGrid"/>
+        <w:tblW w:w="0" w:type="auto"/>
+        <w:jc w:val="center"/>
+        <w:tblLook w:val="04A0" w:firstRow="1" w:lastRow="0" w:firstColumn="1" w:lastColumn="0" w:noHBand="0" w:noVBand="1"/>
+      </w:tblPr>
+      <w:tblGrid>
+        <w:gridCol w:w="2289"/>
+        <w:gridCol w:w="2279"/>
+      </w:tblGrid>
+      <w:tr>
+        <w:trPr>
+          <w:trHeight w:val="172"/>
+          <w:jc w:val="center"/>
+        </w:trPr>
+        <w:tc>
+          <w:tcPr>
+            <w:tcW w:w="4568" w:type="dxa"/>
+            <w:gridSpan w:val="2"/>
+            <w:tcBorders>
+              <w:top w:val="single" w:sz="4" w:space="0" w:color="auto"/>
+              <w:left w:val="single" w:sz="4" w:space="0" w:color="auto"/>
+              <w:bottom w:val="single" w:sz="4" w:space="0" w:color="auto"/>
+              <w:right w:val="single" w:sz="4" w:space="0" w:color="auto"/>
+            </w:tcBorders>
+            <w:vAlign w:val="center"/>
+            <w:hideMark/>
+          </w:tcPr>
+          <w:p>
+            <w:pPr>
+              <w:rPr>
+                <w:b/>
+              </w:rPr>
+            </w:pPr>
+            <w:r>
+              <w:rPr>
+                <w:b/>
+              </w:rPr>
+              <w:t>rel1</w:t>
+            </w:r>
+          </w:p>
+        </w:tc>
+      </w:tr>
+      <w:tr>
+        <w:trPr>
+          <w:trHeight w:val="350"/>
+          <w:jc w:val="center"/>
+        </w:trPr>
+        <w:tc>
+          <w:tcPr>
+            <w:tcW w:w="2289" w:type="dxa"/>
+            <w:tcBorders>
+              <w:top w:val="single" w:sz="4" w:space="0" w:color="auto"/>
+              <w:left w:val="single" w:sz="4" w:space="0" w:color="auto"/>
+              <w:bottom w:val="single" w:sz="4" w:space="0" w:color="auto"/>
+              <w:right w:val="single" w:sz="4" w:space="0" w:color="auto"/>
+            </w:tcBorders>
+            <w:vAlign w:val="center"/>
+            <w:hideMark/>
+          </w:tcPr>
+          <w:p>
+            <w:r>
+              <w:t>relationship-type</w:t>
+            </w:r>
+          </w:p>
+        </w:tc>
+        <w:tc>
+          <w:tcPr>
+            <w:tcW w:w="2279" w:type="dxa"/>
+            <w:tcBorders>
+              <w:top w:val="single" w:sz="4" w:space="0" w:color="auto"/>
+              <w:left w:val="single" w:sz="4" w:space="0" w:color="auto"/>
+              <w:bottom w:val="single" w:sz="4" w:space="0" w:color="auto"/>
+              <w:right w:val="single" w:sz="4" w:space="0" w:color="auto"/>
+            </w:tcBorders>
+            <w:vAlign w:val="center"/>
+            <w:hideMark/>
+          </w:tcPr>
+          <w:p>
+            <w:r>
+              <w:t>FOLLOWS</w:t>
+            </w:r>
+          </w:p>
+        </w:tc>
+      </w:tr>
+      <w:tr>
+        <w:trPr>
+          <w:trHeight w:val="350"/>
+          <w:jc w:val="center"/>
+        </w:trPr>
+        <w:tc>
+          <w:tcPr>
+            <w:tcW w:w="2289" w:type="dxa"/>
+            <w:tcBorders>
+              <w:top w:val="single" w:sz="4" w:space="0" w:color="auto"/>
+              <w:left w:val="single" w:sz="4" w:space="0" w:color="auto"/>
+              <w:bottom w:val="single" w:sz="4" w:space="0" w:color="auto"/>
+              <w:right w:val="single" w:sz="4" w:space="0" w:color="auto"/>
+            </w:tcBorders>
+            <w:vAlign w:val="center"/>
+            <w:hideMark/>
+          </w:tcPr>
+          <w:p>
+            <w:r>
+              <w:t>token1</w:t>
+            </w:r>
+          </w:p>
+        </w:tc>
+        <w:tc>
+          <w:tcPr>
+            <w:tcW w:w="2279" w:type="dxa"/>
+            <w:tcBorders>
+              <w:top w:val="single" w:sz="4" w:space="0" w:color="auto"/>
+              <w:left w:val="single" w:sz="4" w:space="0" w:color="auto"/>
+              <w:bottom w:val="single" w:sz="4" w:space="0" w:color="auto"/>
+              <w:right w:val="single" w:sz="4" w:space="0" w:color="auto"/>
+            </w:tcBorders>
+            <w:vAlign w:val="center"/>
+            <w:hideMark/>
+          </w:tcPr>
+          <w:p>
+            <w:r>
+              <w:t>w</w:t>
+            </w:r>
+          </w:p>
+        </w:tc>
+      </w:tr>
+      <w:tr>
+        <w:trPr>
+          <w:trHeight w:val="350"/>
+          <w:jc w:val="center"/>
+        </w:trPr>
+        <w:tc>
+          <w:tcPr>
+            <w:tcW w:w="2289" w:type="dxa"/>
+            <w:tcBorders>
+              <w:top w:val="single" w:sz="4" w:space="0" w:color="auto"/>
+              <w:left w:val="single" w:sz="4" w:space="0" w:color="auto"/>
+              <w:bottom w:val="single" w:sz="4" w:space="0" w:color="auto"/>
+              <w:right w:val="single" w:sz="4" w:space="0" w:color="auto"/>
+            </w:tcBorders>
+            <w:vAlign w:val="center"/>
+            <w:hideMark/>
+          </w:tcPr>
+          <w:p>
+            <w:r>
+              <w:t>token2</w:t>
+            </w:r>
+          </w:p>
+        </w:tc>
+        <w:tc>
+          <w:tcPr>
+            <w:tcW w:w="2279" w:type="dxa"/>
+            <w:tcBorders>
+              <w:top w:val="single" w:sz="4" w:space="0" w:color="auto"/>
+              <w:left w:val="single" w:sz="4" w:space="0" w:color="auto"/>
+              <w:bottom w:val="single" w:sz="4" w:space="0" w:color="auto"/>
+              <w:right w:val="single" w:sz="4" w:space="0" w:color="auto"/>
+            </w:tcBorders>
+            <w:vAlign w:val="center"/>
+            <w:hideMark/>
+          </w:tcPr>
+          <w:p>
+            <w:r>
+              <w:t>a</w:t>
+            </w:r>
+          </w:p>
+        </w:tc>
+      </w:tr>
+      <w:tr>
+        <w:trPr>
+          <w:trHeight w:val="350"/>
+          <w:jc w:val="center"/>
+        </w:trPr>
+        <w:tc>
+          <w:tcPr>
+            <w:tcW w:w="2289" w:type="dxa"/>
+            <w:tcBorders>
+              <w:top w:val="single" w:sz="4" w:space="0" w:color="auto"/>
+              <w:left w:val="single" w:sz="4" w:space="0" w:color="auto"/>
+              <w:bottom w:val="single" w:sz="4" w:space="0" w:color="auto"/>
+              <w:right w:val="single" w:sz="4" w:space="0" w:color="auto"/>
+            </w:tcBorders>
+            <w:vAlign w:val="center"/>
+          </w:tcPr>
+          <w:p>
+            <w:r>
+              <w:t>token1-type</w:t>
+            </w:r>
+          </w:p>
+        </w:tc>
+        <w:tc>
+          <w:tcPr>
+            <w:tcW w:w="2279" w:type="dxa"/>
+            <w:tcBorders>
+              <w:top w:val="single" w:sz="4" w:space="0" w:color="auto"/>
+              <w:left w:val="single" w:sz="4" w:space="0" w:color="auto"/>
+              <w:bottom w:val="single" w:sz="4" w:space="0" w:color="auto"/>
+              <w:right w:val="single" w:sz="4" w:space="0" w:color="auto"/>
+            </w:tcBorders>
+            <w:vAlign w:val="center"/>
+          </w:tcPr>
+          <w:p>
+            <w:r>
+              <w:t>SYNONYM</w:t>
+            </w:r>
+          </w:p>
+        </w:tc>
+      </w:tr>
+      <w:tr>
+        <w:trPr>
+          <w:trHeight w:val="350"/>
+          <w:jc w:val="center"/>
+        </w:trPr>
+        <w:tc>
+          <w:tcPr>
+            <w:tcW w:w="2289" w:type="dxa"/>
+            <w:tcBorders>
+              <w:top w:val="single" w:sz="4" w:space="0" w:color="auto"/>
+              <w:left w:val="single" w:sz="4" w:space="0" w:color="auto"/>
+              <w:bottom w:val="single" w:sz="4" w:space="0" w:color="auto"/>
+              <w:right w:val="single" w:sz="4" w:space="0" w:color="auto"/>
+            </w:tcBorders>
+            <w:vAlign w:val="center"/>
+          </w:tcPr>
+          <w:p>
+            <w:r>
+              <w:t>token2-type</w:t>
+            </w:r>
+          </w:p>
+        </w:tc>
+        <w:tc>
+          <w:tcPr>
+            <w:tcW w:w="2279" w:type="dxa"/>
+            <w:tcBorders>
+              <w:top w:val="single" w:sz="4" w:space="0" w:color="auto"/>
+              <w:left w:val="single" w:sz="4" w:space="0" w:color="auto"/>
+              <w:bottom w:val="single" w:sz="4" w:space="0" w:color="auto"/>
+              <w:right w:val="single" w:sz="4" w:space="0" w:color="auto"/>
+            </w:tcBorders>
+            <w:vAlign w:val="center"/>
+          </w:tcPr>
+          <w:p>
+            <w:r>
+              <w:t>SYNONYM</w:t>
+            </w:r>
+          </w:p>
+        </w:tc>
+      </w:tr>
+    </w:tbl>
+    <w:p/>
+    <w:tbl>
+      <w:tblPr>
+        <w:tblStyle w:val="TableGrid"/>
+        <w:tblW w:w="0" w:type="auto"/>
+        <w:jc w:val="center"/>
+        <w:tblLook w:val="04A0" w:firstRow="1" w:lastRow="0" w:firstColumn="1" w:lastColumn="0" w:noHBand="0" w:noVBand="1"/>
+      </w:tblPr>
+      <w:tblGrid>
+        <w:gridCol w:w="2289"/>
+        <w:gridCol w:w="2280"/>
+      </w:tblGrid>
+      <w:tr>
+        <w:trPr>
+          <w:trHeight w:val="148"/>
+          <w:jc w:val="center"/>
+        </w:trPr>
+        <w:tc>
+          <w:tcPr>
+            <w:tcW w:w="4569" w:type="dxa"/>
+            <w:gridSpan w:val="2"/>
+            <w:tcBorders>
+              <w:top w:val="single" w:sz="4" w:space="0" w:color="auto"/>
+              <w:left w:val="single" w:sz="4" w:space="0" w:color="auto"/>
+              <w:bottom w:val="single" w:sz="4" w:space="0" w:color="auto"/>
+              <w:right w:val="single" w:sz="4" w:space="0" w:color="auto"/>
+            </w:tcBorders>
+            <w:vAlign w:val="center"/>
+            <w:hideMark/>
+          </w:tcPr>
+          <w:p>
+            <w:pPr>
+              <w:rPr>
+                <w:b/>
+              </w:rPr>
+            </w:pPr>
+            <w:r>
+              <w:rPr>
+                <w:b/>
+              </w:rPr>
+              <w:t>rel2</w:t>
+            </w:r>
+          </w:p>
+        </w:tc>
+      </w:tr>
+      <w:tr>
+        <w:trPr>
+          <w:trHeight w:val="302"/>
+          <w:jc w:val="center"/>
+        </w:trPr>
+        <w:tc>
+          <w:tcPr>
+            <w:tcW w:w="2289" w:type="dxa"/>
+            <w:tcBorders>
+              <w:top w:val="single" w:sz="4" w:space="0" w:color="auto"/>
+              <w:left w:val="single" w:sz="4" w:space="0" w:color="auto"/>
+              <w:bottom w:val="single" w:sz="4" w:space="0" w:color="auto"/>
+              <w:right w:val="single" w:sz="4" w:space="0" w:color="auto"/>
+            </w:tcBorders>
+            <w:vAlign w:val="center"/>
+            <w:hideMark/>
+          </w:tcPr>
+          <w:p>
+            <w:r>
+              <w:t>relationship-type</w:t>
+            </w:r>
+          </w:p>
+        </w:tc>
+        <w:tc>
+          <w:tcPr>
+            <w:tcW w:w="2280" w:type="dxa"/>
+            <w:tcBorders>
+              <w:top w:val="single" w:sz="4" w:space="0" w:color="auto"/>
+              <w:left w:val="single" w:sz="4" w:space="0" w:color="auto"/>
+              <w:bottom w:val="single" w:sz="4" w:space="0" w:color="auto"/>
+              <w:right w:val="single" w:sz="4" w:space="0" w:color="auto"/>
+            </w:tcBorders>
+            <w:vAlign w:val="center"/>
+            <w:hideMark/>
+          </w:tcPr>
+          <w:p>
+            <w:r>
+              <w:t>PATTERN</w:t>
+            </w:r>
+          </w:p>
+        </w:tc>
+      </w:tr>
+      <w:tr>
+        <w:trPr>
+          <w:trHeight w:val="302"/>
+          <w:jc w:val="center"/>
+        </w:trPr>
+        <w:tc>
+          <w:tcPr>
+            <w:tcW w:w="2289" w:type="dxa"/>
+            <w:tcBorders>
+              <w:top w:val="single" w:sz="4" w:space="0" w:color="auto"/>
+              <w:left w:val="single" w:sz="4" w:space="0" w:color="auto"/>
+              <w:bottom w:val="single" w:sz="4" w:space="0" w:color="auto"/>
+              <w:right w:val="single" w:sz="4" w:space="0" w:color="auto"/>
+            </w:tcBorders>
+            <w:vAlign w:val="center"/>
+            <w:hideMark/>
+          </w:tcPr>
+          <w:p>
+            <w:r>
+              <w:t>token1</w:t>
+            </w:r>
+          </w:p>
+        </w:tc>
+        <w:tc>
+          <w:tcPr>
+            <w:tcW w:w="2280" w:type="dxa"/>
+            <w:tcBorders>
+              <w:top w:val="single" w:sz="4" w:space="0" w:color="auto"/>
+              <w:left w:val="single" w:sz="4" w:space="0" w:color="auto"/>
+              <w:bottom w:val="single" w:sz="4" w:space="0" w:color="auto"/>
+              <w:right w:val="single" w:sz="4" w:space="0" w:color="auto"/>
+            </w:tcBorders>
+            <w:vAlign w:val="center"/>
+            <w:hideMark/>
+          </w:tcPr>
+          <w:p>
+            <w:r>
+              <w:t>“x”</w:t>
+            </w:r>
+          </w:p>
+        </w:tc>
+      </w:tr>
+      <w:tr>
+        <w:trPr>
+          <w:trHeight w:val="302"/>
+          <w:jc w:val="center"/>
+        </w:trPr>
+        <w:tc>
+          <w:tcPr>
+            <w:tcW w:w="2289" w:type="dxa"/>
+            <w:tcBorders>
+              <w:top w:val="single" w:sz="4" w:space="0" w:color="auto"/>
+              <w:left w:val="single" w:sz="4" w:space="0" w:color="auto"/>
+              <w:bottom w:val="single" w:sz="4" w:space="0" w:color="auto"/>
+              <w:right w:val="single" w:sz="4" w:space="0" w:color="auto"/>
+            </w:tcBorders>
+            <w:vAlign w:val="center"/>
+            <w:hideMark/>
+          </w:tcPr>
+          <w:p>
+            <w:r>
+              <w:t>token2</w:t>
+            </w:r>
+          </w:p>
+        </w:tc>
+        <w:tc>
+          <w:tcPr>
+            <w:tcW w:w="2280" w:type="dxa"/>
+            <w:tcBorders>
+              <w:top w:val="single" w:sz="4" w:space="0" w:color="auto"/>
+              <w:left w:val="single" w:sz="4" w:space="0" w:color="auto"/>
+              <w:bottom w:val="single" w:sz="4" w:space="0" w:color="auto"/>
+              <w:right w:val="single" w:sz="4" w:space="0" w:color="auto"/>
+            </w:tcBorders>
+            <w:vAlign w:val="center"/>
+            <w:hideMark/>
+          </w:tcPr>
+          <w:p>
+            <w:r>
+              <w:t>_”</w:t>
+            </w:r>
+            <w:proofErr w:type="spellStart"/>
+            <w:r>
+              <w:t>x+y</w:t>
+            </w:r>
+            <w:proofErr w:type="spellEnd"/>
+            <w:r>
+              <w:t>”_</w:t>
+            </w:r>
+          </w:p>
+        </w:tc>
+      </w:tr>
+      <w:tr>
+        <w:trPr>
+          <w:trHeight w:val="302"/>
+          <w:jc w:val="center"/>
+        </w:trPr>
+        <w:tc>
+          <w:tcPr>
+            <w:tcW w:w="2289" w:type="dxa"/>
+            <w:tcBorders>
+              <w:top w:val="single" w:sz="4" w:space="0" w:color="auto"/>
+              <w:left w:val="single" w:sz="4" w:space="0" w:color="auto"/>
+              <w:bottom w:val="single" w:sz="4" w:space="0" w:color="auto"/>
+              <w:right w:val="single" w:sz="4" w:space="0" w:color="auto"/>
+            </w:tcBorders>
+            <w:vAlign w:val="center"/>
+          </w:tcPr>
+          <w:p>
+            <w:r>
+              <w:t>token1-type</w:t>
+            </w:r>
+          </w:p>
+        </w:tc>
+        <w:tc>
+          <w:tcPr>
+            <w:tcW w:w="2280" w:type="dxa"/>
+            <w:tcBorders>
+              <w:top w:val="single" w:sz="4" w:space="0" w:color="auto"/>
+              <w:left w:val="single" w:sz="4" w:space="0" w:color="auto"/>
+              <w:bottom w:val="single" w:sz="4" w:space="0" w:color="auto"/>
+              <w:right w:val="single" w:sz="4" w:space="0" w:color="auto"/>
+            </w:tcBorders>
+            <w:vAlign w:val="center"/>
+          </w:tcPr>
+          <w:p>
+            <w:r>
+              <w:t>IDENTIFIER</w:t>
+            </w:r>
+          </w:p>
+        </w:tc>
+      </w:tr>
+      <w:tr>
+        <w:trPr>
+          <w:trHeight w:val="302"/>
+          <w:jc w:val="center"/>
+        </w:trPr>
+        <w:tc>
+          <w:tcPr>
+            <w:tcW w:w="2289" w:type="dxa"/>
+            <w:tcBorders>
+              <w:top w:val="single" w:sz="4" w:space="0" w:color="auto"/>
+              <w:left w:val="single" w:sz="4" w:space="0" w:color="auto"/>
+              <w:bottom w:val="single" w:sz="4" w:space="0" w:color="auto"/>
+              <w:right w:val="single" w:sz="4" w:space="0" w:color="auto"/>
+            </w:tcBorders>
+            <w:vAlign w:val="center"/>
+          </w:tcPr>
+          <w:p>
+            <w:r>
+              <w:t>token2-type</w:t>
+            </w:r>
+          </w:p>
+        </w:tc>
+        <w:tc>
+          <w:tcPr>
+            <w:tcW w:w="2280" w:type="dxa"/>
+            <w:tcBorders>
+              <w:top w:val="single" w:sz="4" w:space="0" w:color="auto"/>
+              <w:left w:val="single" w:sz="4" w:space="0" w:color="auto"/>
+              <w:bottom w:val="single" w:sz="4" w:space="0" w:color="auto"/>
+              <w:right w:val="single" w:sz="4" w:space="0" w:color="auto"/>
+            </w:tcBorders>
+            <w:vAlign w:val="center"/>
+          </w:tcPr>
+          <w:p>
+            <w:r>
+              <w:t>UNDERSCOREEXPR</w:t>
+            </w:r>
+          </w:p>
+        </w:tc>
+      </w:tr>
+      <w:tr>
+        <w:trPr>
+          <w:trHeight w:val="302"/>
+          <w:jc w:val="center"/>
+        </w:trPr>
+        <w:tc>
+          <w:tcPr>
+            <w:tcW w:w="2289" w:type="dxa"/>
+            <w:tcBorders>
+              <w:top w:val="single" w:sz="4" w:space="0" w:color="auto"/>
+              <w:left w:val="single" w:sz="4" w:space="0" w:color="auto"/>
+              <w:bottom w:val="single" w:sz="4" w:space="0" w:color="auto"/>
+              <w:right w:val="single" w:sz="4" w:space="0" w:color="auto"/>
+            </w:tcBorders>
+            <w:vAlign w:val="center"/>
+          </w:tcPr>
+          <w:p>
+            <w:r>
+              <w:t>pattern-synonym</w:t>
+            </w:r>
+          </w:p>
+        </w:tc>
+        <w:tc>
+          <w:tcPr>
+            <w:tcW w:w="2280" w:type="dxa"/>
+            <w:tcBorders>
+              <w:top w:val="single" w:sz="4" w:space="0" w:color="auto"/>
+              <w:left w:val="single" w:sz="4" w:space="0" w:color="auto"/>
+              <w:bottom w:val="single" w:sz="4" w:space="0" w:color="auto"/>
+              <w:right w:val="single" w:sz="4" w:space="0" w:color="auto"/>
+            </w:tcBorders>
+            <w:vAlign w:val="center"/>
+          </w:tcPr>
+          <w:p>
+            <w:r>
+              <w:t>a</w:t>
+            </w:r>
+          </w:p>
+        </w:tc>
+      </w:tr>
+    </w:tbl>
+    <w:p/>
+    <w:tbl>
+      <w:tblPr>
+        <w:tblStyle w:val="TableGrid"/>
+        <w:tblpPr w:leftFromText="180" w:rightFromText="180" w:vertAnchor="text" w:tblpXSpec="center" w:tblpY="1"/>
+        <w:tblOverlap w:val="never"/>
+        <w:tblW w:w="0" w:type="auto"/>
+        <w:tblLook w:val="04A0" w:firstRow="1" w:lastRow="0" w:firstColumn="1" w:lastColumn="0" w:noHBand="0" w:noVBand="1"/>
+      </w:tblPr>
+      <w:tblGrid>
+        <w:gridCol w:w="1516"/>
+        <w:gridCol w:w="1516"/>
+      </w:tblGrid>
+      <w:tr>
+        <w:trPr>
+          <w:trHeight w:val="275"/>
+        </w:trPr>
+        <w:tc>
+          <w:tcPr>
+            <w:tcW w:w="3032" w:type="dxa"/>
+            <w:gridSpan w:val="2"/>
+            <w:tcBorders>
+              <w:top w:val="single" w:sz="4" w:space="0" w:color="auto"/>
+              <w:left w:val="single" w:sz="4" w:space="0" w:color="auto"/>
+              <w:bottom w:val="single" w:sz="4" w:space="0" w:color="auto"/>
+              <w:right w:val="single" w:sz="4" w:space="0" w:color="auto"/>
+            </w:tcBorders>
+            <w:vAlign w:val="center"/>
+            <w:hideMark/>
+          </w:tcPr>
+          <w:p>
+            <w:pPr>
+              <w:rPr>
+                <w:b/>
+              </w:rPr>
+            </w:pPr>
+            <w:r>
+              <w:rPr>
+                <w:b/>
+              </w:rPr>
+              <w:t>map</w:t>
+            </w:r>
+          </w:p>
+        </w:tc>
+      </w:tr>
+      <w:tr>
+        <w:trPr>
+          <w:trHeight w:val="275"/>
+        </w:trPr>
+        <w:tc>
+          <w:tcPr>
+            <w:tcW w:w="1516" w:type="dxa"/>
+            <w:tcBorders>
+              <w:top w:val="single" w:sz="4" w:space="0" w:color="auto"/>
+              <w:left w:val="single" w:sz="4" w:space="0" w:color="auto"/>
+              <w:bottom w:val="single" w:sz="4" w:space="0" w:color="auto"/>
+              <w:right w:val="single" w:sz="4" w:space="0" w:color="auto"/>
+            </w:tcBorders>
+            <w:vAlign w:val="center"/>
+            <w:hideMark/>
+          </w:tcPr>
+          <w:p>
+            <w:r>
+              <w:t>Synonym</w:t>
+            </w:r>
+          </w:p>
+        </w:tc>
+        <w:tc>
+          <w:tcPr>
+            <w:tcW w:w="1516" w:type="dxa"/>
+            <w:tcBorders>
+              <w:top w:val="single" w:sz="4" w:space="0" w:color="auto"/>
+              <w:left w:val="single" w:sz="4" w:space="0" w:color="auto"/>
+              <w:bottom w:val="single" w:sz="4" w:space="0" w:color="auto"/>
+              <w:right w:val="single" w:sz="4" w:space="0" w:color="auto"/>
+            </w:tcBorders>
+            <w:vAlign w:val="center"/>
+            <w:hideMark/>
+          </w:tcPr>
+          <w:p>
+            <w:r>
+              <w:t>Type</w:t>
+            </w:r>
+          </w:p>
+        </w:tc>
+      </w:tr>
+      <w:tr>
+        <w:trPr>
+          <w:trHeight w:val="275"/>
+        </w:trPr>
+        <w:tc>
+          <w:tcPr>
+            <w:tcW w:w="1516" w:type="dxa"/>
+            <w:tcBorders>
+              <w:top w:val="single" w:sz="4" w:space="0" w:color="auto"/>
+              <w:left w:val="single" w:sz="4" w:space="0" w:color="auto"/>
+              <w:bottom w:val="single" w:sz="4" w:space="0" w:color="auto"/>
+              <w:right w:val="single" w:sz="4" w:space="0" w:color="auto"/>
+            </w:tcBorders>
+            <w:vAlign w:val="center"/>
+            <w:hideMark/>
+          </w:tcPr>
+          <w:p>
+            <w:r>
+              <w:t>a</w:t>
+            </w:r>
+          </w:p>
+        </w:tc>
+        <w:tc>
+          <w:tcPr>
+            <w:tcW w:w="1516" w:type="dxa"/>
+            <w:tcBorders>
+              <w:top w:val="single" w:sz="4" w:space="0" w:color="auto"/>
+              <w:left w:val="single" w:sz="4" w:space="0" w:color="auto"/>
+              <w:bottom w:val="single" w:sz="4" w:space="0" w:color="auto"/>
+              <w:right w:val="single" w:sz="4" w:space="0" w:color="auto"/>
+            </w:tcBorders>
+            <w:vAlign w:val="center"/>
+            <w:hideMark/>
+          </w:tcPr>
+          <w:p>
+            <w:r>
+              <w:t>ASSIGN</w:t>
+            </w:r>
+          </w:p>
+        </w:tc>
+      </w:tr>
+      <w:tr>
+        <w:trPr>
+          <w:trHeight w:val="288"/>
+        </w:trPr>
+        <w:tc>
+          <w:tcPr>
+            <w:tcW w:w="1516" w:type="dxa"/>
+            <w:tcBorders>
+              <w:top w:val="single" w:sz="4" w:space="0" w:color="auto"/>
+              <w:left w:val="single" w:sz="4" w:space="0" w:color="auto"/>
+              <w:bottom w:val="single" w:sz="4" w:space="0" w:color="auto"/>
+              <w:right w:val="single" w:sz="4" w:space="0" w:color="auto"/>
+            </w:tcBorders>
+            <w:vAlign w:val="center"/>
+            <w:hideMark/>
+          </w:tcPr>
+          <w:p>
+            <w:r>
+              <w:t>w</w:t>
+            </w:r>
+          </w:p>
+        </w:tc>
+        <w:tc>
+          <w:tcPr>
+            <w:tcW w:w="1516" w:type="dxa"/>
+            <w:tcBorders>
+              <w:top w:val="single" w:sz="4" w:space="0" w:color="auto"/>
+              <w:left w:val="single" w:sz="4" w:space="0" w:color="auto"/>
+              <w:bottom w:val="single" w:sz="4" w:space="0" w:color="auto"/>
+              <w:right w:val="single" w:sz="4" w:space="0" w:color="auto"/>
+            </w:tcBorders>
+            <w:vAlign w:val="center"/>
+            <w:hideMark/>
+          </w:tcPr>
+          <w:p>
+            <w:r>
+              <w:t>WHILE</w:t>
+            </w:r>
+          </w:p>
+        </w:tc>
+      </w:tr>
+      <w:tr>
+        <w:trPr>
+          <w:trHeight w:val="288"/>
+        </w:trPr>
+        <w:tc>
+          <w:tcPr>
+            <w:tcW w:w="1516" w:type="dxa"/>
+            <w:tcBorders>
+              <w:top w:val="single" w:sz="4" w:space="0" w:color="auto"/>
+              <w:left w:val="single" w:sz="4" w:space="0" w:color="auto"/>
+              <w:bottom w:val="single" w:sz="4" w:space="0" w:color="auto"/>
+              <w:right w:val="single" w:sz="4" w:space="0" w:color="auto"/>
+            </w:tcBorders>
+            <w:vAlign w:val="center"/>
+            <w:hideMark/>
+          </w:tcPr>
+          <w:p>
+            <w:r>
+              <w:t>BOOLEAN</w:t>
+            </w:r>
+          </w:p>
+        </w:tc>
+        <w:tc>
+          <w:tcPr>
+            <w:tcW w:w="1516" w:type="dxa"/>
+            <w:tcBorders>
+              <w:top w:val="single" w:sz="4" w:space="0" w:color="auto"/>
+              <w:left w:val="single" w:sz="4" w:space="0" w:color="auto"/>
+              <w:bottom w:val="single" w:sz="4" w:space="0" w:color="auto"/>
+              <w:right w:val="single" w:sz="4" w:space="0" w:color="auto"/>
+            </w:tcBorders>
+            <w:vAlign w:val="center"/>
+            <w:hideMark/>
+          </w:tcPr>
+          <w:p>
+            <w:r>
+              <w:t>BOOLEAN</w:t>
+            </w:r>
+          </w:p>
+        </w:tc>
+      </w:tr>
+    </w:tbl>
+    <w:p>
+      <w:r>
+        <w:br w:type="textWrapping" w:clear="all"/>
+      </w:r>
+    </w:p>
+    <w:p>
+      <w:pPr>
+        <w:jc w:val="both"/>
+      </w:pPr>
+      <w:r>
+        <w:t>When the controller calls the parsing function, the function will return a query object. This object will then be passed to query evaluator.</w:t>
+      </w:r>
+    </w:p>
+    <w:p>
+      <w:pPr>
+        <w:jc w:val="both"/>
+      </w:pPr>
+      <w:r>
+        <w:br w:type="page"/>
+      </w:r>
+    </w:p>
+    <w:p>
+      <w:pPr>
+        <w:jc w:val="both"/>
+      </w:pPr>
+    </w:p>
+    <w:p>
+      <w:pPr>
+        <w:jc w:val="both"/>
+      </w:pPr>
+      <w:r>
+        <w:t>For with-clause, Query Parser with detect the conditions whether they are valid.</w:t>
+      </w:r>
+    </w:p>
+    <w:p>
+      <w:pPr>
+        <w:jc w:val="both"/>
+      </w:pPr>
+      <w:r>
+        <w:t>For example:</w:t>
+      </w:r>
+    </w:p>
+    <w:p>
+      <w:pPr>
+        <w:jc w:val="both"/>
+      </w:pPr>
+      <w:r>
+        <w:t xml:space="preserve">procedure </w:t>
+      </w:r>
+      <w:proofErr w:type="spellStart"/>
+      <w:r>
+        <w:t>p</w:t>
+      </w:r>
+      <w:proofErr w:type="gramStart"/>
+      <w:r>
+        <w:t>,q</w:t>
+      </w:r>
+      <w:proofErr w:type="spellEnd"/>
+      <w:proofErr w:type="gramEnd"/>
+      <w:r>
+        <w:t>; Select q such that Calls (</w:t>
+      </w:r>
+      <w:proofErr w:type="spellStart"/>
+      <w:r>
+        <w:t>p,q</w:t>
+      </w:r>
+      <w:proofErr w:type="spellEnd"/>
+      <w:r>
+        <w:t xml:space="preserve">) with </w:t>
+      </w:r>
+      <w:proofErr w:type="spellStart"/>
+      <w:r>
+        <w:t>p.procName</w:t>
+      </w:r>
+      <w:proofErr w:type="spellEnd"/>
+      <w:r>
+        <w:t>=”Second”</w:t>
+      </w:r>
+    </w:p>
+    <w:p>
+      <w:pPr>
+        <w:jc w:val="both"/>
+      </w:pPr>
+      <w:proofErr w:type="spellStart"/>
+      <w:r>
+        <w:t>p.procName</w:t>
+      </w:r>
+      <w:proofErr w:type="spellEnd"/>
+      <w:r>
+        <w:t xml:space="preserve"> </w:t>
+      </w:r>
+      <w:proofErr w:type="gramStart"/>
+      <w:r>
+        <w:t>= ”</w:t>
+      </w:r>
+      <w:proofErr w:type="gramEnd"/>
+      <w:r>
+        <w:t xml:space="preserve">Second” will be parsed into two parts, left-hand-side and right-hand-side. Right-hand-side includes “Second” and will be stored in token2/argument-2 in a relationship object. Left-hand-side includes </w:t>
+      </w:r>
+      <w:proofErr w:type="spellStart"/>
+      <w:r>
+        <w:t>p.procName</w:t>
+      </w:r>
+      <w:proofErr w:type="spellEnd"/>
+      <w:r>
+        <w:t xml:space="preserve"> and will be stored in token1/argument-1 if token is valid. Synonym p will be checked against the map whether it exists. Since the attribute name is </w:t>
+      </w:r>
+      <w:proofErr w:type="spellStart"/>
+      <w:r>
+        <w:t>procName</w:t>
+      </w:r>
+      <w:proofErr w:type="spellEnd"/>
+      <w:r>
+        <w:t xml:space="preserve">, it will also be checked on whether it is of type procedure. </w:t>
+      </w:r>
+    </w:p>
+    <w:p>
+      <w:pPr>
+        <w:jc w:val="both"/>
+      </w:pPr>
+      <w:r>
+        <w:t>Left-hand-side and right-hand-side will be checked on whether they are of the same type, either character strings or integers. If they are of different type, return invalid.</w:t>
+      </w:r>
+    </w:p>
+    <w:p>
+      <w:pPr>
+        <w:jc w:val="both"/>
+      </w:pPr>
+      <w:r>
+        <w:t>If it passes both validations, then the query is valid and stored in the relationship below:</w:t>
+      </w:r>
+    </w:p>
+    <w:tbl>
+      <w:tblPr>
+        <w:tblStyle w:val="TableGrid"/>
+        <w:tblW w:w="0" w:type="auto"/>
+        <w:jc w:val="center"/>
+        <w:tblLook w:val="04A0" w:firstRow="1" w:lastRow="0" w:firstColumn="1" w:lastColumn="0" w:noHBand="0" w:noVBand="1"/>
+      </w:tblPr>
+      <w:tblGrid>
+        <w:gridCol w:w="2289"/>
+        <w:gridCol w:w="2280"/>
+      </w:tblGrid>
+      <w:tr>
+        <w:trPr>
+          <w:trHeight w:val="148"/>
+          <w:jc w:val="center"/>
+        </w:trPr>
+        <w:tc>
+          <w:tcPr>
+            <w:tcW w:w="4569" w:type="dxa"/>
+            <w:gridSpan w:val="2"/>
+            <w:tcBorders>
+              <w:top w:val="single" w:sz="4" w:space="0" w:color="auto"/>
+              <w:left w:val="single" w:sz="4" w:space="0" w:color="auto"/>
+              <w:bottom w:val="single" w:sz="4" w:space="0" w:color="auto"/>
+              <w:right w:val="single" w:sz="4" w:space="0" w:color="auto"/>
+            </w:tcBorders>
+            <w:vAlign w:val="center"/>
+            <w:hideMark/>
+          </w:tcPr>
+          <w:p>
+            <w:pPr>
+              <w:jc w:val="both"/>
+              <w:rPr>
+                <w:b/>
+              </w:rPr>
+            </w:pPr>
+            <w:r>
+              <w:rPr>
+                <w:b/>
+              </w:rPr>
+              <w:t>rel2</w:t>
+            </w:r>
+          </w:p>
+        </w:tc>
+      </w:tr>
+      <w:tr>
+        <w:trPr>
+          <w:trHeight w:val="302"/>
+          <w:jc w:val="center"/>
+        </w:trPr>
+        <w:tc>
+          <w:tcPr>
+            <w:tcW w:w="2289" w:type="dxa"/>
+            <w:tcBorders>
+              <w:top w:val="single" w:sz="4" w:space="0" w:color="auto"/>
+              <w:left w:val="single" w:sz="4" w:space="0" w:color="auto"/>
+              <w:bottom w:val="single" w:sz="4" w:space="0" w:color="auto"/>
+              <w:right w:val="single" w:sz="4" w:space="0" w:color="auto"/>
+            </w:tcBorders>
+            <w:vAlign w:val="center"/>
+            <w:hideMark/>
+          </w:tcPr>
+          <w:p>
+            <w:pPr>
+              <w:jc w:val="both"/>
+            </w:pPr>
+            <w:r>
+              <w:t>relationship-type</w:t>
+            </w:r>
+          </w:p>
+        </w:tc>
+        <w:tc>
+          <w:tcPr>
+            <w:tcW w:w="2280" w:type="dxa"/>
+            <w:tcBorders>
+              <w:top w:val="single" w:sz="4" w:space="0" w:color="auto"/>
+              <w:left w:val="single" w:sz="4" w:space="0" w:color="auto"/>
+              <w:bottom w:val="single" w:sz="4" w:space="0" w:color="auto"/>
+              <w:right w:val="single" w:sz="4" w:space="0" w:color="auto"/>
+            </w:tcBorders>
+            <w:vAlign w:val="center"/>
+            <w:hideMark/>
+          </w:tcPr>
+          <w:p>
+            <w:pPr>
+              <w:jc w:val="both"/>
+            </w:pPr>
+            <w:r>
+              <w:t>WITH</w:t>
+            </w:r>
+          </w:p>
+        </w:tc>
+      </w:tr>
+      <w:tr>
+        <w:trPr>
+          <w:trHeight w:val="302"/>
+          <w:jc w:val="center"/>
+        </w:trPr>
+        <w:tc>
+          <w:tcPr>
+            <w:tcW w:w="2289" w:type="dxa"/>
+            <w:tcBorders>
+              <w:top w:val="single" w:sz="4" w:space="0" w:color="auto"/>
+              <w:left w:val="single" w:sz="4" w:space="0" w:color="auto"/>
+              <w:bottom w:val="single" w:sz="4" w:space="0" w:color="auto"/>
+              <w:right w:val="single" w:sz="4" w:space="0" w:color="auto"/>
+            </w:tcBorders>
+            <w:vAlign w:val="center"/>
+            <w:hideMark/>
+          </w:tcPr>
+          <w:p>
+            <w:pPr>
+              <w:jc w:val="both"/>
+            </w:pPr>
+            <w:r>
+              <w:t>token1</w:t>
+            </w:r>
+          </w:p>
+        </w:tc>
+        <w:tc>
+          <w:tcPr>
+            <w:tcW w:w="2280" w:type="dxa"/>
+            <w:tcBorders>
+              <w:top w:val="single" w:sz="4" w:space="0" w:color="auto"/>
+              <w:left w:val="single" w:sz="4" w:space="0" w:color="auto"/>
+              <w:bottom w:val="single" w:sz="4" w:space="0" w:color="auto"/>
+              <w:right w:val="single" w:sz="4" w:space="0" w:color="auto"/>
+            </w:tcBorders>
+            <w:vAlign w:val="center"/>
+            <w:hideMark/>
+          </w:tcPr>
+          <w:p>
+            <w:pPr>
+              <w:jc w:val="both"/>
+            </w:pPr>
+            <w:r>
+              <w:t>p</w:t>
+            </w:r>
+          </w:p>
+        </w:tc>
+      </w:tr>
+      <w:tr>
+        <w:trPr>
+          <w:trHeight w:val="302"/>
+          <w:jc w:val="center"/>
+        </w:trPr>
+        <w:tc>
+          <w:tcPr>
+            <w:tcW w:w="2289" w:type="dxa"/>
+            <w:tcBorders>
+              <w:top w:val="single" w:sz="4" w:space="0" w:color="auto"/>
+              <w:left w:val="single" w:sz="4" w:space="0" w:color="auto"/>
+              <w:bottom w:val="single" w:sz="4" w:space="0" w:color="auto"/>
+              <w:right w:val="single" w:sz="4" w:space="0" w:color="auto"/>
+            </w:tcBorders>
+            <w:vAlign w:val="center"/>
+            <w:hideMark/>
+          </w:tcPr>
+          <w:p>
+            <w:pPr>
+              <w:jc w:val="both"/>
+            </w:pPr>
+            <w:r>
+              <w:t>token2</w:t>
+            </w:r>
+          </w:p>
+        </w:tc>
+        <w:tc>
+          <w:tcPr>
+            <w:tcW w:w="2280" w:type="dxa"/>
+            <w:tcBorders>
+              <w:top w:val="single" w:sz="4" w:space="0" w:color="auto"/>
+              <w:left w:val="single" w:sz="4" w:space="0" w:color="auto"/>
+              <w:bottom w:val="single" w:sz="4" w:space="0" w:color="auto"/>
+              <w:right w:val="single" w:sz="4" w:space="0" w:color="auto"/>
+            </w:tcBorders>
+            <w:vAlign w:val="center"/>
+            <w:hideMark/>
+          </w:tcPr>
+          <w:p>
+            <w:pPr>
+              <w:jc w:val="both"/>
+            </w:pPr>
+            <w:r>
+              <w:t>“Second”</w:t>
+            </w:r>
+          </w:p>
+        </w:tc>
+      </w:tr>
+      <w:tr>
+        <w:trPr>
+          <w:trHeight w:val="302"/>
+          <w:jc w:val="center"/>
+        </w:trPr>
+        <w:tc>
+          <w:tcPr>
+            <w:tcW w:w="2289" w:type="dxa"/>
+            <w:tcBorders>
+              <w:top w:val="single" w:sz="4" w:space="0" w:color="auto"/>
+              <w:left w:val="single" w:sz="4" w:space="0" w:color="auto"/>
+              <w:bottom w:val="single" w:sz="4" w:space="0" w:color="auto"/>
+              <w:right w:val="single" w:sz="4" w:space="0" w:color="auto"/>
+            </w:tcBorders>
+            <w:vAlign w:val="center"/>
+          </w:tcPr>
+          <w:p>
+            <w:pPr>
+              <w:jc w:val="both"/>
+            </w:pPr>
+            <w:r>
+              <w:t>token1-type</w:t>
+            </w:r>
+          </w:p>
+        </w:tc>
+        <w:tc>
+          <w:tcPr>
+            <w:tcW w:w="2280" w:type="dxa"/>
+            <w:tcBorders>
+              <w:top w:val="single" w:sz="4" w:space="0" w:color="auto"/>
+              <w:left w:val="single" w:sz="4" w:space="0" w:color="auto"/>
+              <w:bottom w:val="single" w:sz="4" w:space="0" w:color="auto"/>
+              <w:right w:val="single" w:sz="4" w:space="0" w:color="auto"/>
+            </w:tcBorders>
+            <w:vAlign w:val="center"/>
+          </w:tcPr>
+          <w:p>
+            <w:pPr>
+              <w:jc w:val="both"/>
+            </w:pPr>
+            <w:r>
+              <w:t>SYNONYM</w:t>
+            </w:r>
+          </w:p>
+        </w:tc>
+      </w:tr>
+      <w:tr>
+        <w:trPr>
+          <w:trHeight w:val="302"/>
+          <w:jc w:val="center"/>
+        </w:trPr>
+        <w:tc>
+          <w:tcPr>
+            <w:tcW w:w="2289" w:type="dxa"/>
+            <w:tcBorders>
+              <w:top w:val="single" w:sz="4" w:space="0" w:color="auto"/>
+              <w:left w:val="single" w:sz="4" w:space="0" w:color="auto"/>
+              <w:bottom w:val="single" w:sz="4" w:space="0" w:color="auto"/>
+              <w:right w:val="single" w:sz="4" w:space="0" w:color="auto"/>
+            </w:tcBorders>
+            <w:vAlign w:val="center"/>
+          </w:tcPr>
+          <w:p>
+            <w:pPr>
+              <w:jc w:val="both"/>
+            </w:pPr>
+            <w:r>
+              <w:t>token2-type</w:t>
+            </w:r>
+          </w:p>
+        </w:tc>
+        <w:tc>
+          <w:tcPr>
+            <w:tcW w:w="2280" w:type="dxa"/>
+            <w:tcBorders>
+              <w:top w:val="single" w:sz="4" w:space="0" w:color="auto"/>
+              <w:left w:val="single" w:sz="4" w:space="0" w:color="auto"/>
+              <w:bottom w:val="single" w:sz="4" w:space="0" w:color="auto"/>
+              <w:right w:val="single" w:sz="4" w:space="0" w:color="auto"/>
+            </w:tcBorders>
+            <w:vAlign w:val="center"/>
+          </w:tcPr>
+          <w:p>
+            <w:pPr>
+              <w:jc w:val="both"/>
+            </w:pPr>
+            <w:r>
+              <w:t>IDENTIFIER</w:t>
+            </w:r>
+          </w:p>
+        </w:tc>
+      </w:tr>
+    </w:tbl>
+    <w:p>
+      <w:pPr>
+        <w:jc w:val="both"/>
+      </w:pPr>
+    </w:p>
+    <w:p>
+      <w:pPr>
+        <w:jc w:val="both"/>
+      </w:pPr>
+      <w:r>
+        <w:t>“</w:t>
+      </w:r>
+      <w:proofErr w:type="spellStart"/>
+      <w:proofErr w:type="gramStart"/>
+      <w:r>
+        <w:t>procName</w:t>
+      </w:r>
+      <w:proofErr w:type="spellEnd"/>
+      <w:proofErr w:type="gramEnd"/>
+      <w:r>
+        <w:t>” is not stored because it is known that a synonym of type procedure can only have “</w:t>
+      </w:r>
+      <w:proofErr w:type="spellStart"/>
+      <w:r>
+        <w:t>procName</w:t>
+      </w:r>
+      <w:proofErr w:type="spellEnd"/>
+      <w:r>
+        <w:t>” as its attribute name.</w:t>
+      </w:r>
+      <w:r>
+        <w:br w:type="page"/>
+      </w:r>
+    </w:p>
+    <w:p>
+      <w:pPr>
+        <w:jc w:val="both"/>
+      </w:pPr>
+      <w:r>
+        <w:lastRenderedPageBreak/>
+        <w:t>For multiple clauses (such that, pattern, with), Query Parser works by keeping the previous clause keyword (e.g. “pattern”, or “with”), and use it to detect the clause type when it encounters “and”.</w:t>
+      </w:r>
+    </w:p>
+    <w:p>
+      <w:pPr>
+        <w:jc w:val="both"/>
+      </w:pPr>
+      <w:r>
+        <w:t>For example:</w:t>
+      </w:r>
+    </w:p>
+    <w:p>
+      <w:pPr>
+        <w:jc w:val="both"/>
+      </w:pPr>
+      <w:proofErr w:type="gramStart"/>
+      <w:r>
+        <w:t>assign</w:t>
+      </w:r>
+      <w:proofErr w:type="gramEnd"/>
+      <w:r>
+        <w:t xml:space="preserve"> a; Select a pattern a(_,_) and a(“x”,_”</w:t>
+      </w:r>
+      <w:proofErr w:type="spellStart"/>
+      <w:r>
+        <w:t>x+y</w:t>
+      </w:r>
+      <w:proofErr w:type="spellEnd"/>
+      <w:r>
+        <w:t>”_);</w:t>
+      </w:r>
+    </w:p>
+    <w:p>
+      <w:pPr>
+        <w:jc w:val="both"/>
+      </w:pPr>
+      <w:r>
+        <w:t>Parser will detect the first clause and store in the relationship class accordingly</w:t>
+      </w:r>
+    </w:p>
+    <w:tbl>
+      <w:tblPr>
+        <w:tblStyle w:val="TableGrid"/>
+        <w:tblW w:w="0" w:type="auto"/>
+        <w:jc w:val="center"/>
+        <w:tblLook w:val="04A0" w:firstRow="1" w:lastRow="0" w:firstColumn="1" w:lastColumn="0" w:noHBand="0" w:noVBand="1"/>
+      </w:tblPr>
+      <w:tblGrid>
+        <w:gridCol w:w="2289"/>
+        <w:gridCol w:w="2280"/>
+      </w:tblGrid>
+      <w:tr>
+        <w:trPr>
+          <w:trHeight w:val="148"/>
+          <w:jc w:val="center"/>
+        </w:trPr>
+        <w:tc>
+          <w:tcPr>
+            <w:tcW w:w="4569" w:type="dxa"/>
+            <w:gridSpan w:val="2"/>
+            <w:tcBorders>
+              <w:top w:val="single" w:sz="4" w:space="0" w:color="auto"/>
+              <w:left w:val="single" w:sz="4" w:space="0" w:color="auto"/>
+              <w:bottom w:val="single" w:sz="4" w:space="0" w:color="auto"/>
+              <w:right w:val="single" w:sz="4" w:space="0" w:color="auto"/>
+            </w:tcBorders>
+            <w:vAlign w:val="center"/>
+            <w:hideMark/>
+          </w:tcPr>
+          <w:p>
+            <w:pPr>
+              <w:jc w:val="both"/>
+              <w:rPr>
+                <w:b/>
+              </w:rPr>
+            </w:pPr>
+            <w:r>
+              <w:rPr>
+                <w:b/>
+              </w:rPr>
+              <w:t>rel1</w:t>
+            </w:r>
+          </w:p>
+        </w:tc>
+      </w:tr>
+      <w:tr>
+        <w:trPr>
+          <w:trHeight w:val="302"/>
+          <w:jc w:val="center"/>
+        </w:trPr>
+        <w:tc>
+          <w:tcPr>
+            <w:tcW w:w="2289" w:type="dxa"/>
+            <w:tcBorders>
+              <w:top w:val="single" w:sz="4" w:space="0" w:color="auto"/>
+              <w:left w:val="single" w:sz="4" w:space="0" w:color="auto"/>
+              <w:bottom w:val="single" w:sz="4" w:space="0" w:color="auto"/>
+              <w:right w:val="single" w:sz="4" w:space="0" w:color="auto"/>
+            </w:tcBorders>
+            <w:vAlign w:val="center"/>
+            <w:hideMark/>
+          </w:tcPr>
+          <w:p>
+            <w:pPr>
+              <w:jc w:val="both"/>
+            </w:pPr>
+            <w:r>
+              <w:t>relationship-type</w:t>
+            </w:r>
+          </w:p>
+        </w:tc>
+        <w:tc>
+          <w:tcPr>
+            <w:tcW w:w="2280" w:type="dxa"/>
+            <w:tcBorders>
+              <w:top w:val="single" w:sz="4" w:space="0" w:color="auto"/>
+              <w:left w:val="single" w:sz="4" w:space="0" w:color="auto"/>
+              <w:bottom w:val="single" w:sz="4" w:space="0" w:color="auto"/>
+              <w:right w:val="single" w:sz="4" w:space="0" w:color="auto"/>
+            </w:tcBorders>
+            <w:vAlign w:val="center"/>
+            <w:hideMark/>
+          </w:tcPr>
+          <w:p>
+            <w:pPr>
+              <w:jc w:val="both"/>
+            </w:pPr>
+            <w:r>
+              <w:t>PATTERN</w:t>
+            </w:r>
+          </w:p>
+        </w:tc>
+      </w:tr>
+      <w:tr>
+        <w:trPr>
+          <w:trHeight w:val="302"/>
+          <w:jc w:val="center"/>
+        </w:trPr>
+        <w:tc>
+          <w:tcPr>
+            <w:tcW w:w="2289" w:type="dxa"/>
+            <w:tcBorders>
+              <w:top w:val="single" w:sz="4" w:space="0" w:color="auto"/>
+              <w:left w:val="single" w:sz="4" w:space="0" w:color="auto"/>
+              <w:bottom w:val="single" w:sz="4" w:space="0" w:color="auto"/>
+              <w:right w:val="single" w:sz="4" w:space="0" w:color="auto"/>
+            </w:tcBorders>
+            <w:vAlign w:val="center"/>
+            <w:hideMark/>
+          </w:tcPr>
+          <w:p>
+            <w:pPr>
+              <w:jc w:val="both"/>
+            </w:pPr>
+            <w:r>
+              <w:t>token1</w:t>
+            </w:r>
+          </w:p>
+        </w:tc>
+        <w:tc>
+          <w:tcPr>
+            <w:tcW w:w="2280" w:type="dxa"/>
+            <w:tcBorders>
+              <w:top w:val="single" w:sz="4" w:space="0" w:color="auto"/>
+              <w:left w:val="single" w:sz="4" w:space="0" w:color="auto"/>
+              <w:bottom w:val="single" w:sz="4" w:space="0" w:color="auto"/>
+              <w:right w:val="single" w:sz="4" w:space="0" w:color="auto"/>
+            </w:tcBorders>
+            <w:vAlign w:val="center"/>
+            <w:hideMark/>
+          </w:tcPr>
+          <w:p>
+            <w:pPr>
+              <w:jc w:val="both"/>
+            </w:pPr>
+            <w:r>
+              <w:t>_</w:t>
+            </w:r>
+          </w:p>
+        </w:tc>
+      </w:tr>
+      <w:tr>
+        <w:trPr>
+          <w:trHeight w:val="302"/>
+          <w:jc w:val="center"/>
+        </w:trPr>
+        <w:tc>
+          <w:tcPr>
+            <w:tcW w:w="2289" w:type="dxa"/>
+            <w:tcBorders>
+              <w:top w:val="single" w:sz="4" w:space="0" w:color="auto"/>
+              <w:left w:val="single" w:sz="4" w:space="0" w:color="auto"/>
+              <w:bottom w:val="single" w:sz="4" w:space="0" w:color="auto"/>
+              <w:right w:val="single" w:sz="4" w:space="0" w:color="auto"/>
+            </w:tcBorders>
+            <w:vAlign w:val="center"/>
+            <w:hideMark/>
+          </w:tcPr>
+          <w:p>
+            <w:pPr>
+              <w:jc w:val="both"/>
+            </w:pPr>
+            <w:r>
+              <w:t>token2</w:t>
+            </w:r>
+          </w:p>
+        </w:tc>
+        <w:tc>
+          <w:tcPr>
+            <w:tcW w:w="2280" w:type="dxa"/>
+            <w:tcBorders>
+              <w:top w:val="single" w:sz="4" w:space="0" w:color="auto"/>
+              <w:left w:val="single" w:sz="4" w:space="0" w:color="auto"/>
+              <w:bottom w:val="single" w:sz="4" w:space="0" w:color="auto"/>
+              <w:right w:val="single" w:sz="4" w:space="0" w:color="auto"/>
+            </w:tcBorders>
+            <w:vAlign w:val="center"/>
+            <w:hideMark/>
+          </w:tcPr>
+          <w:p>
+            <w:pPr>
+              <w:jc w:val="both"/>
+            </w:pPr>
+            <w:r>
+              <w:t>_</w:t>
+            </w:r>
+          </w:p>
+        </w:tc>
+      </w:tr>
+      <w:tr>
+        <w:trPr>
+          <w:trHeight w:val="302"/>
+          <w:jc w:val="center"/>
+        </w:trPr>
+        <w:tc>
+          <w:tcPr>
+            <w:tcW w:w="2289" w:type="dxa"/>
+            <w:tcBorders>
+              <w:top w:val="single" w:sz="4" w:space="0" w:color="auto"/>
+              <w:left w:val="single" w:sz="4" w:space="0" w:color="auto"/>
+              <w:bottom w:val="single" w:sz="4" w:space="0" w:color="auto"/>
+              <w:right w:val="single" w:sz="4" w:space="0" w:color="auto"/>
+            </w:tcBorders>
+            <w:vAlign w:val="center"/>
+          </w:tcPr>
+          <w:p>
+            <w:pPr>
+              <w:jc w:val="both"/>
+            </w:pPr>
+            <w:r>
+              <w:t>token1-type</w:t>
+            </w:r>
+          </w:p>
+        </w:tc>
+        <w:tc>
+          <w:tcPr>
+            <w:tcW w:w="2280" w:type="dxa"/>
+            <w:tcBorders>
+              <w:top w:val="single" w:sz="4" w:space="0" w:color="auto"/>
+              <w:left w:val="single" w:sz="4" w:space="0" w:color="auto"/>
+              <w:bottom w:val="single" w:sz="4" w:space="0" w:color="auto"/>
+              <w:right w:val="single" w:sz="4" w:space="0" w:color="auto"/>
+            </w:tcBorders>
+            <w:vAlign w:val="center"/>
+          </w:tcPr>
+          <w:p>
+            <w:pPr>
+              <w:jc w:val="both"/>
+            </w:pPr>
+            <w:r>
+              <w:t>UNDERSCORE</w:t>
+            </w:r>
+          </w:p>
+        </w:tc>
+      </w:tr>
+      <w:tr>
+        <w:trPr>
+          <w:trHeight w:val="302"/>
+          <w:jc w:val="center"/>
+        </w:trPr>
+        <w:tc>
+          <w:tcPr>
+            <w:tcW w:w="2289" w:type="dxa"/>
+            <w:tcBorders>
+              <w:top w:val="single" w:sz="4" w:space="0" w:color="auto"/>
+              <w:left w:val="single" w:sz="4" w:space="0" w:color="auto"/>
+              <w:bottom w:val="single" w:sz="4" w:space="0" w:color="auto"/>
+              <w:right w:val="single" w:sz="4" w:space="0" w:color="auto"/>
+            </w:tcBorders>
+            <w:vAlign w:val="center"/>
+          </w:tcPr>
+          <w:p>
+            <w:pPr>
+              <w:jc w:val="both"/>
+            </w:pPr>
+            <w:r>
+              <w:t>token2-type</w:t>
+            </w:r>
+          </w:p>
+        </w:tc>
+        <w:tc>
+          <w:tcPr>
+            <w:tcW w:w="2280" w:type="dxa"/>
+            <w:tcBorders>
+              <w:top w:val="single" w:sz="4" w:space="0" w:color="auto"/>
+              <w:left w:val="single" w:sz="4" w:space="0" w:color="auto"/>
+              <w:bottom w:val="single" w:sz="4" w:space="0" w:color="auto"/>
+              <w:right w:val="single" w:sz="4" w:space="0" w:color="auto"/>
+            </w:tcBorders>
+            <w:vAlign w:val="center"/>
+          </w:tcPr>
+          <w:p>
+            <w:pPr>
+              <w:jc w:val="both"/>
+            </w:pPr>
+            <w:r>
+              <w:t>UNDERSCORE</w:t>
+            </w:r>
+          </w:p>
+        </w:tc>
+      </w:tr>
+      <w:tr>
+        <w:trPr>
+          <w:trHeight w:val="302"/>
+          <w:jc w:val="center"/>
+        </w:trPr>
+        <w:tc>
+          <w:tcPr>
+            <w:tcW w:w="2289" w:type="dxa"/>
+            <w:tcBorders>
+              <w:top w:val="single" w:sz="4" w:space="0" w:color="auto"/>
+              <w:left w:val="single" w:sz="4" w:space="0" w:color="auto"/>
+              <w:bottom w:val="single" w:sz="4" w:space="0" w:color="auto"/>
+              <w:right w:val="single" w:sz="4" w:space="0" w:color="auto"/>
+            </w:tcBorders>
+            <w:vAlign w:val="center"/>
+          </w:tcPr>
+          <w:p>
+            <w:pPr>
+              <w:jc w:val="both"/>
+            </w:pPr>
+            <w:r>
+              <w:t>pattern-synonym</w:t>
+            </w:r>
+          </w:p>
+        </w:tc>
+        <w:tc>
+          <w:tcPr>
+            <w:tcW w:w="2280" w:type="dxa"/>
+            <w:tcBorders>
+              <w:top w:val="single" w:sz="4" w:space="0" w:color="auto"/>
+              <w:left w:val="single" w:sz="4" w:space="0" w:color="auto"/>
+              <w:bottom w:val="single" w:sz="4" w:space="0" w:color="auto"/>
+              <w:right w:val="single" w:sz="4" w:space="0" w:color="auto"/>
+            </w:tcBorders>
+            <w:vAlign w:val="center"/>
+          </w:tcPr>
+          <w:p>
+            <w:pPr>
+              <w:jc w:val="both"/>
+            </w:pPr>
+            <w:r>
+              <w:t>a</w:t>
+            </w:r>
+          </w:p>
+        </w:tc>
+      </w:tr>
+    </w:tbl>
+    <w:p>
+      <w:pPr>
+        <w:jc w:val="both"/>
+      </w:pPr>
+    </w:p>
+    <w:p>
+      <w:pPr>
+        <w:jc w:val="both"/>
+      </w:pPr>
+      <w:r>
+        <w:t xml:space="preserve">It also keeps track of the last relationship-type. Therefore, when Query Parser reaches the word “and”, it knows that it will be parsing a pattern clause again, translating the “and” keyword into “pattern”. Query Parser will then validate and parse accordingly with respect of the clause </w:t>
+      </w:r>
+      <w:proofErr w:type="gramStart"/>
+      <w:r>
+        <w:t>type,</w:t>
+      </w:r>
+      <w:proofErr w:type="gramEnd"/>
+      <w:r>
+        <w:t xml:space="preserve"> in this case it is “pattern”.</w:t>
+      </w:r>
+    </w:p>
+    <w:tbl>
+      <w:tblPr>
+        <w:tblStyle w:val="TableGrid"/>
+        <w:tblW w:w="0" w:type="auto"/>
+        <w:jc w:val="center"/>
+        <w:tblLook w:val="04A0" w:firstRow="1" w:lastRow="0" w:firstColumn="1" w:lastColumn="0" w:noHBand="0" w:noVBand="1"/>
+      </w:tblPr>
+      <w:tblGrid>
+        <w:gridCol w:w="2289"/>
+        <w:gridCol w:w="2280"/>
+      </w:tblGrid>
+      <w:tr>
+        <w:trPr>
+          <w:trHeight w:val="148"/>
+          <w:jc w:val="center"/>
+        </w:trPr>
+        <w:tc>
+          <w:tcPr>
+            <w:tcW w:w="4569" w:type="dxa"/>
+            <w:gridSpan w:val="2"/>
+            <w:tcBorders>
+              <w:top w:val="single" w:sz="4" w:space="0" w:color="auto"/>
+              <w:left w:val="single" w:sz="4" w:space="0" w:color="auto"/>
+              <w:bottom w:val="single" w:sz="4" w:space="0" w:color="auto"/>
+              <w:right w:val="single" w:sz="4" w:space="0" w:color="auto"/>
+            </w:tcBorders>
+            <w:vAlign w:val="center"/>
+            <w:hideMark/>
+          </w:tcPr>
+          <w:p>
+            <w:pPr>
+              <w:jc w:val="both"/>
+              <w:rPr>
+                <w:b/>
+              </w:rPr>
+            </w:pPr>
+            <w:r>
+              <w:rPr>
+                <w:b/>
+              </w:rPr>
+              <w:t>rel2</w:t>
+            </w:r>
+          </w:p>
+        </w:tc>
+      </w:tr>
+      <w:tr>
+        <w:trPr>
+          <w:trHeight w:val="302"/>
+          <w:jc w:val="center"/>
+        </w:trPr>
+        <w:tc>
+          <w:tcPr>
+            <w:tcW w:w="2289" w:type="dxa"/>
+            <w:tcBorders>
+              <w:top w:val="single" w:sz="4" w:space="0" w:color="auto"/>
+              <w:left w:val="single" w:sz="4" w:space="0" w:color="auto"/>
+              <w:bottom w:val="single" w:sz="4" w:space="0" w:color="auto"/>
+              <w:right w:val="single" w:sz="4" w:space="0" w:color="auto"/>
+            </w:tcBorders>
+            <w:vAlign w:val="center"/>
+            <w:hideMark/>
+          </w:tcPr>
+          <w:p>
+            <w:pPr>
+              <w:jc w:val="both"/>
+            </w:pPr>
+            <w:r>
+              <w:t>relationship-type</w:t>
+            </w:r>
+          </w:p>
+        </w:tc>
+        <w:tc>
+          <w:tcPr>
+            <w:tcW w:w="2280" w:type="dxa"/>
+            <w:tcBorders>
+              <w:top w:val="single" w:sz="4" w:space="0" w:color="auto"/>
+              <w:left w:val="single" w:sz="4" w:space="0" w:color="auto"/>
+              <w:bottom w:val="single" w:sz="4" w:space="0" w:color="auto"/>
+              <w:right w:val="single" w:sz="4" w:space="0" w:color="auto"/>
+            </w:tcBorders>
+            <w:vAlign w:val="center"/>
+            <w:hideMark/>
+          </w:tcPr>
+          <w:p>
+            <w:pPr>
+              <w:jc w:val="both"/>
+            </w:pPr>
+            <w:r>
+              <w:t>PATTERN</w:t>
+            </w:r>
+          </w:p>
+        </w:tc>
+      </w:tr>
+      <w:tr>
+        <w:trPr>
+          <w:trHeight w:val="302"/>
+          <w:jc w:val="center"/>
+        </w:trPr>
+        <w:tc>
+          <w:tcPr>
+            <w:tcW w:w="2289" w:type="dxa"/>
+            <w:tcBorders>
+              <w:top w:val="single" w:sz="4" w:space="0" w:color="auto"/>
+              <w:left w:val="single" w:sz="4" w:space="0" w:color="auto"/>
+              <w:bottom w:val="single" w:sz="4" w:space="0" w:color="auto"/>
+              <w:right w:val="single" w:sz="4" w:space="0" w:color="auto"/>
+            </w:tcBorders>
+            <w:vAlign w:val="center"/>
+            <w:hideMark/>
+          </w:tcPr>
+          <w:p>
+            <w:pPr>
+              <w:jc w:val="both"/>
+            </w:pPr>
+            <w:r>
+              <w:t>token1</w:t>
+            </w:r>
+          </w:p>
+        </w:tc>
+        <w:tc>
+          <w:tcPr>
+            <w:tcW w:w="2280" w:type="dxa"/>
+            <w:tcBorders>
+              <w:top w:val="single" w:sz="4" w:space="0" w:color="auto"/>
+              <w:left w:val="single" w:sz="4" w:space="0" w:color="auto"/>
+              <w:bottom w:val="single" w:sz="4" w:space="0" w:color="auto"/>
+              <w:right w:val="single" w:sz="4" w:space="0" w:color="auto"/>
+            </w:tcBorders>
+            <w:vAlign w:val="center"/>
+            <w:hideMark/>
+          </w:tcPr>
+          <w:p>
+            <w:pPr>
+              <w:jc w:val="both"/>
+            </w:pPr>
+            <w:r>
+              <w:t>“x”</w:t>
+            </w:r>
+          </w:p>
+        </w:tc>
+      </w:tr>
+      <w:tr>
+        <w:trPr>
+          <w:trHeight w:val="302"/>
+          <w:jc w:val="center"/>
+        </w:trPr>
+        <w:tc>
+          <w:tcPr>
+            <w:tcW w:w="2289" w:type="dxa"/>
+            <w:tcBorders>
+              <w:top w:val="single" w:sz="4" w:space="0" w:color="auto"/>
+              <w:left w:val="single" w:sz="4" w:space="0" w:color="auto"/>
+              <w:bottom w:val="single" w:sz="4" w:space="0" w:color="auto"/>
+              <w:right w:val="single" w:sz="4" w:space="0" w:color="auto"/>
+            </w:tcBorders>
+            <w:vAlign w:val="center"/>
+            <w:hideMark/>
+          </w:tcPr>
+          <w:p>
+            <w:pPr>
+              <w:jc w:val="both"/>
+            </w:pPr>
+            <w:r>
+              <w:t>token2</w:t>
+            </w:r>
+          </w:p>
+        </w:tc>
+        <w:tc>
+          <w:tcPr>
+            <w:tcW w:w="2280" w:type="dxa"/>
+            <w:tcBorders>
+              <w:top w:val="single" w:sz="4" w:space="0" w:color="auto"/>
+              <w:left w:val="single" w:sz="4" w:space="0" w:color="auto"/>
+              <w:bottom w:val="single" w:sz="4" w:space="0" w:color="auto"/>
+              <w:right w:val="single" w:sz="4" w:space="0" w:color="auto"/>
+            </w:tcBorders>
+            <w:vAlign w:val="center"/>
+            <w:hideMark/>
+          </w:tcPr>
+          <w:p>
+            <w:pPr>
+              <w:jc w:val="both"/>
+            </w:pPr>
+            <w:r>
+              <w:t>_”</w:t>
+            </w:r>
+            <w:proofErr w:type="spellStart"/>
+            <w:r>
+              <w:t>x+y</w:t>
+            </w:r>
+            <w:proofErr w:type="spellEnd"/>
+            <w:r>
+              <w:t>”_</w:t>
+            </w:r>
+          </w:p>
+        </w:tc>
+      </w:tr>
+      <w:tr>
+        <w:trPr>
+          <w:trHeight w:val="302"/>
+          <w:jc w:val="center"/>
+        </w:trPr>
+        <w:tc>
+          <w:tcPr>
+            <w:tcW w:w="2289" w:type="dxa"/>
+            <w:tcBorders>
+              <w:top w:val="single" w:sz="4" w:space="0" w:color="auto"/>
+              <w:left w:val="single" w:sz="4" w:space="0" w:color="auto"/>
+              <w:bottom w:val="single" w:sz="4" w:space="0" w:color="auto"/>
+              <w:right w:val="single" w:sz="4" w:space="0" w:color="auto"/>
+            </w:tcBorders>
+            <w:vAlign w:val="center"/>
+          </w:tcPr>
+          <w:p>
+            <w:pPr>
+              <w:jc w:val="both"/>
+            </w:pPr>
+            <w:r>
+              <w:t>token1-type</w:t>
+            </w:r>
+          </w:p>
+        </w:tc>
+        <w:tc>
+          <w:tcPr>
+            <w:tcW w:w="2280" w:type="dxa"/>
+            <w:tcBorders>
+              <w:top w:val="single" w:sz="4" w:space="0" w:color="auto"/>
+              <w:left w:val="single" w:sz="4" w:space="0" w:color="auto"/>
+              <w:bottom w:val="single" w:sz="4" w:space="0" w:color="auto"/>
+              <w:right w:val="single" w:sz="4" w:space="0" w:color="auto"/>
+            </w:tcBorders>
+            <w:vAlign w:val="center"/>
+          </w:tcPr>
+          <w:p>
+            <w:pPr>
+              <w:jc w:val="both"/>
+            </w:pPr>
+            <w:r>
+              <w:t>IDENTIFIER</w:t>
+            </w:r>
+          </w:p>
+        </w:tc>
+      </w:tr>
+      <w:tr>
+        <w:trPr>
+          <w:trHeight w:val="302"/>
+          <w:jc w:val="center"/>
+        </w:trPr>
+        <w:tc>
+          <w:tcPr>
+            <w:tcW w:w="2289" w:type="dxa"/>
+            <w:tcBorders>
+              <w:top w:val="single" w:sz="4" w:space="0" w:color="auto"/>
+              <w:left w:val="single" w:sz="4" w:space="0" w:color="auto"/>
+              <w:bottom w:val="single" w:sz="4" w:space="0" w:color="auto"/>
+              <w:right w:val="single" w:sz="4" w:space="0" w:color="auto"/>
+            </w:tcBorders>
+            <w:vAlign w:val="center"/>
+          </w:tcPr>
+          <w:p>
+            <w:pPr>
+              <w:jc w:val="both"/>
+            </w:pPr>
+            <w:r>
+              <w:t>token2-type</w:t>
+            </w:r>
+          </w:p>
+        </w:tc>
+        <w:tc>
+          <w:tcPr>
+            <w:tcW w:w="2280" w:type="dxa"/>
+            <w:tcBorders>
+              <w:top w:val="single" w:sz="4" w:space="0" w:color="auto"/>
+              <w:left w:val="single" w:sz="4" w:space="0" w:color="auto"/>
+              <w:bottom w:val="single" w:sz="4" w:space="0" w:color="auto"/>
+              <w:right w:val="single" w:sz="4" w:space="0" w:color="auto"/>
+            </w:tcBorders>
+            <w:vAlign w:val="center"/>
+          </w:tcPr>
+          <w:p>
+            <w:pPr>
+              <w:jc w:val="both"/>
+            </w:pPr>
+            <w:r>
+              <w:t>UNDERSCOREEXPR</w:t>
+            </w:r>
+          </w:p>
+        </w:tc>
+      </w:tr>
+      <w:tr>
+        <w:trPr>
+          <w:trHeight w:val="302"/>
+          <w:jc w:val="center"/>
+        </w:trPr>
+        <w:tc>
+          <w:tcPr>
+            <w:tcW w:w="2289" w:type="dxa"/>
+            <w:tcBorders>
+              <w:top w:val="single" w:sz="4" w:space="0" w:color="auto"/>
+              <w:left w:val="single" w:sz="4" w:space="0" w:color="auto"/>
+              <w:bottom w:val="single" w:sz="4" w:space="0" w:color="auto"/>
+              <w:right w:val="single" w:sz="4" w:space="0" w:color="auto"/>
+            </w:tcBorders>
+            <w:vAlign w:val="center"/>
+          </w:tcPr>
+          <w:p>
+            <w:pPr>
+              <w:jc w:val="both"/>
+            </w:pPr>
+            <w:r>
+              <w:t>pattern-synonym</w:t>
+            </w:r>
+          </w:p>
+        </w:tc>
+        <w:tc>
+          <w:tcPr>
+            <w:tcW w:w="2280" w:type="dxa"/>
+            <w:tcBorders>
+              <w:top w:val="single" w:sz="4" w:space="0" w:color="auto"/>
+              <w:left w:val="single" w:sz="4" w:space="0" w:color="auto"/>
+              <w:bottom w:val="single" w:sz="4" w:space="0" w:color="auto"/>
+              <w:right w:val="single" w:sz="4" w:space="0" w:color="auto"/>
+            </w:tcBorders>
+            <w:vAlign w:val="center"/>
+          </w:tcPr>
+          <w:p>
+            <w:pPr>
+              <w:jc w:val="both"/>
+            </w:pPr>
+            <w:r>
+              <w:t>a</w:t>
+            </w:r>
+          </w:p>
+        </w:tc>
+      </w:tr>
+    </w:tbl>
+    <w:p>
+      <w:pPr>
+        <w:jc w:val="both"/>
+        <w:rPr>
+          <w:b/>
+        </w:rPr>
+      </w:pPr>
+    </w:p>
+    <w:p>
+      <w:r>
+        <w:t xml:space="preserve">Both relationships will then be stored in a </w:t>
+      </w:r>
+      <w:r>
+        <w:rPr>
+          <w:b/>
+        </w:rPr>
+        <w:t>Query</w:t>
+      </w:r>
+      <w:r>
+        <w:t xml:space="preserve"> class and passed to </w:t>
+      </w:r>
+      <w:proofErr w:type="spellStart"/>
+      <w:r>
+        <w:rPr>
+          <w:b/>
+        </w:rPr>
+        <w:t>QueryEvaluator</w:t>
+      </w:r>
+      <w:proofErr w:type="spellEnd"/>
+      <w:r>
+        <w:t>.</w:t>
+      </w:r>
+    </w:p>
+    <w:p>
+      <w:r>
+        <w:br w:type="page"/>
+      </w:r>
     </w:p>
     <w:p/>
     <w:p>
       <w:pPr>
         <w:pStyle w:val="Heading3"/>
       </w:pPr>
-      <w:bookmarkStart w:id="20" w:name="_Toc401493838"/>
+      <w:bookmarkStart w:id="21" w:name="_Toc401493838"/>
       <w:r>
         <w:t>2.4.3</w:t>
       </w:r>
@@ -6296,7 +8964,7 @@
         </w:rPr>
         <w:t>Query Evaluator</w:t>
       </w:r>
-      <w:bookmarkEnd w:id="20"/>
+      <w:bookmarkEnd w:id="21"/>
     </w:p>
     <w:p>
       <w:pPr>
@@ -6312,8 +8980,6 @@
           <w:b/>
         </w:rPr>
       </w:pPr>
-      <w:bookmarkStart w:id="21" w:name="_GoBack"/>
-      <w:bookmarkEnd w:id="21"/>
       <w:r>
         <w:rPr>
           <w:b/>
@@ -9408,7 +12074,7 @@
           <w:rPr>
             <w:noProof/>
           </w:rPr>
-          <w:t>3</w:t>
+          <w:t>4</w:t>
         </w:r>
         <w:r>
           <w:rPr>
@@ -9461,7 +12127,7 @@
           <w:rPr>
             <w:noProof/>
           </w:rPr>
-          <w:t>5</w:t>
+          <w:t>15</w:t>
         </w:r>
         <w:r>
           <w:rPr>
@@ -14022,6 +16688,7 @@
       <w:spacing w:after="0" w:line="240" w:lineRule="auto"/>
     </w:pPr>
     <w:tblPr>
+      <w:tblInd w:w="0" w:type="dxa"/>
       <w:tblBorders>
         <w:top w:val="single" w:sz="4" w:space="0" w:color="auto"/>
         <w:left w:val="single" w:sz="4" w:space="0" w:color="auto"/>
@@ -14030,6 +16697,12 @@
         <w:insideH w:val="single" w:sz="4" w:space="0" w:color="auto"/>
         <w:insideV w:val="single" w:sz="4" w:space="0" w:color="auto"/>
       </w:tblBorders>
+      <w:tblCellMar>
+        <w:top w:w="0" w:type="dxa"/>
+        <w:left w:w="108" w:type="dxa"/>
+        <w:bottom w:w="0" w:type="dxa"/>
+        <w:right w:w="108" w:type="dxa"/>
+      </w:tblCellMar>
     </w:tblPr>
   </w:style>
   <w:style w:type="character" w:styleId="CommentReference">
@@ -14263,6 +16936,7 @@
     <w:tblPr>
       <w:tblStyleRowBandSize w:val="1"/>
       <w:tblStyleColBandSize w:val="1"/>
+      <w:tblInd w:w="0" w:type="dxa"/>
       <w:tblBorders>
         <w:top w:val="single" w:sz="4" w:space="0" w:color="B8CCE4" w:themeColor="accent1" w:themeTint="66"/>
         <w:left w:val="single" w:sz="4" w:space="0" w:color="B8CCE4" w:themeColor="accent1" w:themeTint="66"/>
@@ -14271,6 +16945,12 @@
         <w:insideH w:val="single" w:sz="4" w:space="0" w:color="B8CCE4" w:themeColor="accent1" w:themeTint="66"/>
         <w:insideV w:val="single" w:sz="4" w:space="0" w:color="B8CCE4" w:themeColor="accent1" w:themeTint="66"/>
       </w:tblBorders>
+      <w:tblCellMar>
+        <w:top w:w="0" w:type="dxa"/>
+        <w:left w:w="108" w:type="dxa"/>
+        <w:bottom w:w="0" w:type="dxa"/>
+        <w:right w:w="108" w:type="dxa"/>
+      </w:tblCellMar>
     </w:tblPr>
     <w:tblStylePr w:type="firstRow">
       <w:rPr>
@@ -15274,6 +17954,7 @@
       <w:spacing w:after="0" w:line="240" w:lineRule="auto"/>
     </w:pPr>
     <w:tblPr>
+      <w:tblInd w:w="0" w:type="dxa"/>
       <w:tblBorders>
         <w:top w:val="single" w:sz="4" w:space="0" w:color="auto"/>
         <w:left w:val="single" w:sz="4" w:space="0" w:color="auto"/>
@@ -15282,6 +17963,12 @@
         <w:insideH w:val="single" w:sz="4" w:space="0" w:color="auto"/>
         <w:insideV w:val="single" w:sz="4" w:space="0" w:color="auto"/>
       </w:tblBorders>
+      <w:tblCellMar>
+        <w:top w:w="0" w:type="dxa"/>
+        <w:left w:w="108" w:type="dxa"/>
+        <w:bottom w:w="0" w:type="dxa"/>
+        <w:right w:w="108" w:type="dxa"/>
+      </w:tblCellMar>
     </w:tblPr>
   </w:style>
   <w:style w:type="character" w:styleId="CommentReference">
@@ -15816,7 +18503,7 @@
 </file>
 
 <file path=customXml/itemProps2.xml><?xml version="1.0" encoding="utf-8"?>
-<ds:datastoreItem xmlns:ds="http://schemas.openxmlformats.org/officeDocument/2006/customXml" ds:itemID="{F07C20D5-8993-4F9F-9748-E314B8D344E9}">
+<ds:datastoreItem xmlns:ds="http://schemas.openxmlformats.org/officeDocument/2006/customXml" ds:itemID="{4171DC11-00B7-4E4D-8490-C2A5273BE4C4}">
   <ds:schemaRefs>
     <ds:schemaRef ds:uri="http://schemas.openxmlformats.org/officeDocument/2006/bibliography"/>
   </ds:schemaRefs>

</xml_diff>

<commit_message>
Iteration 3 Report PDF ready for submission.
</commit_message>
<xml_diff>
--- a/Report/TEAM05_Iteration3Report.docx
+++ b/Report/TEAM05_Iteration3Report.docx
@@ -435,9 +435,27 @@
             <w:vAlign w:val="center"/>
           </w:tcPr>
           <w:p>
-            <w:r>
-              <w:t>Adinda Ayu Savitri</w:t>
-            </w:r>
+            <w:proofErr w:type="spellStart"/>
+            <w:r>
+              <w:t>Adinda</w:t>
+            </w:r>
+            <w:proofErr w:type="spellEnd"/>
+            <w:r>
+              <w:t xml:space="preserve"> </w:t>
+            </w:r>
+            <w:proofErr w:type="spellStart"/>
+            <w:r>
+              <w:t>Ayu</w:t>
+            </w:r>
+            <w:proofErr w:type="spellEnd"/>
+            <w:r>
+              <w:t xml:space="preserve"> </w:t>
+            </w:r>
+            <w:proofErr w:type="spellStart"/>
+            <w:r>
+              <w:t>Savitri</w:t>
+            </w:r>
+            <w:proofErr w:type="spellEnd"/>
           </w:p>
         </w:tc>
         <w:tc>
@@ -497,9 +515,27 @@
                 <w:rFonts w:cs="Arial"/>
               </w:rPr>
             </w:pPr>
-            <w:r>
-              <w:t>Hisyam Nursaid Indrakesuma</w:t>
-            </w:r>
+            <w:proofErr w:type="spellStart"/>
+            <w:r>
+              <w:t>Hisyam</w:t>
+            </w:r>
+            <w:proofErr w:type="spellEnd"/>
+            <w:r>
+              <w:t xml:space="preserve"> </w:t>
+            </w:r>
+            <w:proofErr w:type="spellStart"/>
+            <w:r>
+              <w:t>Nursaid</w:t>
+            </w:r>
+            <w:proofErr w:type="spellEnd"/>
+            <w:r>
+              <w:t xml:space="preserve"> </w:t>
+            </w:r>
+            <w:proofErr w:type="spellStart"/>
+            <w:r>
+              <w:t>Indrakesuma</w:t>
+            </w:r>
+            <w:proofErr w:type="spellEnd"/>
           </w:p>
         </w:tc>
         <w:tc>
@@ -589,8 +625,16 @@
               <w:rPr>
                 <w:rFonts w:cs="Arial"/>
               </w:rPr>
-              <w:t xml:space="preserve"> Fan Yuxin</w:t>
-            </w:r>
+              <w:t xml:space="preserve"> Fan </w:t>
+            </w:r>
+            <w:proofErr w:type="spellStart"/>
+            <w:r>
+              <w:rPr>
+                <w:rFonts w:cs="Arial"/>
+              </w:rPr>
+              <w:t>Yuxin</w:t>
+            </w:r>
+            <w:proofErr w:type="spellEnd"/>
           </w:p>
         </w:tc>
         <w:tc>
@@ -703,12 +747,28 @@
                 <w:rFonts w:cs="Arial"/>
               </w:rPr>
             </w:pPr>
+            <w:proofErr w:type="spellStart"/>
             <w:r>
               <w:rPr>
                 <w:rFonts w:cs="Arial"/>
               </w:rPr>
-              <w:t>Ipsita Mohapatra</w:t>
-            </w:r>
+              <w:t>Ipsita</w:t>
+            </w:r>
+            <w:proofErr w:type="spellEnd"/>
+            <w:r>
+              <w:rPr>
+                <w:rFonts w:cs="Arial"/>
+              </w:rPr>
+              <w:t xml:space="preserve"> </w:t>
+            </w:r>
+            <w:proofErr w:type="spellStart"/>
+            <w:r>
+              <w:rPr>
+                <w:rFonts w:cs="Arial"/>
+              </w:rPr>
+              <w:t>Mohapatra</w:t>
+            </w:r>
+            <w:proofErr w:type="spellEnd"/>
           </w:p>
         </w:tc>
         <w:tc>
@@ -790,8 +850,16 @@
               <w:rPr>
                 <w:rFonts w:cs="Arial"/>
               </w:rPr>
-              <w:t>Steven Kester Yuwono</w:t>
-            </w:r>
+              <w:t xml:space="preserve">Steven Kester </w:t>
+            </w:r>
+            <w:proofErr w:type="spellStart"/>
+            <w:r>
+              <w:rPr>
+                <w:rFonts w:cs="Arial"/>
+              </w:rPr>
+              <w:t>Yuwono</w:t>
+            </w:r>
+            <w:proofErr w:type="spellEnd"/>
           </w:p>
         </w:tc>
         <w:tc>
@@ -869,11 +937,19 @@
                 <w:rFonts w:cs="Arial"/>
               </w:rPr>
             </w:pPr>
+            <w:proofErr w:type="spellStart"/>
             <w:r>
               <w:rPr>
                 <w:rFonts w:cs="Arial"/>
               </w:rPr>
-              <w:t>Yohanes Lim</w:t>
+              <w:t>Yohanes</w:t>
+            </w:r>
+            <w:proofErr w:type="spellEnd"/>
+            <w:r>
+              <w:rPr>
+                <w:rFonts w:cs="Arial"/>
+              </w:rPr>
+              <w:t xml:space="preserve"> Lim</w:t>
             </w:r>
           </w:p>
         </w:tc>
@@ -904,7 +980,10 @@
         <w:t>Co</w:t>
       </w:r>
       <w:r>
-        <w:t>nsultation Day/Hour: Monday 6-6.30</w:t>
+        <w:t>ns</w:t>
+      </w:r>
+      <w:r>
+        <w:t>ultation Day/Hour: Monday 1</w:t>
       </w:r>
       <w:r>
         <w:t xml:space="preserve">pm </w:t>
@@ -964,7 +1043,7 @@
           <w:r>
             <w:fldChar w:fldCharType="separate"/>
           </w:r>
-          <w:hyperlink w:anchor="_Toc401493825" w:history="1">
+          <w:hyperlink w:anchor="_Toc401562705" w:history="1">
             <w:r>
               <w:rPr>
                 <w:rStyle w:val="Hyperlink"/>
@@ -991,7 +1070,7 @@
                 <w:noProof/>
                 <w:webHidden/>
               </w:rPr>
-              <w:instrText xml:space="preserve"> PAGEREF _Toc401493825 \h </w:instrText>
+              <w:instrText xml:space="preserve"> PAGEREF _Toc401562705 \h </w:instrText>
             </w:r>
             <w:r>
               <w:rPr>
@@ -1034,7 +1113,7 @@
               <w:lang w:val="en-SG" w:eastAsia="en-SG"/>
             </w:rPr>
           </w:pPr>
-          <w:hyperlink w:anchor="_Toc401493826" w:history="1">
+          <w:hyperlink w:anchor="_Toc401562706" w:history="1">
             <w:r>
               <w:rPr>
                 <w:rStyle w:val="Hyperlink"/>
@@ -1075,7 +1154,7 @@
                 <w:noProof/>
                 <w:webHidden/>
               </w:rPr>
-              <w:instrText xml:space="preserve"> PAGEREF _Toc401493826 \h </w:instrText>
+              <w:instrText xml:space="preserve"> PAGEREF _Toc401562706 \h </w:instrText>
             </w:r>
             <w:r>
               <w:rPr>
@@ -1118,7 +1197,7 @@
               <w:lang w:val="en-SG" w:eastAsia="en-SG"/>
             </w:rPr>
           </w:pPr>
-          <w:hyperlink w:anchor="_Toc401493827" w:history="1">
+          <w:hyperlink w:anchor="_Toc401562707" w:history="1">
             <w:r>
               <w:rPr>
                 <w:rStyle w:val="Hyperlink"/>
@@ -1159,7 +1238,7 @@
                 <w:noProof/>
                 <w:webHidden/>
               </w:rPr>
-              <w:instrText xml:space="preserve"> PAGEREF _Toc401493827 \h </w:instrText>
+              <w:instrText xml:space="preserve"> PAGEREF _Toc401562707 \h </w:instrText>
             </w:r>
             <w:r>
               <w:rPr>
@@ -1201,7 +1280,7 @@
               <w:lang w:val="en-SG" w:eastAsia="en-SG"/>
             </w:rPr>
           </w:pPr>
-          <w:hyperlink w:anchor="_Toc401493828" w:history="1">
+          <w:hyperlink w:anchor="_Toc401562708" w:history="1">
             <w:r>
               <w:rPr>
                 <w:rStyle w:val="Hyperlink"/>
@@ -1228,7 +1307,7 @@
                 <w:noProof/>
                 <w:webHidden/>
               </w:rPr>
-              <w:instrText xml:space="preserve"> PAGEREF _Toc401493828 \h </w:instrText>
+              <w:instrText xml:space="preserve"> PAGEREF _Toc401562708 \h </w:instrText>
             </w:r>
             <w:r>
               <w:rPr>
@@ -1270,7 +1349,7 @@
               <w:lang w:val="en-SG" w:eastAsia="en-SG"/>
             </w:rPr>
           </w:pPr>
-          <w:hyperlink w:anchor="_Toc401493829" w:history="1">
+          <w:hyperlink w:anchor="_Toc401562709" w:history="1">
             <w:r>
               <w:rPr>
                 <w:rStyle w:val="Hyperlink"/>
@@ -1297,7 +1376,7 @@
                 <w:noProof/>
                 <w:webHidden/>
               </w:rPr>
-              <w:instrText xml:space="preserve"> PAGEREF _Toc401493829 \h </w:instrText>
+              <w:instrText xml:space="preserve"> PAGEREF _Toc401562709 \h </w:instrText>
             </w:r>
             <w:r>
               <w:rPr>
@@ -1339,7 +1418,7 @@
               <w:lang w:val="en-SG" w:eastAsia="en-SG"/>
             </w:rPr>
           </w:pPr>
-          <w:hyperlink w:anchor="_Toc401493830" w:history="1">
+          <w:hyperlink w:anchor="_Toc401562710" w:history="1">
             <w:r>
               <w:rPr>
                 <w:rStyle w:val="Hyperlink"/>
@@ -1366,7 +1445,7 @@
                 <w:noProof/>
                 <w:webHidden/>
               </w:rPr>
-              <w:instrText xml:space="preserve"> PAGEREF _Toc401493830 \h </w:instrText>
+              <w:instrText xml:space="preserve"> PAGEREF _Toc401562710 \h </w:instrText>
             </w:r>
             <w:r>
               <w:rPr>
@@ -1408,7 +1487,7 @@
               <w:lang w:val="en-SG" w:eastAsia="en-SG"/>
             </w:rPr>
           </w:pPr>
-          <w:hyperlink w:anchor="_Toc401493831" w:history="1">
+          <w:hyperlink w:anchor="_Toc401562711" w:history="1">
             <w:r>
               <w:rPr>
                 <w:rStyle w:val="Hyperlink"/>
@@ -1435,7 +1514,7 @@
                 <w:noProof/>
                 <w:webHidden/>
               </w:rPr>
-              <w:instrText xml:space="preserve"> PAGEREF _Toc401493831 \h </w:instrText>
+              <w:instrText xml:space="preserve"> PAGEREF _Toc401562711 \h </w:instrText>
             </w:r>
             <w:r>
               <w:rPr>
@@ -1477,7 +1556,7 @@
               <w:lang w:val="en-SG" w:eastAsia="en-SG"/>
             </w:rPr>
           </w:pPr>
-          <w:hyperlink w:anchor="_Toc401493832" w:history="1">
+          <w:hyperlink w:anchor="_Toc401562712" w:history="1">
             <w:r>
               <w:rPr>
                 <w:rStyle w:val="Hyperlink"/>
@@ -1504,7 +1583,7 @@
                 <w:noProof/>
                 <w:webHidden/>
               </w:rPr>
-              <w:instrText xml:space="preserve"> PAGEREF _Toc401493832 \h </w:instrText>
+              <w:instrText xml:space="preserve"> PAGEREF _Toc401562712 \h </w:instrText>
             </w:r>
             <w:r>
               <w:rPr>
@@ -1546,7 +1625,7 @@
               <w:lang w:val="en-SG" w:eastAsia="en-SG"/>
             </w:rPr>
           </w:pPr>
-          <w:hyperlink w:anchor="_Toc401493833" w:history="1">
+          <w:hyperlink w:anchor="_Toc401562713" w:history="1">
             <w:r>
               <w:rPr>
                 <w:rStyle w:val="Hyperlink"/>
@@ -1573,7 +1652,7 @@
                 <w:noProof/>
                 <w:webHidden/>
               </w:rPr>
-              <w:instrText xml:space="preserve"> PAGEREF _Toc401493833 \h </w:instrText>
+              <w:instrText xml:space="preserve"> PAGEREF _Toc401562713 \h </w:instrText>
             </w:r>
             <w:r>
               <w:rPr>
@@ -1615,7 +1694,7 @@
               <w:lang w:val="en-SG" w:eastAsia="en-SG"/>
             </w:rPr>
           </w:pPr>
-          <w:hyperlink w:anchor="_Toc401493834" w:history="1">
+          <w:hyperlink w:anchor="_Toc401562714" w:history="1">
             <w:r>
               <w:rPr>
                 <w:rStyle w:val="Hyperlink"/>
@@ -1642,7 +1721,7 @@
                 <w:noProof/>
                 <w:webHidden/>
               </w:rPr>
-              <w:instrText xml:space="preserve"> PAGEREF _Toc401493834 \h </w:instrText>
+              <w:instrText xml:space="preserve"> PAGEREF _Toc401562714 \h </w:instrText>
             </w:r>
             <w:r>
               <w:rPr>
@@ -1684,7 +1763,7 @@
               <w:lang w:val="en-SG" w:eastAsia="en-SG"/>
             </w:rPr>
           </w:pPr>
-          <w:hyperlink w:anchor="_Toc401493835" w:history="1">
+          <w:hyperlink w:anchor="_Toc401562715" w:history="1">
             <w:r>
               <w:rPr>
                 <w:rStyle w:val="Hyperlink"/>
@@ -1711,7 +1790,7 @@
                 <w:noProof/>
                 <w:webHidden/>
               </w:rPr>
-              <w:instrText xml:space="preserve"> PAGEREF _Toc401493835 \h </w:instrText>
+              <w:instrText xml:space="preserve"> PAGEREF _Toc401562715 \h </w:instrText>
             </w:r>
             <w:r>
               <w:rPr>
@@ -1753,7 +1832,7 @@
               <w:lang w:val="en-SG" w:eastAsia="en-SG"/>
             </w:rPr>
           </w:pPr>
-          <w:hyperlink w:anchor="_Toc401493836" w:history="1">
+          <w:hyperlink w:anchor="_Toc401562716" w:history="1">
             <w:r>
               <w:rPr>
                 <w:rStyle w:val="Hyperlink"/>
@@ -1780,7 +1859,7 @@
                 <w:noProof/>
                 <w:webHidden/>
               </w:rPr>
-              <w:instrText xml:space="preserve"> PAGEREF _Toc401493836 \h </w:instrText>
+              <w:instrText xml:space="preserve"> PAGEREF _Toc401562716 \h </w:instrText>
             </w:r>
             <w:r>
               <w:rPr>
@@ -1822,7 +1901,7 @@
               <w:lang w:val="en-SG" w:eastAsia="en-SG"/>
             </w:rPr>
           </w:pPr>
-          <w:hyperlink w:anchor="_Toc401493837" w:history="1">
+          <w:hyperlink w:anchor="_Toc401562717" w:history="1">
             <w:r>
               <w:rPr>
                 <w:rStyle w:val="Hyperlink"/>
@@ -1849,7 +1928,7 @@
                 <w:noProof/>
                 <w:webHidden/>
               </w:rPr>
-              <w:instrText xml:space="preserve"> PAGEREF _Toc401493837 \h </w:instrText>
+              <w:instrText xml:space="preserve"> PAGEREF _Toc401562717 \h </w:instrText>
             </w:r>
             <w:r>
               <w:rPr>
@@ -1891,7 +1970,7 @@
               <w:lang w:val="en-SG" w:eastAsia="en-SG"/>
             </w:rPr>
           </w:pPr>
-          <w:hyperlink w:anchor="_Toc401493838" w:history="1">
+          <w:hyperlink w:anchor="_Toc401562718" w:history="1">
             <w:r>
               <w:rPr>
                 <w:rStyle w:val="Hyperlink"/>
@@ -1918,7 +1997,7 @@
                 <w:noProof/>
                 <w:webHidden/>
               </w:rPr>
-              <w:instrText xml:space="preserve"> PAGEREF _Toc401493838 \h </w:instrText>
+              <w:instrText xml:space="preserve"> PAGEREF _Toc401562718 \h </w:instrText>
             </w:r>
             <w:r>
               <w:rPr>
@@ -1938,7 +2017,7 @@
                 <w:noProof/>
                 <w:webHidden/>
               </w:rPr>
-              <w:t>9</w:t>
+              <w:t>12</w:t>
             </w:r>
             <w:r>
               <w:rPr>
@@ -1960,7 +2039,7 @@
               <w:lang w:val="en-SG" w:eastAsia="en-SG"/>
             </w:rPr>
           </w:pPr>
-          <w:hyperlink w:anchor="_Toc401493839" w:history="1">
+          <w:hyperlink w:anchor="_Toc401562719" w:history="1">
             <w:r>
               <w:rPr>
                 <w:rStyle w:val="Hyperlink"/>
@@ -1987,7 +2066,7 @@
                 <w:noProof/>
                 <w:webHidden/>
               </w:rPr>
-              <w:instrText xml:space="preserve"> PAGEREF _Toc401493839 \h </w:instrText>
+              <w:instrText xml:space="preserve"> PAGEREF _Toc401562719 \h </w:instrText>
             </w:r>
             <w:r>
               <w:rPr>
@@ -2007,7 +2086,7 @@
                 <w:noProof/>
                 <w:webHidden/>
               </w:rPr>
-              <w:t>10</w:t>
+              <w:t>13</w:t>
             </w:r>
             <w:r>
               <w:rPr>
@@ -2029,7 +2108,7 @@
               <w:lang w:val="en-SG" w:eastAsia="en-SG"/>
             </w:rPr>
           </w:pPr>
-          <w:hyperlink w:anchor="_Toc401493840" w:history="1">
+          <w:hyperlink w:anchor="_Toc401562720" w:history="1">
             <w:r>
               <w:rPr>
                 <w:rStyle w:val="Hyperlink"/>
@@ -2056,7 +2135,7 @@
                 <w:noProof/>
                 <w:webHidden/>
               </w:rPr>
-              <w:instrText xml:space="preserve"> PAGEREF _Toc401493840 \h </w:instrText>
+              <w:instrText xml:space="preserve"> PAGEREF _Toc401562720 \h </w:instrText>
             </w:r>
             <w:r>
               <w:rPr>
@@ -2076,7 +2155,7 @@
                 <w:noProof/>
                 <w:webHidden/>
               </w:rPr>
-              <w:t>10</w:t>
+              <w:t>13</w:t>
             </w:r>
             <w:r>
               <w:rPr>
@@ -2098,7 +2177,7 @@
               <w:lang w:val="en-SG" w:eastAsia="en-SG"/>
             </w:rPr>
           </w:pPr>
-          <w:hyperlink w:anchor="_Toc401493841" w:history="1">
+          <w:hyperlink w:anchor="_Toc401562721" w:history="1">
             <w:r>
               <w:rPr>
                 <w:rStyle w:val="Hyperlink"/>
@@ -2125,7 +2204,7 @@
                 <w:noProof/>
                 <w:webHidden/>
               </w:rPr>
-              <w:instrText xml:space="preserve"> PAGEREF _Toc401493841 \h </w:instrText>
+              <w:instrText xml:space="preserve"> PAGEREF _Toc401562721 \h </w:instrText>
             </w:r>
             <w:r>
               <w:rPr>
@@ -2145,7 +2224,7 @@
                 <w:noProof/>
                 <w:webHidden/>
               </w:rPr>
-              <w:t>11</w:t>
+              <w:t>14</w:t>
             </w:r>
             <w:r>
               <w:rPr>
@@ -2189,7 +2268,7 @@
         <w:pStyle w:val="Heading1"/>
         <w:jc w:val="center"/>
       </w:pPr>
-      <w:bookmarkStart w:id="0" w:name="_Toc401493825"/>
+      <w:bookmarkStart w:id="0" w:name="_Toc401562705"/>
       <w:r>
         <w:lastRenderedPageBreak/>
         <w:t>1</w:t>
@@ -2242,7 +2321,7 @@
           <w:numId w:val="20"/>
         </w:numPr>
       </w:pPr>
-      <w:bookmarkStart w:id="1" w:name="_Toc401493826"/>
+      <w:bookmarkStart w:id="1" w:name="_Toc401562706"/>
       <w:r>
         <w:t>Architecture</w:t>
       </w:r>
@@ -2357,7 +2436,7 @@
       <w:pPr>
         <w:pStyle w:val="Heading2"/>
       </w:pPr>
-      <w:bookmarkStart w:id="2" w:name="_Toc401493827"/>
+      <w:bookmarkStart w:id="2" w:name="_Toc401562707"/>
       <w:r>
         <w:lastRenderedPageBreak/>
         <w:t>1.2.</w:t>
@@ -2372,7 +2451,7 @@
       <w:pPr>
         <w:pStyle w:val="Heading3"/>
       </w:pPr>
-      <w:bookmarkStart w:id="3" w:name="_Toc401493828"/>
+      <w:bookmarkStart w:id="3" w:name="_Toc401562708"/>
       <w:r>
         <w:t>1.2.1. For Whole Project</w:t>
       </w:r>
@@ -2667,12 +2746,14 @@
                 <w:szCs w:val="20"/>
               </w:rPr>
             </w:pPr>
+            <w:proofErr w:type="spellStart"/>
             <w:r>
               <w:rPr>
                 <w:szCs w:val="20"/>
               </w:rPr>
               <w:t>Adinda</w:t>
             </w:r>
+            <w:proofErr w:type="spellEnd"/>
           </w:p>
         </w:tc>
         <w:tc>
@@ -2929,12 +3010,14 @@
                 <w:szCs w:val="20"/>
               </w:rPr>
             </w:pPr>
+            <w:proofErr w:type="spellStart"/>
             <w:r>
               <w:rPr>
                 <w:szCs w:val="20"/>
               </w:rPr>
               <w:t>Hisyam</w:t>
             </w:r>
+            <w:proofErr w:type="spellEnd"/>
           </w:p>
         </w:tc>
         <w:tc>
@@ -3189,12 +3272,14 @@
                 <w:szCs w:val="20"/>
               </w:rPr>
             </w:pPr>
+            <w:proofErr w:type="spellStart"/>
             <w:r>
               <w:rPr>
                 <w:szCs w:val="20"/>
               </w:rPr>
               <w:t>Ipsita</w:t>
             </w:r>
+            <w:proofErr w:type="spellEnd"/>
           </w:p>
         </w:tc>
         <w:tc>
@@ -3320,12 +3405,14 @@
                 <w:szCs w:val="20"/>
               </w:rPr>
             </w:pPr>
+            <w:proofErr w:type="spellStart"/>
             <w:r>
               <w:rPr>
                 <w:szCs w:val="20"/>
               </w:rPr>
               <w:t>Yohanes</w:t>
             </w:r>
+            <w:proofErr w:type="spellEnd"/>
           </w:p>
         </w:tc>
         <w:tc>
@@ -3614,12 +3701,14 @@
                 <w:szCs w:val="20"/>
               </w:rPr>
             </w:pPr>
+            <w:proofErr w:type="spellStart"/>
             <w:r>
               <w:rPr>
                 <w:szCs w:val="20"/>
               </w:rPr>
               <w:t>Adinda</w:t>
             </w:r>
+            <w:proofErr w:type="spellEnd"/>
           </w:p>
         </w:tc>
         <w:tc>
@@ -3760,12 +3849,14 @@
                 <w:szCs w:val="20"/>
               </w:rPr>
             </w:pPr>
+            <w:proofErr w:type="spellStart"/>
             <w:r>
               <w:rPr>
                 <w:szCs w:val="20"/>
               </w:rPr>
               <w:t>Hisyam</w:t>
             </w:r>
+            <w:proofErr w:type="spellEnd"/>
           </w:p>
         </w:tc>
         <w:tc>
@@ -3904,12 +3995,14 @@
                 <w:szCs w:val="20"/>
               </w:rPr>
             </w:pPr>
+            <w:proofErr w:type="spellStart"/>
             <w:r>
               <w:rPr>
                 <w:szCs w:val="20"/>
               </w:rPr>
               <w:t>Ipsita</w:t>
             </w:r>
+            <w:proofErr w:type="spellEnd"/>
           </w:p>
         </w:tc>
         <w:tc>
@@ -3976,12 +4069,14 @@
                 <w:szCs w:val="20"/>
               </w:rPr>
             </w:pPr>
+            <w:proofErr w:type="spellStart"/>
             <w:r>
               <w:rPr>
                 <w:szCs w:val="20"/>
               </w:rPr>
               <w:t>Yohanes</w:t>
             </w:r>
+            <w:proofErr w:type="spellEnd"/>
           </w:p>
         </w:tc>
         <w:tc>
@@ -4051,7 +4146,7 @@
       <w:pPr>
         <w:pStyle w:val="Heading3"/>
       </w:pPr>
-      <w:bookmarkStart w:id="4" w:name="_Toc401493829"/>
+      <w:bookmarkStart w:id="4" w:name="_Toc401562709"/>
       <w:r>
         <w:lastRenderedPageBreak/>
         <w:t>1.2.2. For Iteration 3</w:t>
@@ -4328,9 +4423,11 @@
             <w:tcW w:w="946" w:type="dxa"/>
           </w:tcPr>
           <w:p>
+            <w:proofErr w:type="spellStart"/>
             <w:r>
               <w:t>Adinda</w:t>
             </w:r>
+            <w:proofErr w:type="spellEnd"/>
           </w:p>
         </w:tc>
         <w:tc>
@@ -4465,9 +4562,11 @@
             <w:tcW w:w="946" w:type="dxa"/>
           </w:tcPr>
           <w:p>
+            <w:proofErr w:type="spellStart"/>
             <w:r>
               <w:t>Hisyam</w:t>
             </w:r>
+            <w:proofErr w:type="spellEnd"/>
           </w:p>
         </w:tc>
         <w:tc>
@@ -4603,9 +4702,11 @@
             <w:tcW w:w="946" w:type="dxa"/>
           </w:tcPr>
           <w:p>
+            <w:proofErr w:type="spellStart"/>
             <w:r>
               <w:t>Ipsita</w:t>
             </w:r>
+            <w:proofErr w:type="spellEnd"/>
           </w:p>
         </w:tc>
         <w:tc>
@@ -4673,9 +4774,11 @@
             <w:tcW w:w="946" w:type="dxa"/>
           </w:tcPr>
           <w:p>
+            <w:proofErr w:type="spellStart"/>
             <w:r>
               <w:t>Yohanes</w:t>
             </w:r>
+            <w:proofErr w:type="spellEnd"/>
           </w:p>
         </w:tc>
         <w:tc>
@@ -4770,7 +4873,7 @@
         <w:pStyle w:val="Heading1"/>
         <w:jc w:val="center"/>
       </w:pPr>
-      <w:bookmarkStart w:id="5" w:name="_Toc401493830"/>
+      <w:bookmarkStart w:id="5" w:name="_Toc401562710"/>
       <w:r>
         <w:lastRenderedPageBreak/>
         <w:t>2</w:t>
@@ -4786,7 +4889,7 @@
       </w:pPr>
       <w:bookmarkStart w:id="6" w:name="_Toc384845072"/>
       <w:bookmarkStart w:id="7" w:name="_Toc385275806"/>
-      <w:bookmarkStart w:id="8" w:name="_Toc401493831"/>
+      <w:bookmarkStart w:id="8" w:name="_Toc401562711"/>
       <w:r>
         <w:t>2</w:t>
       </w:r>
@@ -4833,7 +4936,7 @@
       <w:pPr>
         <w:pStyle w:val="Heading2"/>
       </w:pPr>
-      <w:bookmarkStart w:id="11" w:name="_Toc401493832"/>
+      <w:bookmarkStart w:id="11" w:name="_Toc401562712"/>
       <w:r>
         <w:t>2</w:t>
       </w:r>
@@ -4851,23 +4954,17 @@
       <w:r>
         <w:t>KB</w:t>
       </w:r>
+      <w:bookmarkStart w:id="12" w:name="_Toc384845074"/>
+      <w:bookmarkStart w:id="13" w:name="_Toc385275808"/>
       <w:bookmarkEnd w:id="11"/>
     </w:p>
     <w:p>
       <w:pPr>
-        <w:rPr>
-          <w:color w:val="auto"/>
-        </w:rPr>
-      </w:pPr>
-      <w:bookmarkStart w:id="12" w:name="_Toc384845074"/>
-      <w:bookmarkStart w:id="13" w:name="_Toc385275808"/>
-    </w:p>
-    <w:p>
-      <w:pPr>
         <w:pStyle w:val="Heading3"/>
+        <w:jc w:val="both"/>
       </w:pPr>
       <w:bookmarkStart w:id="14" w:name="_Toc399682493"/>
-      <w:bookmarkStart w:id="15" w:name="_Toc401493833"/>
+      <w:bookmarkStart w:id="15" w:name="_Toc401562713"/>
       <w:r>
         <w:t>2.2.1. Design Decisions</w:t>
       </w:r>
@@ -4875,12 +4972,16 @@
       <w:bookmarkEnd w:id="15"/>
     </w:p>
     <w:p>
+      <w:pPr>
+        <w:jc w:val="both"/>
+      </w:pPr>
       <w:r>
         <w:t>In this iteration, the main focus of PKB is the data hiding, method simplifications and revamping the data structure.</w:t>
       </w:r>
     </w:p>
     <w:p>
       <w:pPr>
+        <w:jc w:val="both"/>
         <w:rPr>
           <w:u w:val="single"/>
         </w:rPr>
@@ -4893,22 +4994,47 @@
       </w:r>
     </w:p>
     <w:p>
-      <w:r>
-        <w:t>Previously, other methods can get the individual classes inside PKB (such as Parent class) and utilise their method. This interaction has been changed and now other classes can only use the methods that are provided in the PKB API. They will not be able to get the individual classes anymore.</w:t>
+      <w:pPr>
+        <w:jc w:val="both"/>
+      </w:pPr>
+      <w:r>
+        <w:t>Previously, other methods can get the individual classes inside PKB (such as Parent class) and utilise their method. This interaction has</w:t>
+      </w:r>
+      <w:r>
+        <w:t xml:space="preserve"> now</w:t>
+      </w:r>
+      <w:r>
+        <w:t xml:space="preserve"> been changed such that </w:t>
+      </w:r>
+      <w:r>
+        <w:t>other classes can only use the methods that are provided in the PKB API. They will not be able to get the individual classes anymore.</w:t>
       </w:r>
     </w:p>
     <w:p>
+      <w:pPr>
+        <w:jc w:val="both"/>
+      </w:pPr>
       <w:r>
         <w:t>Method Simplifications</w:t>
       </w:r>
     </w:p>
     <w:p>
-      <w:r>
-        <w:t>Previously, there were many methods in PKB that were superfluous and outside of the scope of the PKB. This will not only introduce unnecessary bug but also make it harder for the system to be optimised. As a result, a lot of methods have been trimmed down. Please refer to the PKB API to check the comprehensive methods list that PKB will now provide.</w:t>
+      <w:pPr>
+        <w:jc w:val="both"/>
+      </w:pPr>
+      <w:r>
+        <w:t>Previously, there were many methods in PKB that were superfluous and outside of the scope of the PKB. This will not only introduce unnecessary bug</w:t>
+      </w:r>
+      <w:r>
+        <w:t>s</w:t>
+      </w:r>
+      <w:r>
+        <w:t xml:space="preserve"> but also make it harder for the system to be optimised. As a result, a lot of methods have been trimmed down. Please refer to the PKB API to check the comprehensive methods list that PKB will now provide.</w:t>
       </w:r>
     </w:p>
     <w:p>
       <w:pPr>
+        <w:jc w:val="both"/>
         <w:rPr>
           <w:u w:val="single"/>
         </w:rPr>
@@ -4921,6 +5047,9 @@
       </w:r>
     </w:p>
     <w:p>
+      <w:pPr>
+        <w:jc w:val="both"/>
+      </w:pPr>
       <w:r>
         <w:t>The main focus of the revamping of data structure is speed. Therefore, PKB will now mainly use vector and bit</w:t>
       </w:r>
@@ -5474,6 +5603,7 @@
         <w:jc w:val="both"/>
       </w:pPr>
       <w:r>
+        <w:lastRenderedPageBreak/>
         <w:t xml:space="preserve">For the tables, getting the value by index will be in </w:t>
       </w:r>
       <w:proofErr w:type="gramStart"/>
@@ -5716,7 +5846,7 @@
       <w:pPr>
         <w:pStyle w:val="Heading2"/>
       </w:pPr>
-      <w:bookmarkStart w:id="16" w:name="_Toc401493834"/>
+      <w:bookmarkStart w:id="16" w:name="_Toc401562714"/>
       <w:r>
         <w:lastRenderedPageBreak/>
         <w:t>2.3. Design Extractor</w:t>
@@ -5977,7 +6107,7 @@
         <w:pStyle w:val="Heading2"/>
         <w:jc w:val="both"/>
       </w:pPr>
-      <w:bookmarkStart w:id="17" w:name="_Toc401493835"/>
+      <w:bookmarkStart w:id="17" w:name="_Toc401562715"/>
       <w:r>
         <w:lastRenderedPageBreak/>
         <w:t>2.4</w:t>
@@ -6017,7 +6147,7 @@
         <w:pStyle w:val="Heading3"/>
         <w:jc w:val="both"/>
       </w:pPr>
-      <w:bookmarkStart w:id="18" w:name="_Toc401493836"/>
+      <w:bookmarkStart w:id="18" w:name="_Toc401562716"/>
       <w:r>
         <w:t>2</w:t>
       </w:r>
@@ -6130,41 +6260,19 @@
       <w:pPr>
         <w:pStyle w:val="Default"/>
         <w:spacing w:after="15"/>
-        <w:ind w:left="720"/>
         <w:jc w:val="both"/>
         <w:rPr>
           <w:sz w:val="23"/>
           <w:szCs w:val="23"/>
         </w:rPr>
       </w:pPr>
-      <w:r>
-        <w:rPr>
-          <w:sz w:val="23"/>
-          <w:szCs w:val="23"/>
-        </w:rPr>
-        <w:br w:type="page"/>
-      </w:r>
     </w:p>
     <w:p>
       <w:pPr>
-        <w:pStyle w:val="Default"/>
-        <w:spacing w:after="15"/>
-        <w:ind w:left="720"/>
-        <w:jc w:val="both"/>
-        <w:rPr>
-          <w:sz w:val="23"/>
-          <w:szCs w:val="23"/>
-        </w:rPr>
-      </w:pPr>
-      <w:bookmarkStart w:id="19" w:name="_GoBack"/>
-      <w:bookmarkEnd w:id="19"/>
-    </w:p>
-    <w:p>
-      <w:pPr>
         <w:pStyle w:val="Heading3"/>
         <w:jc w:val="both"/>
       </w:pPr>
-      <w:bookmarkStart w:id="20" w:name="_Toc401493837"/>
+      <w:bookmarkStart w:id="19" w:name="_Toc401562717"/>
       <w:r>
         <w:t>2</w:t>
       </w:r>
@@ -6180,7 +6288,7 @@
       <w:r>
         <w:t xml:space="preserve"> Query Parser</w:t>
       </w:r>
-      <w:bookmarkEnd w:id="20"/>
+      <w:bookmarkEnd w:id="19"/>
     </w:p>
     <w:p>
       <w:pPr>
@@ -6507,6 +6615,11 @@
         <w:t>, as the following.</w:t>
       </w:r>
     </w:p>
+    <w:p>
+      <w:pPr>
+        <w:jc w:val="both"/>
+      </w:pPr>
+    </w:p>
     <w:tbl>
       <w:tblPr>
         <w:tblStyle w:val="TableGrid"/>
@@ -6544,6 +6657,7 @@
               <w:rPr>
                 <w:b/>
               </w:rPr>
+              <w:lastRenderedPageBreak/>
               <w:t>Relationship</w:t>
             </w:r>
           </w:p>
@@ -6713,7 +6827,13 @@
         <w:t>Relationship</w:t>
       </w:r>
       <w:r>
-        <w:t xml:space="preserve"> arguments will also be semantically checked whether they are valid. For example, both arguments in Follows clause have to be a statement (i.e. </w:t>
+        <w:t xml:space="preserve"> arguments will also be semantically checked </w:t>
+      </w:r>
+      <w:r>
+        <w:t>to determine if</w:t>
+      </w:r>
+      <w:r>
+        <w:t xml:space="preserve"> they are valid. For example, both arguments in Follows clause have to be a statement (i.e. </w:t>
       </w:r>
       <w:proofErr w:type="spellStart"/>
       <w:r>
@@ -6761,7 +6881,6 @@
         <w:jc w:val="both"/>
       </w:pPr>
       <w:r>
-        <w:lastRenderedPageBreak/>
         <w:t xml:space="preserve">The types of the tokens/arguments are detected by </w:t>
       </w:r>
       <w:proofErr w:type="spellStart"/>
@@ -7556,6 +7675,7 @@
               <w:rPr>
                 <w:b/>
               </w:rPr>
+              <w:lastRenderedPageBreak/>
               <w:t>map</w:t>
             </w:r>
           </w:p>
@@ -7738,19 +7858,6 @@
       <w:r>
         <w:t>When the controller calls the parsing function, the function will return a query object. This object will then be passed to query evaluator.</w:t>
       </w:r>
-    </w:p>
-    <w:p>
-      <w:pPr>
-        <w:jc w:val="both"/>
-      </w:pPr>
-      <w:r>
-        <w:br w:type="page"/>
-      </w:r>
-    </w:p>
-    <w:p>
-      <w:pPr>
-        <w:jc w:val="both"/>
-      </w:pPr>
     </w:p>
     <w:p>
       <w:pPr>
@@ -8939,16 +9046,10 @@
       </w:r>
     </w:p>
     <w:p>
-      <w:r>
-        <w:br w:type="page"/>
-      </w:r>
-    </w:p>
-    <w:p/>
-    <w:p>
       <w:pPr>
         <w:pStyle w:val="Heading3"/>
       </w:pPr>
-      <w:bookmarkStart w:id="21" w:name="_Toc401493838"/>
+      <w:bookmarkStart w:id="20" w:name="_Toc401562718"/>
       <w:r>
         <w:t>2.4.3</w:t>
       </w:r>
@@ -8964,14 +9065,20 @@
         </w:rPr>
         <w:t>Query Evaluator</w:t>
       </w:r>
-      <w:bookmarkEnd w:id="21"/>
+      <w:bookmarkEnd w:id="20"/>
     </w:p>
     <w:p>
-      <w:pPr>
-        <w:rPr>
-          <w:b/>
-        </w:rPr>
-      </w:pPr>
+      <w:r>
+        <w:t>(</w:t>
+      </w:r>
+      <w:proofErr w:type="gramStart"/>
+      <w:r>
+        <w:t>same</w:t>
+      </w:r>
+      <w:proofErr w:type="gramEnd"/>
+      <w:r>
+        <w:t xml:space="preserve"> as before)</w:t>
+      </w:r>
     </w:p>
     <w:p>
       <w:pPr>
@@ -8992,8 +9099,8 @@
         <w:pStyle w:val="Heading1"/>
         <w:jc w:val="center"/>
       </w:pPr>
-      <w:bookmarkStart w:id="22" w:name="_Toc385276381"/>
-      <w:bookmarkStart w:id="23" w:name="_Toc401493839"/>
+      <w:bookmarkStart w:id="21" w:name="_Toc385276381"/>
+      <w:bookmarkStart w:id="22" w:name="_Toc401562719"/>
       <w:r>
         <w:lastRenderedPageBreak/>
         <w:t>3</w:t>
@@ -9001,21 +9108,21 @@
       <w:r>
         <w:t>. Testing</w:t>
       </w:r>
-      <w:bookmarkStart w:id="24" w:name="_Toc384845076"/>
-      <w:bookmarkStart w:id="25" w:name="_Toc385275810"/>
-      <w:bookmarkStart w:id="26" w:name="_Toc385276383"/>
+      <w:bookmarkStart w:id="23" w:name="_Toc384845076"/>
+      <w:bookmarkStart w:id="24" w:name="_Toc385275810"/>
+      <w:bookmarkStart w:id="25" w:name="_Toc385276383"/>
+      <w:bookmarkEnd w:id="21"/>
       <w:bookmarkEnd w:id="22"/>
-      <w:bookmarkEnd w:id="23"/>
     </w:p>
     <w:p>
       <w:pPr>
         <w:pStyle w:val="Heading2"/>
       </w:pPr>
-      <w:bookmarkStart w:id="27" w:name="_Toc401493840"/>
+      <w:bookmarkStart w:id="26" w:name="_Toc401562720"/>
       <w:r>
         <w:t>3.1. System Testing Plan for Iteration 3</w:t>
       </w:r>
-      <w:bookmarkEnd w:id="27"/>
+      <w:bookmarkEnd w:id="26"/>
     </w:p>
     <w:p>
       <w:r>
@@ -11958,14 +12065,13 @@
           </w:p>
         </w:tc>
       </w:tr>
+      <w:bookmarkEnd w:id="23"/>
       <w:bookmarkEnd w:id="24"/>
       <w:bookmarkEnd w:id="25"/>
-      <w:bookmarkEnd w:id="26"/>
     </w:tbl>
     <w:p>
       <w:pPr>
         <w:pStyle w:val="Heading1"/>
-        <w:jc w:val="center"/>
       </w:pPr>
     </w:p>
     <w:p>
@@ -11973,14 +12079,14 @@
         <w:pStyle w:val="Heading1"/>
         <w:jc w:val="center"/>
       </w:pPr>
-      <w:bookmarkStart w:id="28" w:name="_Toc401493841"/>
+      <w:bookmarkStart w:id="27" w:name="_Toc401562721"/>
       <w:r>
         <w:t>4</w:t>
       </w:r>
       <w:r>
         <w:t>. API</w:t>
       </w:r>
-      <w:bookmarkEnd w:id="28"/>
+      <w:bookmarkEnd w:id="27"/>
     </w:p>
     <w:p>
       <w:r>
@@ -12001,9 +12107,23 @@
           <w:rPr>
             <w:rStyle w:val="Hyperlink"/>
           </w:rPr>
-          <w:t>www.comp.nus.edu.sg/~kester/CS3202</w:t>
+          <w:t>www.comp.nus.ed</w:t>
+        </w:r>
+        <w:r>
+          <w:rPr>
+            <w:rStyle w:val="Hyperlink"/>
+          </w:rPr>
+          <w:t>u</w:t>
+        </w:r>
+        <w:r>
+          <w:rPr>
+            <w:rStyle w:val="Hyperlink"/>
+          </w:rPr>
+          <w:t>.sg/~kester/CS3202</w:t>
         </w:r>
       </w:hyperlink>
+      <w:bookmarkStart w:id="28" w:name="_GoBack"/>
+      <w:bookmarkEnd w:id="28"/>
     </w:p>
     <w:sectPr>
       <w:pgSz w:w="11906" w:h="16838"/>
@@ -12127,7 +12247,7 @@
           <w:rPr>
             <w:noProof/>
           </w:rPr>
-          <w:t>15</w:t>
+          <w:t>14</w:t>
         </w:r>
         <w:r>
           <w:rPr>
@@ -16688,7 +16808,6 @@
       <w:spacing w:after="0" w:line="240" w:lineRule="auto"/>
     </w:pPr>
     <w:tblPr>
-      <w:tblInd w:w="0" w:type="dxa"/>
       <w:tblBorders>
         <w:top w:val="single" w:sz="4" w:space="0" w:color="auto"/>
         <w:left w:val="single" w:sz="4" w:space="0" w:color="auto"/>
@@ -16697,12 +16816,6 @@
         <w:insideH w:val="single" w:sz="4" w:space="0" w:color="auto"/>
         <w:insideV w:val="single" w:sz="4" w:space="0" w:color="auto"/>
       </w:tblBorders>
-      <w:tblCellMar>
-        <w:top w:w="0" w:type="dxa"/>
-        <w:left w:w="108" w:type="dxa"/>
-        <w:bottom w:w="0" w:type="dxa"/>
-        <w:right w:w="108" w:type="dxa"/>
-      </w:tblCellMar>
     </w:tblPr>
   </w:style>
   <w:style w:type="character" w:styleId="CommentReference">
@@ -16936,7 +17049,6 @@
     <w:tblPr>
       <w:tblStyleRowBandSize w:val="1"/>
       <w:tblStyleColBandSize w:val="1"/>
-      <w:tblInd w:w="0" w:type="dxa"/>
       <w:tblBorders>
         <w:top w:val="single" w:sz="4" w:space="0" w:color="B8CCE4" w:themeColor="accent1" w:themeTint="66"/>
         <w:left w:val="single" w:sz="4" w:space="0" w:color="B8CCE4" w:themeColor="accent1" w:themeTint="66"/>
@@ -16945,12 +17057,6 @@
         <w:insideH w:val="single" w:sz="4" w:space="0" w:color="B8CCE4" w:themeColor="accent1" w:themeTint="66"/>
         <w:insideV w:val="single" w:sz="4" w:space="0" w:color="B8CCE4" w:themeColor="accent1" w:themeTint="66"/>
       </w:tblBorders>
-      <w:tblCellMar>
-        <w:top w:w="0" w:type="dxa"/>
-        <w:left w:w="108" w:type="dxa"/>
-        <w:bottom w:w="0" w:type="dxa"/>
-        <w:right w:w="108" w:type="dxa"/>
-      </w:tblCellMar>
     </w:tblPr>
     <w:tblStylePr w:type="firstRow">
       <w:rPr>
@@ -16988,6 +17094,18 @@
         <w:bCs/>
       </w:rPr>
     </w:tblStylePr>
+  </w:style>
+  <w:style w:type="character" w:styleId="FollowedHyperlink">
+    <w:name w:val="FollowedHyperlink"/>
+    <w:basedOn w:val="DefaultParagraphFont"/>
+    <w:uiPriority w:val="99"/>
+    <w:semiHidden/>
+    <w:unhideWhenUsed/>
+    <w:rsid w:val="00795C2B"/>
+    <w:rPr>
+      <w:color w:val="800080" w:themeColor="followedHyperlink"/>
+      <w:u w:val="single"/>
+    </w:rPr>
   </w:style>
 </w:styles>
 </file>
@@ -17954,7 +18072,6 @@
       <w:spacing w:after="0" w:line="240" w:lineRule="auto"/>
     </w:pPr>
     <w:tblPr>
-      <w:tblInd w:w="0" w:type="dxa"/>
       <w:tblBorders>
         <w:top w:val="single" w:sz="4" w:space="0" w:color="auto"/>
         <w:left w:val="single" w:sz="4" w:space="0" w:color="auto"/>
@@ -17963,12 +18080,6 @@
         <w:insideH w:val="single" w:sz="4" w:space="0" w:color="auto"/>
         <w:insideV w:val="single" w:sz="4" w:space="0" w:color="auto"/>
       </w:tblBorders>
-      <w:tblCellMar>
-        <w:top w:w="0" w:type="dxa"/>
-        <w:left w:w="108" w:type="dxa"/>
-        <w:bottom w:w="0" w:type="dxa"/>
-        <w:right w:w="108" w:type="dxa"/>
-      </w:tblCellMar>
     </w:tblPr>
   </w:style>
   <w:style w:type="character" w:styleId="CommentReference">
@@ -18503,7 +18614,7 @@
 </file>
 
 <file path=customXml/itemProps2.xml><?xml version="1.0" encoding="utf-8"?>
-<ds:datastoreItem xmlns:ds="http://schemas.openxmlformats.org/officeDocument/2006/customXml" ds:itemID="{4171DC11-00B7-4E4D-8490-C2A5273BE4C4}">
+<ds:datastoreItem xmlns:ds="http://schemas.openxmlformats.org/officeDocument/2006/customXml" ds:itemID="{B6D95B3E-441B-4F0D-9200-5EA518B41816}">
   <ds:schemaRefs>
     <ds:schemaRef ds:uri="http://schemas.openxmlformats.org/officeDocument/2006/bibliography"/>
   </ds:schemaRefs>

</xml_diff>